<commit_message>
Add files via upload
</commit_message>
<xml_diff>
--- a/CSF.CW1.00014812.docx
+++ b/CSF.CW1.00014812.docx
@@ -1357,12 +1357,12 @@
                 <wp:inline distB="114300" distT="114300" distL="114300" distR="114300">
                   <wp:extent cx="190500" cy="190500"/>
                   <wp:effectExtent b="0" l="0" r="0" t="0"/>
-                  <wp:docPr id="204" name="image2.jpg"/>
+                  <wp:docPr id="204" name="image3.jpg"/>
                   <a:graphic>
                     <a:graphicData uri="http://schemas.openxmlformats.org/drawingml/2006/picture">
                       <pic:pic>
                         <pic:nvPicPr>
-                          <pic:cNvPr id="0" name="image2.jpg"/>
+                          <pic:cNvPr id="0" name="image3.jpg"/>
                           <pic:cNvPicPr preferRelativeResize="0"/>
                         </pic:nvPicPr>
                         <pic:blipFill>
@@ -1416,12 +1416,12 @@
                 <wp:inline distB="114300" distT="114300" distL="114300" distR="114300">
                   <wp:extent cx="190500" cy="190500"/>
                   <wp:effectExtent b="0" l="0" r="0" t="0"/>
-                  <wp:docPr id="323" name="image2.jpg"/>
+                  <wp:docPr id="323" name="image3.jpg"/>
                   <a:graphic>
                     <a:graphicData uri="http://schemas.openxmlformats.org/drawingml/2006/picture">
                       <pic:pic>
                         <pic:nvPicPr>
-                          <pic:cNvPr id="0" name="image2.jpg"/>
+                          <pic:cNvPr id="0" name="image3.jpg"/>
                           <pic:cNvPicPr preferRelativeResize="0"/>
                         </pic:nvPicPr>
                         <pic:blipFill>
@@ -1475,12 +1475,12 @@
                 <wp:inline distB="114300" distT="114300" distL="114300" distR="114300">
                   <wp:extent cx="190500" cy="190500"/>
                   <wp:effectExtent b="0" l="0" r="0" t="0"/>
-                  <wp:docPr id="147" name="image2.jpg"/>
+                  <wp:docPr id="147" name="image3.jpg"/>
                   <a:graphic>
                     <a:graphicData uri="http://schemas.openxmlformats.org/drawingml/2006/picture">
                       <pic:pic>
                         <pic:nvPicPr>
-                          <pic:cNvPr id="0" name="image2.jpg"/>
+                          <pic:cNvPr id="0" name="image3.jpg"/>
                           <pic:cNvPicPr preferRelativeResize="0"/>
                         </pic:nvPicPr>
                         <pic:blipFill>
@@ -1534,12 +1534,12 @@
                 <wp:inline distB="114300" distT="114300" distL="114300" distR="114300">
                   <wp:extent cx="190500" cy="190500"/>
                   <wp:effectExtent b="0" l="0" r="0" t="0"/>
-                  <wp:docPr id="247" name="image2.jpg"/>
+                  <wp:docPr id="247" name="image3.jpg"/>
                   <a:graphic>
                     <a:graphicData uri="http://schemas.openxmlformats.org/drawingml/2006/picture">
                       <pic:pic>
                         <pic:nvPicPr>
-                          <pic:cNvPr id="0" name="image2.jpg"/>
+                          <pic:cNvPr id="0" name="image3.jpg"/>
                           <pic:cNvPicPr preferRelativeResize="0"/>
                         </pic:nvPicPr>
                         <pic:blipFill>
@@ -1593,12 +1593,12 @@
                 <wp:inline distB="114300" distT="114300" distL="114300" distR="114300">
                   <wp:extent cx="190500" cy="190500"/>
                   <wp:effectExtent b="0" l="0" r="0" t="0"/>
-                  <wp:docPr id="329" name="image2.jpg"/>
+                  <wp:docPr id="329" name="image3.jpg"/>
                   <a:graphic>
                     <a:graphicData uri="http://schemas.openxmlformats.org/drawingml/2006/picture">
                       <pic:pic>
                         <pic:nvPicPr>
-                          <pic:cNvPr id="0" name="image2.jpg"/>
+                          <pic:cNvPr id="0" name="image3.jpg"/>
                           <pic:cNvPicPr preferRelativeResize="0"/>
                         </pic:nvPicPr>
                         <pic:blipFill>
@@ -1652,12 +1652,12 @@
                 <wp:inline distB="114300" distT="114300" distL="114300" distR="114300">
                   <wp:extent cx="190500" cy="190500"/>
                   <wp:effectExtent b="0" l="0" r="0" t="0"/>
-                  <wp:docPr id="115" name="image2.jpg"/>
+                  <wp:docPr id="115" name="image3.jpg"/>
                   <a:graphic>
                     <a:graphicData uri="http://schemas.openxmlformats.org/drawingml/2006/picture">
                       <pic:pic>
                         <pic:nvPicPr>
-                          <pic:cNvPr id="0" name="image2.jpg"/>
+                          <pic:cNvPr id="0" name="image3.jpg"/>
                           <pic:cNvPicPr preferRelativeResize="0"/>
                         </pic:nvPicPr>
                         <pic:blipFill>
@@ -1767,12 +1767,12 @@
                 <wp:inline distB="114300" distT="114300" distL="114300" distR="114300">
                   <wp:extent cx="190500" cy="222275"/>
                   <wp:effectExtent b="0" l="0" r="0" t="0"/>
-                  <wp:docPr id="191" name="image3.jpg"/>
+                  <wp:docPr id="191" name="image2.jpg"/>
                   <a:graphic>
                     <a:graphicData uri="http://schemas.openxmlformats.org/drawingml/2006/picture">
                       <pic:pic>
                         <pic:nvPicPr>
-                          <pic:cNvPr id="0" name="image3.jpg"/>
+                          <pic:cNvPr id="0" name="image2.jpg"/>
                           <pic:cNvPicPr preferRelativeResize="0"/>
                         </pic:nvPicPr>
                         <pic:blipFill>
@@ -1825,12 +1825,12 @@
                 <wp:inline distB="114300" distT="114300" distL="114300" distR="114300">
                   <wp:extent cx="190500" cy="222275"/>
                   <wp:effectExtent b="0" l="0" r="0" t="0"/>
-                  <wp:docPr id="337" name="image3.jpg"/>
+                  <wp:docPr id="337" name="image2.jpg"/>
                   <a:graphic>
                     <a:graphicData uri="http://schemas.openxmlformats.org/drawingml/2006/picture">
                       <pic:pic>
                         <pic:nvPicPr>
-                          <pic:cNvPr id="0" name="image3.jpg"/>
+                          <pic:cNvPr id="0" name="image2.jpg"/>
                           <pic:cNvPicPr preferRelativeResize="0"/>
                         </pic:nvPicPr>
                         <pic:blipFill>
@@ -3107,12 +3107,12 @@
                 <wp:inline distB="114300" distT="114300" distL="114300" distR="114300">
                   <wp:extent cx="190500" cy="190500"/>
                   <wp:effectExtent b="0" l="0" r="0" t="0"/>
-                  <wp:docPr id="308" name="image2.jpg"/>
+                  <wp:docPr id="308" name="image3.jpg"/>
                   <a:graphic>
                     <a:graphicData uri="http://schemas.openxmlformats.org/drawingml/2006/picture">
                       <pic:pic>
                         <pic:nvPicPr>
-                          <pic:cNvPr id="0" name="image2.jpg"/>
+                          <pic:cNvPr id="0" name="image3.jpg"/>
                           <pic:cNvPicPr preferRelativeResize="0"/>
                         </pic:nvPicPr>
                         <pic:blipFill>
@@ -3166,12 +3166,12 @@
                 <wp:inline distB="114300" distT="114300" distL="114300" distR="114300">
                   <wp:extent cx="190500" cy="190500"/>
                   <wp:effectExtent b="0" l="0" r="0" t="0"/>
-                  <wp:docPr id="285" name="image2.jpg"/>
+                  <wp:docPr id="285" name="image3.jpg"/>
                   <a:graphic>
                     <a:graphicData uri="http://schemas.openxmlformats.org/drawingml/2006/picture">
                       <pic:pic>
                         <pic:nvPicPr>
-                          <pic:cNvPr id="0" name="image2.jpg"/>
+                          <pic:cNvPr id="0" name="image3.jpg"/>
                           <pic:cNvPicPr preferRelativeResize="0"/>
                         </pic:nvPicPr>
                         <pic:blipFill>
@@ -3225,12 +3225,12 @@
                 <wp:inline distB="114300" distT="114300" distL="114300" distR="114300">
                   <wp:extent cx="190500" cy="190500"/>
                   <wp:effectExtent b="0" l="0" r="0" t="0"/>
-                  <wp:docPr id="198" name="image2.jpg"/>
+                  <wp:docPr id="198" name="image3.jpg"/>
                   <a:graphic>
                     <a:graphicData uri="http://schemas.openxmlformats.org/drawingml/2006/picture">
                       <pic:pic>
                         <pic:nvPicPr>
-                          <pic:cNvPr id="0" name="image2.jpg"/>
+                          <pic:cNvPr id="0" name="image3.jpg"/>
                           <pic:cNvPicPr preferRelativeResize="0"/>
                         </pic:nvPicPr>
                         <pic:blipFill>
@@ -3284,12 +3284,12 @@
                 <wp:inline distB="114300" distT="114300" distL="114300" distR="114300">
                   <wp:extent cx="190500" cy="190500"/>
                   <wp:effectExtent b="0" l="0" r="0" t="0"/>
-                  <wp:docPr id="341" name="image2.jpg"/>
+                  <wp:docPr id="341" name="image3.jpg"/>
                   <a:graphic>
                     <a:graphicData uri="http://schemas.openxmlformats.org/drawingml/2006/picture">
                       <pic:pic>
                         <pic:nvPicPr>
-                          <pic:cNvPr id="0" name="image2.jpg"/>
+                          <pic:cNvPr id="0" name="image3.jpg"/>
                           <pic:cNvPicPr preferRelativeResize="0"/>
                         </pic:nvPicPr>
                         <pic:blipFill>
@@ -3343,12 +3343,12 @@
                 <wp:inline distB="114300" distT="114300" distL="114300" distR="114300">
                   <wp:extent cx="190500" cy="190500"/>
                   <wp:effectExtent b="0" l="0" r="0" t="0"/>
-                  <wp:docPr id="250" name="image2.jpg"/>
+                  <wp:docPr id="250" name="image3.jpg"/>
                   <a:graphic>
                     <a:graphicData uri="http://schemas.openxmlformats.org/drawingml/2006/picture">
                       <pic:pic>
                         <pic:nvPicPr>
-                          <pic:cNvPr id="0" name="image2.jpg"/>
+                          <pic:cNvPr id="0" name="image3.jpg"/>
                           <pic:cNvPicPr preferRelativeResize="0"/>
                         </pic:nvPicPr>
                         <pic:blipFill>
@@ -3402,12 +3402,12 @@
                 <wp:inline distB="114300" distT="114300" distL="114300" distR="114300">
                   <wp:extent cx="190500" cy="190500"/>
                   <wp:effectExtent b="0" l="0" r="0" t="0"/>
-                  <wp:docPr id="73" name="image2.jpg"/>
+                  <wp:docPr id="73" name="image3.jpg"/>
                   <a:graphic>
                     <a:graphicData uri="http://schemas.openxmlformats.org/drawingml/2006/picture">
                       <pic:pic>
                         <pic:nvPicPr>
-                          <pic:cNvPr id="0" name="image2.jpg"/>
+                          <pic:cNvPr id="0" name="image3.jpg"/>
                           <pic:cNvPicPr preferRelativeResize="0"/>
                         </pic:nvPicPr>
                         <pic:blipFill>
@@ -3509,12 +3509,12 @@
                 <wp:inline distB="114300" distT="114300" distL="114300" distR="114300">
                   <wp:extent cx="190500" cy="222275"/>
                   <wp:effectExtent b="0" l="0" r="0" t="0"/>
-                  <wp:docPr id="209" name="image3.jpg"/>
+                  <wp:docPr id="209" name="image2.jpg"/>
                   <a:graphic>
                     <a:graphicData uri="http://schemas.openxmlformats.org/drawingml/2006/picture">
                       <pic:pic>
                         <pic:nvPicPr>
-                          <pic:cNvPr id="0" name="image3.jpg"/>
+                          <pic:cNvPr id="0" name="image2.jpg"/>
                           <pic:cNvPicPr preferRelativeResize="0"/>
                         </pic:nvPicPr>
                         <pic:blipFill>
@@ -3568,12 +3568,12 @@
                 <wp:inline distB="114300" distT="114300" distL="114300" distR="114300">
                   <wp:extent cx="190500" cy="222275"/>
                   <wp:effectExtent b="0" l="0" r="0" t="0"/>
-                  <wp:docPr id="254" name="image3.jpg"/>
+                  <wp:docPr id="254" name="image2.jpg"/>
                   <a:graphic>
                     <a:graphicData uri="http://schemas.openxmlformats.org/drawingml/2006/picture">
                       <pic:pic>
                         <pic:nvPicPr>
-                          <pic:cNvPr id="0" name="image3.jpg"/>
+                          <pic:cNvPr id="0" name="image2.jpg"/>
                           <pic:cNvPicPr preferRelativeResize="0"/>
                         </pic:nvPicPr>
                         <pic:blipFill>
@@ -3627,12 +3627,12 @@
                 <wp:inline distB="114300" distT="114300" distL="114300" distR="114300">
                   <wp:extent cx="190500" cy="222275"/>
                   <wp:effectExtent b="0" l="0" r="0" t="0"/>
-                  <wp:docPr id="121" name="image3.jpg"/>
+                  <wp:docPr id="121" name="image2.jpg"/>
                   <a:graphic>
                     <a:graphicData uri="http://schemas.openxmlformats.org/drawingml/2006/picture">
                       <pic:pic>
                         <pic:nvPicPr>
-                          <pic:cNvPr id="0" name="image3.jpg"/>
+                          <pic:cNvPr id="0" name="image2.jpg"/>
                           <pic:cNvPicPr preferRelativeResize="0"/>
                         </pic:nvPicPr>
                         <pic:blipFill>
@@ -4460,12 +4460,12 @@
                 <wp:inline distB="114300" distT="114300" distL="114300" distR="114300">
                   <wp:extent cx="190500" cy="190500"/>
                   <wp:effectExtent b="0" l="0" r="0" t="0"/>
-                  <wp:docPr id="226" name="image2.jpg"/>
+                  <wp:docPr id="226" name="image3.jpg"/>
                   <a:graphic>
                     <a:graphicData uri="http://schemas.openxmlformats.org/drawingml/2006/picture">
                       <pic:pic>
                         <pic:nvPicPr>
-                          <pic:cNvPr id="0" name="image2.jpg"/>
+                          <pic:cNvPr id="0" name="image3.jpg"/>
                           <pic:cNvPicPr preferRelativeResize="0"/>
                         </pic:nvPicPr>
                         <pic:blipFill>
@@ -4518,12 +4518,12 @@
                 <wp:inline distB="114300" distT="114300" distL="114300" distR="114300">
                   <wp:extent cx="190500" cy="190500"/>
                   <wp:effectExtent b="0" l="0" r="0" t="0"/>
-                  <wp:docPr id="145" name="image2.jpg"/>
+                  <wp:docPr id="145" name="image3.jpg"/>
                   <a:graphic>
                     <a:graphicData uri="http://schemas.openxmlformats.org/drawingml/2006/picture">
                       <pic:pic>
                         <pic:nvPicPr>
-                          <pic:cNvPr id="0" name="image2.jpg"/>
+                          <pic:cNvPr id="0" name="image3.jpg"/>
                           <pic:cNvPicPr preferRelativeResize="0"/>
                         </pic:nvPicPr>
                         <pic:blipFill>
@@ -4576,12 +4576,12 @@
                 <wp:inline distB="114300" distT="114300" distL="114300" distR="114300">
                   <wp:extent cx="190500" cy="190500"/>
                   <wp:effectExtent b="0" l="0" r="0" t="0"/>
-                  <wp:docPr id="136" name="image2.jpg"/>
+                  <wp:docPr id="136" name="image3.jpg"/>
                   <a:graphic>
                     <a:graphicData uri="http://schemas.openxmlformats.org/drawingml/2006/picture">
                       <pic:pic>
                         <pic:nvPicPr>
-                          <pic:cNvPr id="0" name="image2.jpg"/>
+                          <pic:cNvPr id="0" name="image3.jpg"/>
                           <pic:cNvPicPr preferRelativeResize="0"/>
                         </pic:nvPicPr>
                         <pic:blipFill>
@@ -4634,12 +4634,12 @@
                 <wp:inline distB="114300" distT="114300" distL="114300" distR="114300">
                   <wp:extent cx="190500" cy="190500"/>
                   <wp:effectExtent b="0" l="0" r="0" t="0"/>
-                  <wp:docPr id="333" name="image2.jpg"/>
+                  <wp:docPr id="333" name="image3.jpg"/>
                   <a:graphic>
                     <a:graphicData uri="http://schemas.openxmlformats.org/drawingml/2006/picture">
                       <pic:pic>
                         <pic:nvPicPr>
-                          <pic:cNvPr id="0" name="image2.jpg"/>
+                          <pic:cNvPr id="0" name="image3.jpg"/>
                           <pic:cNvPicPr preferRelativeResize="0"/>
                         </pic:nvPicPr>
                         <pic:blipFill>
@@ -4692,12 +4692,12 @@
                 <wp:inline distB="114300" distT="114300" distL="114300" distR="114300">
                   <wp:extent cx="190500" cy="190500"/>
                   <wp:effectExtent b="0" l="0" r="0" t="0"/>
-                  <wp:docPr id="178" name="image2.jpg"/>
+                  <wp:docPr id="178" name="image3.jpg"/>
                   <a:graphic>
                     <a:graphicData uri="http://schemas.openxmlformats.org/drawingml/2006/picture">
                       <pic:pic>
                         <pic:nvPicPr>
-                          <pic:cNvPr id="0" name="image2.jpg"/>
+                          <pic:cNvPr id="0" name="image3.jpg"/>
                           <pic:cNvPicPr preferRelativeResize="0"/>
                         </pic:nvPicPr>
                         <pic:blipFill>
@@ -4750,12 +4750,12 @@
                 <wp:inline distB="114300" distT="114300" distL="114300" distR="114300">
                   <wp:extent cx="190500" cy="190500"/>
                   <wp:effectExtent b="0" l="0" r="0" t="0"/>
-                  <wp:docPr id="339" name="image2.jpg"/>
+                  <wp:docPr id="339" name="image3.jpg"/>
                   <a:graphic>
                     <a:graphicData uri="http://schemas.openxmlformats.org/drawingml/2006/picture">
                       <pic:pic>
                         <pic:nvPicPr>
-                          <pic:cNvPr id="0" name="image2.jpg"/>
+                          <pic:cNvPr id="0" name="image3.jpg"/>
                           <pic:cNvPicPr preferRelativeResize="0"/>
                         </pic:nvPicPr>
                         <pic:blipFill>
@@ -4808,12 +4808,12 @@
                 <wp:inline distB="114300" distT="114300" distL="114300" distR="114300">
                   <wp:extent cx="190500" cy="190500"/>
                   <wp:effectExtent b="0" l="0" r="0" t="0"/>
-                  <wp:docPr id="196" name="image2.jpg"/>
+                  <wp:docPr id="196" name="image3.jpg"/>
                   <a:graphic>
                     <a:graphicData uri="http://schemas.openxmlformats.org/drawingml/2006/picture">
                       <pic:pic>
                         <pic:nvPicPr>
-                          <pic:cNvPr id="0" name="image2.jpg"/>
+                          <pic:cNvPr id="0" name="image3.jpg"/>
                           <pic:cNvPicPr preferRelativeResize="0"/>
                         </pic:nvPicPr>
                         <pic:blipFill>
@@ -4866,12 +4866,12 @@
                 <wp:inline distB="114300" distT="114300" distL="114300" distR="114300">
                   <wp:extent cx="190500" cy="190500"/>
                   <wp:effectExtent b="0" l="0" r="0" t="0"/>
-                  <wp:docPr id="70" name="image2.jpg"/>
+                  <wp:docPr id="70" name="image3.jpg"/>
                   <a:graphic>
                     <a:graphicData uri="http://schemas.openxmlformats.org/drawingml/2006/picture">
                       <pic:pic>
                         <pic:nvPicPr>
-                          <pic:cNvPr id="0" name="image2.jpg"/>
+                          <pic:cNvPr id="0" name="image3.jpg"/>
                           <pic:cNvPicPr preferRelativeResize="0"/>
                         </pic:nvPicPr>
                         <pic:blipFill>
@@ -4924,12 +4924,12 @@
                 <wp:inline distB="114300" distT="114300" distL="114300" distR="114300">
                   <wp:extent cx="190500" cy="190500"/>
                   <wp:effectExtent b="0" l="0" r="0" t="0"/>
-                  <wp:docPr id="225" name="image2.jpg"/>
+                  <wp:docPr id="225" name="image3.jpg"/>
                   <a:graphic>
                     <a:graphicData uri="http://schemas.openxmlformats.org/drawingml/2006/picture">
                       <pic:pic>
                         <pic:nvPicPr>
-                          <pic:cNvPr id="0" name="image2.jpg"/>
+                          <pic:cNvPr id="0" name="image3.jpg"/>
                           <pic:cNvPicPr preferRelativeResize="0"/>
                         </pic:nvPicPr>
                         <pic:blipFill>
@@ -4982,12 +4982,12 @@
                 <wp:inline distB="114300" distT="114300" distL="114300" distR="114300">
                   <wp:extent cx="190500" cy="190500"/>
                   <wp:effectExtent b="0" l="0" r="0" t="0"/>
-                  <wp:docPr id="224" name="image2.jpg"/>
+                  <wp:docPr id="224" name="image3.jpg"/>
                   <a:graphic>
                     <a:graphicData uri="http://schemas.openxmlformats.org/drawingml/2006/picture">
                       <pic:pic>
                         <pic:nvPicPr>
-                          <pic:cNvPr id="0" name="image2.jpg"/>
+                          <pic:cNvPr id="0" name="image3.jpg"/>
                           <pic:cNvPicPr preferRelativeResize="0"/>
                         </pic:nvPicPr>
                         <pic:blipFill>
@@ -5040,12 +5040,12 @@
                 <wp:inline distB="114300" distT="114300" distL="114300" distR="114300">
                   <wp:extent cx="190500" cy="190500"/>
                   <wp:effectExtent b="0" l="0" r="0" t="0"/>
-                  <wp:docPr id="298" name="image2.jpg"/>
+                  <wp:docPr id="298" name="image3.jpg"/>
                   <a:graphic>
                     <a:graphicData uri="http://schemas.openxmlformats.org/drawingml/2006/picture">
                       <pic:pic>
                         <pic:nvPicPr>
-                          <pic:cNvPr id="0" name="image2.jpg"/>
+                          <pic:cNvPr id="0" name="image3.jpg"/>
                           <pic:cNvPicPr preferRelativeResize="0"/>
                         </pic:nvPicPr>
                         <pic:blipFill>
@@ -5098,12 +5098,12 @@
                 <wp:inline distB="114300" distT="114300" distL="114300" distR="114300">
                   <wp:extent cx="190500" cy="190500"/>
                   <wp:effectExtent b="0" l="0" r="0" t="0"/>
-                  <wp:docPr id="68" name="image2.jpg"/>
+                  <wp:docPr id="68" name="image3.jpg"/>
                   <a:graphic>
                     <a:graphicData uri="http://schemas.openxmlformats.org/drawingml/2006/picture">
                       <pic:pic>
                         <pic:nvPicPr>
-                          <pic:cNvPr id="0" name="image2.jpg"/>
+                          <pic:cNvPr id="0" name="image3.jpg"/>
                           <pic:cNvPicPr preferRelativeResize="0"/>
                         </pic:nvPicPr>
                         <pic:blipFill>
@@ -5156,12 +5156,12 @@
                 <wp:inline distB="114300" distT="114300" distL="114300" distR="114300">
                   <wp:extent cx="190500" cy="190500"/>
                   <wp:effectExtent b="0" l="0" r="0" t="0"/>
-                  <wp:docPr id="187" name="image2.jpg"/>
+                  <wp:docPr id="187" name="image3.jpg"/>
                   <a:graphic>
                     <a:graphicData uri="http://schemas.openxmlformats.org/drawingml/2006/picture">
                       <pic:pic>
                         <pic:nvPicPr>
-                          <pic:cNvPr id="0" name="image2.jpg"/>
+                          <pic:cNvPr id="0" name="image3.jpg"/>
                           <pic:cNvPicPr preferRelativeResize="0"/>
                         </pic:nvPicPr>
                         <pic:blipFill>
@@ -5214,12 +5214,12 @@
                 <wp:inline distB="114300" distT="114300" distL="114300" distR="114300">
                   <wp:extent cx="190500" cy="190500"/>
                   <wp:effectExtent b="0" l="0" r="0" t="0"/>
-                  <wp:docPr id="128" name="image2.jpg"/>
+                  <wp:docPr id="128" name="image3.jpg"/>
                   <a:graphic>
                     <a:graphicData uri="http://schemas.openxmlformats.org/drawingml/2006/picture">
                       <pic:pic>
                         <pic:nvPicPr>
-                          <pic:cNvPr id="0" name="image2.jpg"/>
+                          <pic:cNvPr id="0" name="image3.jpg"/>
                           <pic:cNvPicPr preferRelativeResize="0"/>
                         </pic:nvPicPr>
                         <pic:blipFill>
@@ -5272,12 +5272,12 @@
                 <wp:inline distB="114300" distT="114300" distL="114300" distR="114300">
                   <wp:extent cx="190500" cy="190500"/>
                   <wp:effectExtent b="0" l="0" r="0" t="0"/>
-                  <wp:docPr id="78" name="image2.jpg"/>
+                  <wp:docPr id="78" name="image3.jpg"/>
                   <a:graphic>
                     <a:graphicData uri="http://schemas.openxmlformats.org/drawingml/2006/picture">
                       <pic:pic>
                         <pic:nvPicPr>
-                          <pic:cNvPr id="0" name="image2.jpg"/>
+                          <pic:cNvPr id="0" name="image3.jpg"/>
                           <pic:cNvPicPr preferRelativeResize="0"/>
                         </pic:nvPicPr>
                         <pic:blipFill>
@@ -5330,12 +5330,12 @@
                 <wp:inline distB="114300" distT="114300" distL="114300" distR="114300">
                   <wp:extent cx="190500" cy="190500"/>
                   <wp:effectExtent b="0" l="0" r="0" t="0"/>
-                  <wp:docPr id="26" name="image2.jpg"/>
+                  <wp:docPr id="26" name="image3.jpg"/>
                   <a:graphic>
                     <a:graphicData uri="http://schemas.openxmlformats.org/drawingml/2006/picture">
                       <pic:pic>
                         <pic:nvPicPr>
-                          <pic:cNvPr id="0" name="image2.jpg"/>
+                          <pic:cNvPr id="0" name="image3.jpg"/>
                           <pic:cNvPicPr preferRelativeResize="0"/>
                         </pic:nvPicPr>
                         <pic:blipFill>
@@ -5388,12 +5388,12 @@
                 <wp:inline distB="114300" distT="114300" distL="114300" distR="114300">
                   <wp:extent cx="190500" cy="190500"/>
                   <wp:effectExtent b="0" l="0" r="0" t="0"/>
-                  <wp:docPr id="62" name="image2.jpg"/>
+                  <wp:docPr id="62" name="image3.jpg"/>
                   <a:graphic>
                     <a:graphicData uri="http://schemas.openxmlformats.org/drawingml/2006/picture">
                       <pic:pic>
                         <pic:nvPicPr>
-                          <pic:cNvPr id="0" name="image2.jpg"/>
+                          <pic:cNvPr id="0" name="image3.jpg"/>
                           <pic:cNvPicPr preferRelativeResize="0"/>
                         </pic:nvPicPr>
                         <pic:blipFill>
@@ -5446,12 +5446,12 @@
                 <wp:inline distB="114300" distT="114300" distL="114300" distR="114300">
                   <wp:extent cx="190500" cy="190500"/>
                   <wp:effectExtent b="0" l="0" r="0" t="0"/>
-                  <wp:docPr id="146" name="image2.jpg"/>
+                  <wp:docPr id="146" name="image3.jpg"/>
                   <a:graphic>
                     <a:graphicData uri="http://schemas.openxmlformats.org/drawingml/2006/picture">
                       <pic:pic>
                         <pic:nvPicPr>
-                          <pic:cNvPr id="0" name="image2.jpg"/>
+                          <pic:cNvPr id="0" name="image3.jpg"/>
                           <pic:cNvPicPr preferRelativeResize="0"/>
                         </pic:nvPicPr>
                         <pic:blipFill>
@@ -5504,12 +5504,12 @@
                 <wp:inline distB="114300" distT="114300" distL="114300" distR="114300">
                   <wp:extent cx="190500" cy="190500"/>
                   <wp:effectExtent b="0" l="0" r="0" t="0"/>
-                  <wp:docPr id="302" name="image2.jpg"/>
+                  <wp:docPr id="302" name="image3.jpg"/>
                   <a:graphic>
                     <a:graphicData uri="http://schemas.openxmlformats.org/drawingml/2006/picture">
                       <pic:pic>
                         <pic:nvPicPr>
-                          <pic:cNvPr id="0" name="image2.jpg"/>
+                          <pic:cNvPr id="0" name="image3.jpg"/>
                           <pic:cNvPicPr preferRelativeResize="0"/>
                         </pic:nvPicPr>
                         <pic:blipFill>
@@ -5579,12 +5579,12 @@
                 <wp:inline distB="114300" distT="114300" distL="114300" distR="114300">
                   <wp:extent cx="190500" cy="222275"/>
                   <wp:effectExtent b="0" l="0" r="0" t="0"/>
-                  <wp:docPr id="169" name="image3.jpg"/>
+                  <wp:docPr id="169" name="image2.jpg"/>
                   <a:graphic>
                     <a:graphicData uri="http://schemas.openxmlformats.org/drawingml/2006/picture">
                       <pic:pic>
                         <pic:nvPicPr>
-                          <pic:cNvPr id="0" name="image3.jpg"/>
+                          <pic:cNvPr id="0" name="image2.jpg"/>
                           <pic:cNvPicPr preferRelativeResize="0"/>
                         </pic:nvPicPr>
                         <pic:blipFill>
@@ -5637,12 +5637,12 @@
                 <wp:inline distB="114300" distT="114300" distL="114300" distR="114300">
                   <wp:extent cx="190500" cy="222275"/>
                   <wp:effectExtent b="0" l="0" r="0" t="0"/>
-                  <wp:docPr id="108" name="image3.jpg"/>
+                  <wp:docPr id="108" name="image2.jpg"/>
                   <a:graphic>
                     <a:graphicData uri="http://schemas.openxmlformats.org/drawingml/2006/picture">
                       <pic:pic>
                         <pic:nvPicPr>
-                          <pic:cNvPr id="0" name="image3.jpg"/>
+                          <pic:cNvPr id="0" name="image2.jpg"/>
                           <pic:cNvPicPr preferRelativeResize="0"/>
                         </pic:nvPicPr>
                         <pic:blipFill>
@@ -5695,12 +5695,12 @@
                 <wp:inline distB="114300" distT="114300" distL="114300" distR="114300">
                   <wp:extent cx="190500" cy="222275"/>
                   <wp:effectExtent b="0" l="0" r="0" t="0"/>
-                  <wp:docPr id="214" name="image3.jpg"/>
+                  <wp:docPr id="214" name="image2.jpg"/>
                   <a:graphic>
                     <a:graphicData uri="http://schemas.openxmlformats.org/drawingml/2006/picture">
                       <pic:pic>
                         <pic:nvPicPr>
-                          <pic:cNvPr id="0" name="image3.jpg"/>
+                          <pic:cNvPr id="0" name="image2.jpg"/>
                           <pic:cNvPicPr preferRelativeResize="0"/>
                         </pic:nvPicPr>
                         <pic:blipFill>
@@ -5753,12 +5753,12 @@
                 <wp:inline distB="114300" distT="114300" distL="114300" distR="114300">
                   <wp:extent cx="190500" cy="222275"/>
                   <wp:effectExtent b="0" l="0" r="0" t="0"/>
-                  <wp:docPr id="138" name="image3.jpg"/>
+                  <wp:docPr id="138" name="image2.jpg"/>
                   <a:graphic>
                     <a:graphicData uri="http://schemas.openxmlformats.org/drawingml/2006/picture">
                       <pic:pic>
                         <pic:nvPicPr>
-                          <pic:cNvPr id="0" name="image3.jpg"/>
+                          <pic:cNvPr id="0" name="image2.jpg"/>
                           <pic:cNvPicPr preferRelativeResize="0"/>
                         </pic:nvPicPr>
                         <pic:blipFill>
@@ -5811,12 +5811,12 @@
                 <wp:inline distB="114300" distT="114300" distL="114300" distR="114300">
                   <wp:extent cx="190500" cy="222275"/>
                   <wp:effectExtent b="0" l="0" r="0" t="0"/>
-                  <wp:docPr id="103" name="image3.jpg"/>
+                  <wp:docPr id="103" name="image2.jpg"/>
                   <a:graphic>
                     <a:graphicData uri="http://schemas.openxmlformats.org/drawingml/2006/picture">
                       <pic:pic>
                         <pic:nvPicPr>
-                          <pic:cNvPr id="0" name="image3.jpg"/>
+                          <pic:cNvPr id="0" name="image2.jpg"/>
                           <pic:cNvPicPr preferRelativeResize="0"/>
                         </pic:nvPicPr>
                         <pic:blipFill>
@@ -5869,12 +5869,12 @@
                 <wp:inline distB="114300" distT="114300" distL="114300" distR="114300">
                   <wp:extent cx="190500" cy="222275"/>
                   <wp:effectExtent b="0" l="0" r="0" t="0"/>
-                  <wp:docPr id="240" name="image3.jpg"/>
+                  <wp:docPr id="240" name="image2.jpg"/>
                   <a:graphic>
                     <a:graphicData uri="http://schemas.openxmlformats.org/drawingml/2006/picture">
                       <pic:pic>
                         <pic:nvPicPr>
-                          <pic:cNvPr id="0" name="image3.jpg"/>
+                          <pic:cNvPr id="0" name="image2.jpg"/>
                           <pic:cNvPicPr preferRelativeResize="0"/>
                         </pic:nvPicPr>
                         <pic:blipFill>
@@ -5927,12 +5927,12 @@
                 <wp:inline distB="114300" distT="114300" distL="114300" distR="114300">
                   <wp:extent cx="190500" cy="222275"/>
                   <wp:effectExtent b="0" l="0" r="0" t="0"/>
-                  <wp:docPr id="183" name="image3.jpg"/>
+                  <wp:docPr id="183" name="image2.jpg"/>
                   <a:graphic>
                     <a:graphicData uri="http://schemas.openxmlformats.org/drawingml/2006/picture">
                       <pic:pic>
                         <pic:nvPicPr>
-                          <pic:cNvPr id="0" name="image3.jpg"/>
+                          <pic:cNvPr id="0" name="image2.jpg"/>
                           <pic:cNvPicPr preferRelativeResize="0"/>
                         </pic:nvPicPr>
                         <pic:blipFill>
@@ -5985,12 +5985,12 @@
                 <wp:inline distB="114300" distT="114300" distL="114300" distR="114300">
                   <wp:extent cx="190500" cy="222275"/>
                   <wp:effectExtent b="0" l="0" r="0" t="0"/>
-                  <wp:docPr id="253" name="image3.jpg"/>
+                  <wp:docPr id="253" name="image2.jpg"/>
                   <a:graphic>
                     <a:graphicData uri="http://schemas.openxmlformats.org/drawingml/2006/picture">
                       <pic:pic>
                         <pic:nvPicPr>
-                          <pic:cNvPr id="0" name="image3.jpg"/>
+                          <pic:cNvPr id="0" name="image2.jpg"/>
                           <pic:cNvPicPr preferRelativeResize="0"/>
                         </pic:nvPicPr>
                         <pic:blipFill>
@@ -6043,12 +6043,12 @@
                 <wp:inline distB="114300" distT="114300" distL="114300" distR="114300">
                   <wp:extent cx="190500" cy="222275"/>
                   <wp:effectExtent b="0" l="0" r="0" t="0"/>
-                  <wp:docPr id="230" name="image3.jpg"/>
+                  <wp:docPr id="230" name="image2.jpg"/>
                   <a:graphic>
                     <a:graphicData uri="http://schemas.openxmlformats.org/drawingml/2006/picture">
                       <pic:pic>
                         <pic:nvPicPr>
-                          <pic:cNvPr id="0" name="image3.jpg"/>
+                          <pic:cNvPr id="0" name="image2.jpg"/>
                           <pic:cNvPicPr preferRelativeResize="0"/>
                         </pic:nvPicPr>
                         <pic:blipFill>
@@ -6101,12 +6101,12 @@
                 <wp:inline distB="114300" distT="114300" distL="114300" distR="114300">
                   <wp:extent cx="190500" cy="222275"/>
                   <wp:effectExtent b="0" l="0" r="0" t="0"/>
-                  <wp:docPr id="92" name="image3.jpg"/>
+                  <wp:docPr id="92" name="image2.jpg"/>
                   <a:graphic>
                     <a:graphicData uri="http://schemas.openxmlformats.org/drawingml/2006/picture">
                       <pic:pic>
                         <pic:nvPicPr>
-                          <pic:cNvPr id="0" name="image3.jpg"/>
+                          <pic:cNvPr id="0" name="image2.jpg"/>
                           <pic:cNvPicPr preferRelativeResize="0"/>
                         </pic:nvPicPr>
                         <pic:blipFill>
@@ -6159,12 +6159,12 @@
                 <wp:inline distB="114300" distT="114300" distL="114300" distR="114300">
                   <wp:extent cx="190500" cy="222275"/>
                   <wp:effectExtent b="0" l="0" r="0" t="0"/>
-                  <wp:docPr id="81" name="image3.jpg"/>
+                  <wp:docPr id="81" name="image2.jpg"/>
                   <a:graphic>
                     <a:graphicData uri="http://schemas.openxmlformats.org/drawingml/2006/picture">
                       <pic:pic>
                         <pic:nvPicPr>
-                          <pic:cNvPr id="0" name="image3.jpg"/>
+                          <pic:cNvPr id="0" name="image2.jpg"/>
                           <pic:cNvPicPr preferRelativeResize="0"/>
                         </pic:nvPicPr>
                         <pic:blipFill>
@@ -6217,12 +6217,12 @@
                 <wp:inline distB="114300" distT="114300" distL="114300" distR="114300">
                   <wp:extent cx="190500" cy="222275"/>
                   <wp:effectExtent b="0" l="0" r="0" t="0"/>
-                  <wp:docPr id="165" name="image3.jpg"/>
+                  <wp:docPr id="165" name="image2.jpg"/>
                   <a:graphic>
                     <a:graphicData uri="http://schemas.openxmlformats.org/drawingml/2006/picture">
                       <pic:pic>
                         <pic:nvPicPr>
-                          <pic:cNvPr id="0" name="image3.jpg"/>
+                          <pic:cNvPr id="0" name="image2.jpg"/>
                           <pic:cNvPicPr preferRelativeResize="0"/>
                         </pic:nvPicPr>
                         <pic:blipFill>
@@ -6275,12 +6275,12 @@
                 <wp:inline distB="114300" distT="114300" distL="114300" distR="114300">
                   <wp:extent cx="190500" cy="222275"/>
                   <wp:effectExtent b="0" l="0" r="0" t="0"/>
-                  <wp:docPr id="315" name="image3.jpg"/>
+                  <wp:docPr id="315" name="image2.jpg"/>
                   <a:graphic>
                     <a:graphicData uri="http://schemas.openxmlformats.org/drawingml/2006/picture">
                       <pic:pic>
                         <pic:nvPicPr>
-                          <pic:cNvPr id="0" name="image3.jpg"/>
+                          <pic:cNvPr id="0" name="image2.jpg"/>
                           <pic:cNvPicPr preferRelativeResize="0"/>
                         </pic:nvPicPr>
                         <pic:blipFill>
@@ -6333,12 +6333,12 @@
                 <wp:inline distB="114300" distT="114300" distL="114300" distR="114300">
                   <wp:extent cx="190500" cy="222275"/>
                   <wp:effectExtent b="0" l="0" r="0" t="0"/>
-                  <wp:docPr id="275" name="image3.jpg"/>
+                  <wp:docPr id="275" name="image2.jpg"/>
                   <a:graphic>
                     <a:graphicData uri="http://schemas.openxmlformats.org/drawingml/2006/picture">
                       <pic:pic>
                         <pic:nvPicPr>
-                          <pic:cNvPr id="0" name="image3.jpg"/>
+                          <pic:cNvPr id="0" name="image2.jpg"/>
                           <pic:cNvPicPr preferRelativeResize="0"/>
                         </pic:nvPicPr>
                         <pic:blipFill>
@@ -6391,12 +6391,12 @@
                 <wp:inline distB="114300" distT="114300" distL="114300" distR="114300">
                   <wp:extent cx="190500" cy="222275"/>
                   <wp:effectExtent b="0" l="0" r="0" t="0"/>
-                  <wp:docPr id="172" name="image3.jpg"/>
+                  <wp:docPr id="172" name="image2.jpg"/>
                   <a:graphic>
                     <a:graphicData uri="http://schemas.openxmlformats.org/drawingml/2006/picture">
                       <pic:pic>
                         <pic:nvPicPr>
-                          <pic:cNvPr id="0" name="image3.jpg"/>
+                          <pic:cNvPr id="0" name="image2.jpg"/>
                           <pic:cNvPicPr preferRelativeResize="0"/>
                         </pic:nvPicPr>
                         <pic:blipFill>
@@ -6449,12 +6449,12 @@
                 <wp:inline distB="114300" distT="114300" distL="114300" distR="114300">
                   <wp:extent cx="190500" cy="222275"/>
                   <wp:effectExtent b="0" l="0" r="0" t="0"/>
-                  <wp:docPr id="152" name="image3.jpg"/>
+                  <wp:docPr id="152" name="image2.jpg"/>
                   <a:graphic>
                     <a:graphicData uri="http://schemas.openxmlformats.org/drawingml/2006/picture">
                       <pic:pic>
                         <pic:nvPicPr>
-                          <pic:cNvPr id="0" name="image3.jpg"/>
+                          <pic:cNvPr id="0" name="image2.jpg"/>
                           <pic:cNvPicPr preferRelativeResize="0"/>
                         </pic:nvPicPr>
                         <pic:blipFill>
@@ -6507,12 +6507,12 @@
                 <wp:inline distB="114300" distT="114300" distL="114300" distR="114300">
                   <wp:extent cx="190500" cy="222275"/>
                   <wp:effectExtent b="0" l="0" r="0" t="0"/>
-                  <wp:docPr id="57" name="image3.jpg"/>
+                  <wp:docPr id="57" name="image2.jpg"/>
                   <a:graphic>
                     <a:graphicData uri="http://schemas.openxmlformats.org/drawingml/2006/picture">
                       <pic:pic>
                         <pic:nvPicPr>
-                          <pic:cNvPr id="0" name="image3.jpg"/>
+                          <pic:cNvPr id="0" name="image2.jpg"/>
                           <pic:cNvPicPr preferRelativeResize="0"/>
                         </pic:nvPicPr>
                         <pic:blipFill>
@@ -7438,12 +7438,12 @@
                 <wp:inline distB="114300" distT="114300" distL="114300" distR="114300">
                   <wp:extent cx="190500" cy="190500"/>
                   <wp:effectExtent b="0" l="0" r="0" t="0"/>
-                  <wp:docPr id="203" name="image2.jpg"/>
+                  <wp:docPr id="203" name="image3.jpg"/>
                   <a:graphic>
                     <a:graphicData uri="http://schemas.openxmlformats.org/drawingml/2006/picture">
                       <pic:pic>
                         <pic:nvPicPr>
-                          <pic:cNvPr id="0" name="image2.jpg"/>
+                          <pic:cNvPr id="0" name="image3.jpg"/>
                           <pic:cNvPicPr preferRelativeResize="0"/>
                         </pic:nvPicPr>
                         <pic:blipFill>
@@ -7496,12 +7496,12 @@
                 <wp:inline distB="114300" distT="114300" distL="114300" distR="114300">
                   <wp:extent cx="190500" cy="190500"/>
                   <wp:effectExtent b="0" l="0" r="0" t="0"/>
-                  <wp:docPr id="213" name="image2.jpg"/>
+                  <wp:docPr id="213" name="image3.jpg"/>
                   <a:graphic>
                     <a:graphicData uri="http://schemas.openxmlformats.org/drawingml/2006/picture">
                       <pic:pic>
                         <pic:nvPicPr>
-                          <pic:cNvPr id="0" name="image2.jpg"/>
+                          <pic:cNvPr id="0" name="image3.jpg"/>
                           <pic:cNvPicPr preferRelativeResize="0"/>
                         </pic:nvPicPr>
                         <pic:blipFill>
@@ -7554,12 +7554,12 @@
                 <wp:inline distB="114300" distT="114300" distL="114300" distR="114300">
                   <wp:extent cx="190500" cy="190500"/>
                   <wp:effectExtent b="0" l="0" r="0" t="0"/>
-                  <wp:docPr id="317" name="image2.jpg"/>
+                  <wp:docPr id="317" name="image3.jpg"/>
                   <a:graphic>
                     <a:graphicData uri="http://schemas.openxmlformats.org/drawingml/2006/picture">
                       <pic:pic>
                         <pic:nvPicPr>
-                          <pic:cNvPr id="0" name="image2.jpg"/>
+                          <pic:cNvPr id="0" name="image3.jpg"/>
                           <pic:cNvPicPr preferRelativeResize="0"/>
                         </pic:nvPicPr>
                         <pic:blipFill>
@@ -7612,12 +7612,12 @@
                 <wp:inline distB="114300" distT="114300" distL="114300" distR="114300">
                   <wp:extent cx="190500" cy="190500"/>
                   <wp:effectExtent b="0" l="0" r="0" t="0"/>
-                  <wp:docPr id="133" name="image2.jpg"/>
+                  <wp:docPr id="133" name="image3.jpg"/>
                   <a:graphic>
                     <a:graphicData uri="http://schemas.openxmlformats.org/drawingml/2006/picture">
                       <pic:pic>
                         <pic:nvPicPr>
-                          <pic:cNvPr id="0" name="image2.jpg"/>
+                          <pic:cNvPr id="0" name="image3.jpg"/>
                           <pic:cNvPicPr preferRelativeResize="0"/>
                         </pic:nvPicPr>
                         <pic:blipFill>
@@ -7670,12 +7670,12 @@
                 <wp:inline distB="114300" distT="114300" distL="114300" distR="114300">
                   <wp:extent cx="190500" cy="190500"/>
                   <wp:effectExtent b="0" l="0" r="0" t="0"/>
-                  <wp:docPr id="48" name="image2.jpg"/>
+                  <wp:docPr id="48" name="image3.jpg"/>
                   <a:graphic>
                     <a:graphicData uri="http://schemas.openxmlformats.org/drawingml/2006/picture">
                       <pic:pic>
                         <pic:nvPicPr>
-                          <pic:cNvPr id="0" name="image2.jpg"/>
+                          <pic:cNvPr id="0" name="image3.jpg"/>
                           <pic:cNvPicPr preferRelativeResize="0"/>
                         </pic:nvPicPr>
                         <pic:blipFill>
@@ -7728,12 +7728,12 @@
                 <wp:inline distB="114300" distT="114300" distL="114300" distR="114300">
                   <wp:extent cx="190500" cy="190500"/>
                   <wp:effectExtent b="0" l="0" r="0" t="0"/>
-                  <wp:docPr id="307" name="image2.jpg"/>
+                  <wp:docPr id="307" name="image3.jpg"/>
                   <a:graphic>
                     <a:graphicData uri="http://schemas.openxmlformats.org/drawingml/2006/picture">
                       <pic:pic>
                         <pic:nvPicPr>
-                          <pic:cNvPr id="0" name="image2.jpg"/>
+                          <pic:cNvPr id="0" name="image3.jpg"/>
                           <pic:cNvPicPr preferRelativeResize="0"/>
                         </pic:nvPicPr>
                         <pic:blipFill>
@@ -7786,12 +7786,12 @@
                 <wp:inline distB="114300" distT="114300" distL="114300" distR="114300">
                   <wp:extent cx="190500" cy="190500"/>
                   <wp:effectExtent b="0" l="0" r="0" t="0"/>
-                  <wp:docPr id="273" name="image2.jpg"/>
+                  <wp:docPr id="273" name="image3.jpg"/>
                   <a:graphic>
                     <a:graphicData uri="http://schemas.openxmlformats.org/drawingml/2006/picture">
                       <pic:pic>
                         <pic:nvPicPr>
-                          <pic:cNvPr id="0" name="image2.jpg"/>
+                          <pic:cNvPr id="0" name="image3.jpg"/>
                           <pic:cNvPicPr preferRelativeResize="0"/>
                         </pic:nvPicPr>
                         <pic:blipFill>
@@ -7844,12 +7844,12 @@
                 <wp:inline distB="114300" distT="114300" distL="114300" distR="114300">
                   <wp:extent cx="190500" cy="190500"/>
                   <wp:effectExtent b="0" l="0" r="0" t="0"/>
-                  <wp:docPr id="85" name="image2.jpg"/>
+                  <wp:docPr id="85" name="image3.jpg"/>
                   <a:graphic>
                     <a:graphicData uri="http://schemas.openxmlformats.org/drawingml/2006/picture">
                       <pic:pic>
                         <pic:nvPicPr>
-                          <pic:cNvPr id="0" name="image2.jpg"/>
+                          <pic:cNvPr id="0" name="image3.jpg"/>
                           <pic:cNvPicPr preferRelativeResize="0"/>
                         </pic:nvPicPr>
                         <pic:blipFill>
@@ -7902,12 +7902,12 @@
                 <wp:inline distB="114300" distT="114300" distL="114300" distR="114300">
                   <wp:extent cx="190500" cy="190500"/>
                   <wp:effectExtent b="0" l="0" r="0" t="0"/>
-                  <wp:docPr id="319" name="image2.jpg"/>
+                  <wp:docPr id="319" name="image3.jpg"/>
                   <a:graphic>
                     <a:graphicData uri="http://schemas.openxmlformats.org/drawingml/2006/picture">
                       <pic:pic>
                         <pic:nvPicPr>
-                          <pic:cNvPr id="0" name="image2.jpg"/>
+                          <pic:cNvPr id="0" name="image3.jpg"/>
                           <pic:cNvPicPr preferRelativeResize="0"/>
                         </pic:nvPicPr>
                         <pic:blipFill>
@@ -7992,12 +7992,12 @@
                 <wp:inline distB="114300" distT="114300" distL="114300" distR="114300">
                   <wp:extent cx="190500" cy="222275"/>
                   <wp:effectExtent b="0" l="0" r="0" t="0"/>
-                  <wp:docPr id="126" name="image3.jpg"/>
+                  <wp:docPr id="126" name="image2.jpg"/>
                   <a:graphic>
                     <a:graphicData uri="http://schemas.openxmlformats.org/drawingml/2006/picture">
                       <pic:pic>
                         <pic:nvPicPr>
-                          <pic:cNvPr id="0" name="image3.jpg"/>
+                          <pic:cNvPr id="0" name="image2.jpg"/>
                           <pic:cNvPicPr preferRelativeResize="0"/>
                         </pic:nvPicPr>
                         <pic:blipFill>
@@ -8050,12 +8050,12 @@
                 <wp:inline distB="114300" distT="114300" distL="114300" distR="114300">
                   <wp:extent cx="190500" cy="222275"/>
                   <wp:effectExtent b="0" l="0" r="0" t="0"/>
-                  <wp:docPr id="140" name="image3.jpg"/>
+                  <wp:docPr id="140" name="image2.jpg"/>
                   <a:graphic>
                     <a:graphicData uri="http://schemas.openxmlformats.org/drawingml/2006/picture">
                       <pic:pic>
                         <pic:nvPicPr>
-                          <pic:cNvPr id="0" name="image3.jpg"/>
+                          <pic:cNvPr id="0" name="image2.jpg"/>
                           <pic:cNvPicPr preferRelativeResize="0"/>
                         </pic:nvPicPr>
                         <pic:blipFill>
@@ -8108,12 +8108,12 @@
                 <wp:inline distB="114300" distT="114300" distL="114300" distR="114300">
                   <wp:extent cx="190500" cy="222275"/>
                   <wp:effectExtent b="0" l="0" r="0" t="0"/>
-                  <wp:docPr id="257" name="image3.jpg"/>
+                  <wp:docPr id="257" name="image2.jpg"/>
                   <a:graphic>
                     <a:graphicData uri="http://schemas.openxmlformats.org/drawingml/2006/picture">
                       <pic:pic>
                         <pic:nvPicPr>
-                          <pic:cNvPr id="0" name="image3.jpg"/>
+                          <pic:cNvPr id="0" name="image2.jpg"/>
                           <pic:cNvPicPr preferRelativeResize="0"/>
                         </pic:nvPicPr>
                         <pic:blipFill>
@@ -8166,12 +8166,12 @@
                 <wp:inline distB="114300" distT="114300" distL="114300" distR="114300">
                   <wp:extent cx="190500" cy="222275"/>
                   <wp:effectExtent b="0" l="0" r="0" t="0"/>
-                  <wp:docPr id="300" name="image3.jpg"/>
+                  <wp:docPr id="300" name="image2.jpg"/>
                   <a:graphic>
                     <a:graphicData uri="http://schemas.openxmlformats.org/drawingml/2006/picture">
                       <pic:pic>
                         <pic:nvPicPr>
-                          <pic:cNvPr id="0" name="image3.jpg"/>
+                          <pic:cNvPr id="0" name="image2.jpg"/>
                           <pic:cNvPicPr preferRelativeResize="0"/>
                         </pic:nvPicPr>
                         <pic:blipFill>
@@ -8224,12 +8224,12 @@
                 <wp:inline distB="114300" distT="114300" distL="114300" distR="114300">
                   <wp:extent cx="190500" cy="222275"/>
                   <wp:effectExtent b="0" l="0" r="0" t="0"/>
-                  <wp:docPr id="117" name="image3.jpg"/>
+                  <wp:docPr id="117" name="image2.jpg"/>
                   <a:graphic>
                     <a:graphicData uri="http://schemas.openxmlformats.org/drawingml/2006/picture">
                       <pic:pic>
                         <pic:nvPicPr>
-                          <pic:cNvPr id="0" name="image3.jpg"/>
+                          <pic:cNvPr id="0" name="image2.jpg"/>
                           <pic:cNvPicPr preferRelativeResize="0"/>
                         </pic:nvPicPr>
                         <pic:blipFill>
@@ -8282,12 +8282,12 @@
                 <wp:inline distB="114300" distT="114300" distL="114300" distR="114300">
                   <wp:extent cx="190500" cy="222275"/>
                   <wp:effectExtent b="0" l="0" r="0" t="0"/>
-                  <wp:docPr id="14" name="image3.jpg"/>
+                  <wp:docPr id="14" name="image2.jpg"/>
                   <a:graphic>
                     <a:graphicData uri="http://schemas.openxmlformats.org/drawingml/2006/picture">
                       <pic:pic>
                         <pic:nvPicPr>
-                          <pic:cNvPr id="0" name="image3.jpg"/>
+                          <pic:cNvPr id="0" name="image2.jpg"/>
                           <pic:cNvPicPr preferRelativeResize="0"/>
                         </pic:nvPicPr>
                         <pic:blipFill>
@@ -8340,12 +8340,12 @@
                 <wp:inline distB="114300" distT="114300" distL="114300" distR="114300">
                   <wp:extent cx="190500" cy="222275"/>
                   <wp:effectExtent b="0" l="0" r="0" t="0"/>
-                  <wp:docPr id="190" name="image3.jpg"/>
+                  <wp:docPr id="190" name="image2.jpg"/>
                   <a:graphic>
                     <a:graphicData uri="http://schemas.openxmlformats.org/drawingml/2006/picture">
                       <pic:pic>
                         <pic:nvPicPr>
-                          <pic:cNvPr id="0" name="image3.jpg"/>
+                          <pic:cNvPr id="0" name="image2.jpg"/>
                           <pic:cNvPicPr preferRelativeResize="0"/>
                         </pic:nvPicPr>
                         <pic:blipFill>
@@ -8398,12 +8398,12 @@
                 <wp:inline distB="114300" distT="114300" distL="114300" distR="114300">
                   <wp:extent cx="190500" cy="222275"/>
                   <wp:effectExtent b="0" l="0" r="0" t="0"/>
-                  <wp:docPr id="23" name="image3.jpg"/>
+                  <wp:docPr id="23" name="image2.jpg"/>
                   <a:graphic>
                     <a:graphicData uri="http://schemas.openxmlformats.org/drawingml/2006/picture">
                       <pic:pic>
                         <pic:nvPicPr>
-                          <pic:cNvPr id="0" name="image3.jpg"/>
+                          <pic:cNvPr id="0" name="image2.jpg"/>
                           <pic:cNvPicPr preferRelativeResize="0"/>
                         </pic:nvPicPr>
                         <pic:blipFill>
@@ -8456,12 +8456,12 @@
                 <wp:inline distB="114300" distT="114300" distL="114300" distR="114300">
                   <wp:extent cx="190500" cy="222275"/>
                   <wp:effectExtent b="0" l="0" r="0" t="0"/>
-                  <wp:docPr id="46" name="image3.jpg"/>
+                  <wp:docPr id="46" name="image2.jpg"/>
                   <a:graphic>
                     <a:graphicData uri="http://schemas.openxmlformats.org/drawingml/2006/picture">
                       <pic:pic>
                         <pic:nvPicPr>
-                          <pic:cNvPr id="0" name="image3.jpg"/>
+                          <pic:cNvPr id="0" name="image2.jpg"/>
                           <pic:cNvPicPr preferRelativeResize="0"/>
                         </pic:nvPicPr>
                         <pic:blipFill>
@@ -8514,12 +8514,12 @@
                 <wp:inline distB="114300" distT="114300" distL="114300" distR="114300">
                   <wp:extent cx="190500" cy="222275"/>
                   <wp:effectExtent b="0" l="0" r="0" t="0"/>
-                  <wp:docPr id="221" name="image3.jpg"/>
+                  <wp:docPr id="221" name="image2.jpg"/>
                   <a:graphic>
                     <a:graphicData uri="http://schemas.openxmlformats.org/drawingml/2006/picture">
                       <pic:pic>
                         <pic:nvPicPr>
-                          <pic:cNvPr id="0" name="image3.jpg"/>
+                          <pic:cNvPr id="0" name="image2.jpg"/>
                           <pic:cNvPicPr preferRelativeResize="0"/>
                         </pic:nvPicPr>
                         <pic:blipFill>
@@ -8572,12 +8572,12 @@
                 <wp:inline distB="114300" distT="114300" distL="114300" distR="114300">
                   <wp:extent cx="190500" cy="222275"/>
                   <wp:effectExtent b="0" l="0" r="0" t="0"/>
-                  <wp:docPr id="332" name="image3.jpg"/>
+                  <wp:docPr id="332" name="image2.jpg"/>
                   <a:graphic>
                     <a:graphicData uri="http://schemas.openxmlformats.org/drawingml/2006/picture">
                       <pic:pic>
                         <pic:nvPicPr>
-                          <pic:cNvPr id="0" name="image3.jpg"/>
+                          <pic:cNvPr id="0" name="image2.jpg"/>
                           <pic:cNvPicPr preferRelativeResize="0"/>
                         </pic:nvPicPr>
                         <pic:blipFill>
@@ -8630,12 +8630,12 @@
                 <wp:inline distB="114300" distT="114300" distL="114300" distR="114300">
                   <wp:extent cx="190500" cy="222275"/>
                   <wp:effectExtent b="0" l="0" r="0" t="0"/>
-                  <wp:docPr id="174" name="image3.jpg"/>
+                  <wp:docPr id="174" name="image2.jpg"/>
                   <a:graphic>
                     <a:graphicData uri="http://schemas.openxmlformats.org/drawingml/2006/picture">
                       <pic:pic>
                         <pic:nvPicPr>
-                          <pic:cNvPr id="0" name="image3.jpg"/>
+                          <pic:cNvPr id="0" name="image2.jpg"/>
                           <pic:cNvPicPr preferRelativeResize="0"/>
                         </pic:nvPicPr>
                         <pic:blipFill>
@@ -9728,12 +9728,12 @@
                 <wp:inline distB="114300" distT="114300" distL="114300" distR="114300">
                   <wp:extent cx="190500" cy="190500"/>
                   <wp:effectExtent b="0" l="0" r="0" t="0"/>
-                  <wp:docPr id="244" name="image2.jpg"/>
+                  <wp:docPr id="244" name="image3.jpg"/>
                   <a:graphic>
                     <a:graphicData uri="http://schemas.openxmlformats.org/drawingml/2006/picture">
                       <pic:pic>
                         <pic:nvPicPr>
-                          <pic:cNvPr id="0" name="image2.jpg"/>
+                          <pic:cNvPr id="0" name="image3.jpg"/>
                           <pic:cNvPicPr preferRelativeResize="0"/>
                         </pic:nvPicPr>
                         <pic:blipFill>
@@ -9787,12 +9787,12 @@
                 <wp:inline distB="114300" distT="114300" distL="114300" distR="114300">
                   <wp:extent cx="190500" cy="190500"/>
                   <wp:effectExtent b="0" l="0" r="0" t="0"/>
-                  <wp:docPr id="241" name="image2.jpg"/>
+                  <wp:docPr id="241" name="image3.jpg"/>
                   <a:graphic>
                     <a:graphicData uri="http://schemas.openxmlformats.org/drawingml/2006/picture">
                       <pic:pic>
                         <pic:nvPicPr>
-                          <pic:cNvPr id="0" name="image2.jpg"/>
+                          <pic:cNvPr id="0" name="image3.jpg"/>
                           <pic:cNvPicPr preferRelativeResize="0"/>
                         </pic:nvPicPr>
                         <pic:blipFill>
@@ -9846,12 +9846,12 @@
                 <wp:inline distB="114300" distT="114300" distL="114300" distR="114300">
                   <wp:extent cx="190500" cy="190500"/>
                   <wp:effectExtent b="0" l="0" r="0" t="0"/>
-                  <wp:docPr id="268" name="image2.jpg"/>
+                  <wp:docPr id="268" name="image3.jpg"/>
                   <a:graphic>
                     <a:graphicData uri="http://schemas.openxmlformats.org/drawingml/2006/picture">
                       <pic:pic>
                         <pic:nvPicPr>
-                          <pic:cNvPr id="0" name="image2.jpg"/>
+                          <pic:cNvPr id="0" name="image3.jpg"/>
                           <pic:cNvPicPr preferRelativeResize="0"/>
                         </pic:nvPicPr>
                         <pic:blipFill>
@@ -9905,12 +9905,12 @@
                 <wp:inline distB="114300" distT="114300" distL="114300" distR="114300">
                   <wp:extent cx="190500" cy="190500"/>
                   <wp:effectExtent b="0" l="0" r="0" t="0"/>
-                  <wp:docPr id="306" name="image2.jpg"/>
+                  <wp:docPr id="306" name="image3.jpg"/>
                   <a:graphic>
                     <a:graphicData uri="http://schemas.openxmlformats.org/drawingml/2006/picture">
                       <pic:pic>
                         <pic:nvPicPr>
-                          <pic:cNvPr id="0" name="image2.jpg"/>
+                          <pic:cNvPr id="0" name="image3.jpg"/>
                           <pic:cNvPicPr preferRelativeResize="0"/>
                         </pic:nvPicPr>
                         <pic:blipFill>
@@ -9964,12 +9964,12 @@
                 <wp:inline distB="114300" distT="114300" distL="114300" distR="114300">
                   <wp:extent cx="190500" cy="190500"/>
                   <wp:effectExtent b="0" l="0" r="0" t="0"/>
-                  <wp:docPr id="267" name="image2.jpg"/>
+                  <wp:docPr id="267" name="image3.jpg"/>
                   <a:graphic>
                     <a:graphicData uri="http://schemas.openxmlformats.org/drawingml/2006/picture">
                       <pic:pic>
                         <pic:nvPicPr>
-                          <pic:cNvPr id="0" name="image2.jpg"/>
+                          <pic:cNvPr id="0" name="image3.jpg"/>
                           <pic:cNvPicPr preferRelativeResize="0"/>
                         </pic:nvPicPr>
                         <pic:blipFill>
@@ -10023,12 +10023,12 @@
                 <wp:inline distB="114300" distT="114300" distL="114300" distR="114300">
                   <wp:extent cx="190500" cy="190500"/>
                   <wp:effectExtent b="0" l="0" r="0" t="0"/>
-                  <wp:docPr id="179" name="image2.jpg"/>
+                  <wp:docPr id="179" name="image3.jpg"/>
                   <a:graphic>
                     <a:graphicData uri="http://schemas.openxmlformats.org/drawingml/2006/picture">
                       <pic:pic>
                         <pic:nvPicPr>
-                          <pic:cNvPr id="0" name="image2.jpg"/>
+                          <pic:cNvPr id="0" name="image3.jpg"/>
                           <pic:cNvPicPr preferRelativeResize="0"/>
                         </pic:nvPicPr>
                         <pic:blipFill>
@@ -10082,12 +10082,12 @@
                 <wp:inline distB="114300" distT="114300" distL="114300" distR="114300">
                   <wp:extent cx="190500" cy="190500"/>
                   <wp:effectExtent b="0" l="0" r="0" t="0"/>
-                  <wp:docPr id="348" name="image2.jpg"/>
+                  <wp:docPr id="348" name="image3.jpg"/>
                   <a:graphic>
                     <a:graphicData uri="http://schemas.openxmlformats.org/drawingml/2006/picture">
                       <pic:pic>
                         <pic:nvPicPr>
-                          <pic:cNvPr id="0" name="image2.jpg"/>
+                          <pic:cNvPr id="0" name="image3.jpg"/>
                           <pic:cNvPicPr preferRelativeResize="0"/>
                         </pic:nvPicPr>
                         <pic:blipFill>
@@ -10141,12 +10141,12 @@
                 <wp:inline distB="114300" distT="114300" distL="114300" distR="114300">
                   <wp:extent cx="190500" cy="190500"/>
                   <wp:effectExtent b="0" l="0" r="0" t="0"/>
-                  <wp:docPr id="11" name="image2.jpg"/>
+                  <wp:docPr id="11" name="image3.jpg"/>
                   <a:graphic>
                     <a:graphicData uri="http://schemas.openxmlformats.org/drawingml/2006/picture">
                       <pic:pic>
                         <pic:nvPicPr>
-                          <pic:cNvPr id="0" name="image2.jpg"/>
+                          <pic:cNvPr id="0" name="image3.jpg"/>
                           <pic:cNvPicPr preferRelativeResize="0"/>
                         </pic:nvPicPr>
                         <pic:blipFill>
@@ -10200,12 +10200,12 @@
                 <wp:inline distB="114300" distT="114300" distL="114300" distR="114300">
                   <wp:extent cx="190500" cy="190500"/>
                   <wp:effectExtent b="0" l="0" r="0" t="0"/>
-                  <wp:docPr id="170" name="image2.jpg"/>
+                  <wp:docPr id="170" name="image3.jpg"/>
                   <a:graphic>
                     <a:graphicData uri="http://schemas.openxmlformats.org/drawingml/2006/picture">
                       <pic:pic>
                         <pic:nvPicPr>
-                          <pic:cNvPr id="0" name="image2.jpg"/>
+                          <pic:cNvPr id="0" name="image3.jpg"/>
                           <pic:cNvPicPr preferRelativeResize="0"/>
                         </pic:nvPicPr>
                         <pic:blipFill>
@@ -10259,12 +10259,12 @@
                 <wp:inline distB="114300" distT="114300" distL="114300" distR="114300">
                   <wp:extent cx="190500" cy="190500"/>
                   <wp:effectExtent b="0" l="0" r="0" t="0"/>
-                  <wp:docPr id="324" name="image2.jpg"/>
+                  <wp:docPr id="324" name="image3.jpg"/>
                   <a:graphic>
                     <a:graphicData uri="http://schemas.openxmlformats.org/drawingml/2006/picture">
                       <pic:pic>
                         <pic:nvPicPr>
-                          <pic:cNvPr id="0" name="image2.jpg"/>
+                          <pic:cNvPr id="0" name="image3.jpg"/>
                           <pic:cNvPicPr preferRelativeResize="0"/>
                         </pic:nvPicPr>
                         <pic:blipFill>
@@ -10318,12 +10318,12 @@
                 <wp:inline distB="114300" distT="114300" distL="114300" distR="114300">
                   <wp:extent cx="190500" cy="190500"/>
                   <wp:effectExtent b="0" l="0" r="0" t="0"/>
-                  <wp:docPr id="86" name="image2.jpg"/>
+                  <wp:docPr id="86" name="image3.jpg"/>
                   <a:graphic>
                     <a:graphicData uri="http://schemas.openxmlformats.org/drawingml/2006/picture">
                       <pic:pic>
                         <pic:nvPicPr>
-                          <pic:cNvPr id="0" name="image2.jpg"/>
+                          <pic:cNvPr id="0" name="image3.jpg"/>
                           <pic:cNvPicPr preferRelativeResize="0"/>
                         </pic:nvPicPr>
                         <pic:blipFill>
@@ -10394,12 +10394,12 @@
                 <wp:inline distB="114300" distT="114300" distL="114300" distR="114300">
                   <wp:extent cx="190500" cy="222275"/>
                   <wp:effectExtent b="0" l="0" r="0" t="0"/>
-                  <wp:docPr id="296" name="image3.jpg"/>
+                  <wp:docPr id="296" name="image2.jpg"/>
                   <a:graphic>
                     <a:graphicData uri="http://schemas.openxmlformats.org/drawingml/2006/picture">
                       <pic:pic>
                         <pic:nvPicPr>
-                          <pic:cNvPr id="0" name="image3.jpg"/>
+                          <pic:cNvPr id="0" name="image2.jpg"/>
                           <pic:cNvPicPr preferRelativeResize="0"/>
                         </pic:nvPicPr>
                         <pic:blipFill>
@@ -10453,12 +10453,12 @@
                 <wp:inline distB="114300" distT="114300" distL="114300" distR="114300">
                   <wp:extent cx="190500" cy="222275"/>
                   <wp:effectExtent b="0" l="0" r="0" t="0"/>
-                  <wp:docPr id="144" name="image3.jpg"/>
+                  <wp:docPr id="144" name="image2.jpg"/>
                   <a:graphic>
                     <a:graphicData uri="http://schemas.openxmlformats.org/drawingml/2006/picture">
                       <pic:pic>
                         <pic:nvPicPr>
-                          <pic:cNvPr id="0" name="image3.jpg"/>
+                          <pic:cNvPr id="0" name="image2.jpg"/>
                           <pic:cNvPicPr preferRelativeResize="0"/>
                         </pic:nvPicPr>
                         <pic:blipFill>
@@ -10512,12 +10512,12 @@
                 <wp:inline distB="114300" distT="114300" distL="114300" distR="114300">
                   <wp:extent cx="190500" cy="222275"/>
                   <wp:effectExtent b="0" l="0" r="0" t="0"/>
-                  <wp:docPr id="64" name="image3.jpg"/>
+                  <wp:docPr id="64" name="image2.jpg"/>
                   <a:graphic>
                     <a:graphicData uri="http://schemas.openxmlformats.org/drawingml/2006/picture">
                       <pic:pic>
                         <pic:nvPicPr>
-                          <pic:cNvPr id="0" name="image3.jpg"/>
+                          <pic:cNvPr id="0" name="image2.jpg"/>
                           <pic:cNvPicPr preferRelativeResize="0"/>
                         </pic:nvPicPr>
                         <pic:blipFill>
@@ -10571,12 +10571,12 @@
                 <wp:inline distB="114300" distT="114300" distL="114300" distR="114300">
                   <wp:extent cx="190500" cy="222275"/>
                   <wp:effectExtent b="0" l="0" r="0" t="0"/>
-                  <wp:docPr id="328" name="image3.jpg"/>
+                  <wp:docPr id="328" name="image2.jpg"/>
                   <a:graphic>
                     <a:graphicData uri="http://schemas.openxmlformats.org/drawingml/2006/picture">
                       <pic:pic>
                         <pic:nvPicPr>
-                          <pic:cNvPr id="0" name="image3.jpg"/>
+                          <pic:cNvPr id="0" name="image2.jpg"/>
                           <pic:cNvPicPr preferRelativeResize="0"/>
                         </pic:nvPicPr>
                         <pic:blipFill>
@@ -10630,12 +10630,12 @@
                 <wp:inline distB="114300" distT="114300" distL="114300" distR="114300">
                   <wp:extent cx="190500" cy="222275"/>
                   <wp:effectExtent b="0" l="0" r="0" t="0"/>
-                  <wp:docPr id="260" name="image3.jpg"/>
+                  <wp:docPr id="260" name="image2.jpg"/>
                   <a:graphic>
                     <a:graphicData uri="http://schemas.openxmlformats.org/drawingml/2006/picture">
                       <pic:pic>
                         <pic:nvPicPr>
-                          <pic:cNvPr id="0" name="image3.jpg"/>
+                          <pic:cNvPr id="0" name="image2.jpg"/>
                           <pic:cNvPicPr preferRelativeResize="0"/>
                         </pic:nvPicPr>
                         <pic:blipFill>
@@ -10689,12 +10689,12 @@
                 <wp:inline distB="114300" distT="114300" distL="114300" distR="114300">
                   <wp:extent cx="190500" cy="222275"/>
                   <wp:effectExtent b="0" l="0" r="0" t="0"/>
-                  <wp:docPr id="55" name="image3.jpg"/>
+                  <wp:docPr id="55" name="image2.jpg"/>
                   <a:graphic>
                     <a:graphicData uri="http://schemas.openxmlformats.org/drawingml/2006/picture">
                       <pic:pic>
                         <pic:nvPicPr>
-                          <pic:cNvPr id="0" name="image3.jpg"/>
+                          <pic:cNvPr id="0" name="image2.jpg"/>
                           <pic:cNvPicPr preferRelativeResize="0"/>
                         </pic:nvPicPr>
                         <pic:blipFill>
@@ -11793,12 +11793,12 @@
                 <wp:inline distB="114300" distT="114300" distL="114300" distR="114300">
                   <wp:extent cx="190500" cy="190500"/>
                   <wp:effectExtent b="0" l="0" r="0" t="0"/>
-                  <wp:docPr id="303" name="image2.jpg"/>
+                  <wp:docPr id="303" name="image3.jpg"/>
                   <a:graphic>
                     <a:graphicData uri="http://schemas.openxmlformats.org/drawingml/2006/picture">
                       <pic:pic>
                         <pic:nvPicPr>
-                          <pic:cNvPr id="0" name="image2.jpg"/>
+                          <pic:cNvPr id="0" name="image3.jpg"/>
                           <pic:cNvPicPr preferRelativeResize="0"/>
                         </pic:nvPicPr>
                         <pic:blipFill>
@@ -11851,12 +11851,12 @@
                 <wp:inline distB="114300" distT="114300" distL="114300" distR="114300">
                   <wp:extent cx="190500" cy="190500"/>
                   <wp:effectExtent b="0" l="0" r="0" t="0"/>
-                  <wp:docPr id="180" name="image2.jpg"/>
+                  <wp:docPr id="180" name="image3.jpg"/>
                   <a:graphic>
                     <a:graphicData uri="http://schemas.openxmlformats.org/drawingml/2006/picture">
                       <pic:pic>
                         <pic:nvPicPr>
-                          <pic:cNvPr id="0" name="image2.jpg"/>
+                          <pic:cNvPr id="0" name="image3.jpg"/>
                           <pic:cNvPicPr preferRelativeResize="0"/>
                         </pic:nvPicPr>
                         <pic:blipFill>
@@ -11909,12 +11909,12 @@
                 <wp:inline distB="114300" distT="114300" distL="114300" distR="114300">
                   <wp:extent cx="190500" cy="190500"/>
                   <wp:effectExtent b="0" l="0" r="0" t="0"/>
-                  <wp:docPr id="338" name="image2.jpg"/>
+                  <wp:docPr id="338" name="image3.jpg"/>
                   <a:graphic>
                     <a:graphicData uri="http://schemas.openxmlformats.org/drawingml/2006/picture">
                       <pic:pic>
                         <pic:nvPicPr>
-                          <pic:cNvPr id="0" name="image2.jpg"/>
+                          <pic:cNvPr id="0" name="image3.jpg"/>
                           <pic:cNvPicPr preferRelativeResize="0"/>
                         </pic:nvPicPr>
                         <pic:blipFill>
@@ -11967,12 +11967,12 @@
                 <wp:inline distB="114300" distT="114300" distL="114300" distR="114300">
                   <wp:extent cx="190500" cy="190500"/>
                   <wp:effectExtent b="0" l="0" r="0" t="0"/>
-                  <wp:docPr id="107" name="image2.jpg"/>
+                  <wp:docPr id="107" name="image3.jpg"/>
                   <a:graphic>
                     <a:graphicData uri="http://schemas.openxmlformats.org/drawingml/2006/picture">
                       <pic:pic>
                         <pic:nvPicPr>
-                          <pic:cNvPr id="0" name="image2.jpg"/>
+                          <pic:cNvPr id="0" name="image3.jpg"/>
                           <pic:cNvPicPr preferRelativeResize="0"/>
                         </pic:nvPicPr>
                         <pic:blipFill>
@@ -12042,12 +12042,12 @@
                 <wp:inline distB="114300" distT="114300" distL="114300" distR="114300">
                   <wp:extent cx="190500" cy="222275"/>
                   <wp:effectExtent b="0" l="0" r="0" t="0"/>
-                  <wp:docPr id="294" name="image3.jpg"/>
+                  <wp:docPr id="294" name="image2.jpg"/>
                   <a:graphic>
                     <a:graphicData uri="http://schemas.openxmlformats.org/drawingml/2006/picture">
                       <pic:pic>
                         <pic:nvPicPr>
-                          <pic:cNvPr id="0" name="image3.jpg"/>
+                          <pic:cNvPr id="0" name="image2.jpg"/>
                           <pic:cNvPicPr preferRelativeResize="0"/>
                         </pic:nvPicPr>
                         <pic:blipFill>
@@ -12989,12 +12989,12 @@
                 <wp:inline distB="114300" distT="114300" distL="114300" distR="114300">
                   <wp:extent cx="190500" cy="190500"/>
                   <wp:effectExtent b="0" l="0" r="0" t="0"/>
-                  <wp:docPr id="75" name="image2.jpg"/>
+                  <wp:docPr id="75" name="image3.jpg"/>
                   <a:graphic>
                     <a:graphicData uri="http://schemas.openxmlformats.org/drawingml/2006/picture">
                       <pic:pic>
                         <pic:nvPicPr>
-                          <pic:cNvPr id="0" name="image2.jpg"/>
+                          <pic:cNvPr id="0" name="image3.jpg"/>
                           <pic:cNvPicPr preferRelativeResize="0"/>
                         </pic:nvPicPr>
                         <pic:blipFill>
@@ -13047,12 +13047,12 @@
                 <wp:inline distB="114300" distT="114300" distL="114300" distR="114300">
                   <wp:extent cx="190500" cy="190500"/>
                   <wp:effectExtent b="0" l="0" r="0" t="0"/>
-                  <wp:docPr id="119" name="image2.jpg"/>
+                  <wp:docPr id="119" name="image3.jpg"/>
                   <a:graphic>
                     <a:graphicData uri="http://schemas.openxmlformats.org/drawingml/2006/picture">
                       <pic:pic>
                         <pic:nvPicPr>
-                          <pic:cNvPr id="0" name="image2.jpg"/>
+                          <pic:cNvPr id="0" name="image3.jpg"/>
                           <pic:cNvPicPr preferRelativeResize="0"/>
                         </pic:nvPicPr>
                         <pic:blipFill>
@@ -13101,12 +13101,12 @@
                 <wp:inline distB="114300" distT="114300" distL="114300" distR="114300">
                   <wp:extent cx="190500" cy="190500"/>
                   <wp:effectExtent b="0" l="0" r="0" t="0"/>
-                  <wp:docPr id="161" name="image2.jpg"/>
+                  <wp:docPr id="161" name="image3.jpg"/>
                   <a:graphic>
                     <a:graphicData uri="http://schemas.openxmlformats.org/drawingml/2006/picture">
                       <pic:pic>
                         <pic:nvPicPr>
-                          <pic:cNvPr id="0" name="image2.jpg"/>
+                          <pic:cNvPr id="0" name="image3.jpg"/>
                           <pic:cNvPicPr preferRelativeResize="0"/>
                         </pic:nvPicPr>
                         <pic:blipFill>
@@ -13156,12 +13156,12 @@
                 <wp:inline distB="114300" distT="114300" distL="114300" distR="114300">
                   <wp:extent cx="190500" cy="190500"/>
                   <wp:effectExtent b="0" l="0" r="0" t="0"/>
-                  <wp:docPr id="212" name="image2.jpg"/>
+                  <wp:docPr id="212" name="image3.jpg"/>
                   <a:graphic>
                     <a:graphicData uri="http://schemas.openxmlformats.org/drawingml/2006/picture">
                       <pic:pic>
                         <pic:nvPicPr>
-                          <pic:cNvPr id="0" name="image2.jpg"/>
+                          <pic:cNvPr id="0" name="image3.jpg"/>
                           <pic:cNvPicPr preferRelativeResize="0"/>
                         </pic:nvPicPr>
                         <pic:blipFill>
@@ -13255,12 +13255,12 @@
                 <wp:inline distB="114300" distT="114300" distL="114300" distR="114300">
                   <wp:extent cx="190500" cy="222275"/>
                   <wp:effectExtent b="0" l="0" r="0" t="0"/>
-                  <wp:docPr id="96" name="image3.jpg"/>
+                  <wp:docPr id="96" name="image2.jpg"/>
                   <a:graphic>
                     <a:graphicData uri="http://schemas.openxmlformats.org/drawingml/2006/picture">
                       <pic:pic>
                         <pic:nvPicPr>
-                          <pic:cNvPr id="0" name="image3.jpg"/>
+                          <pic:cNvPr id="0" name="image2.jpg"/>
                           <pic:cNvPicPr preferRelativeResize="0"/>
                         </pic:nvPicPr>
                         <pic:blipFill>
@@ -13313,12 +13313,12 @@
                 <wp:inline distB="114300" distT="114300" distL="114300" distR="114300">
                   <wp:extent cx="190500" cy="222275"/>
                   <wp:effectExtent b="0" l="0" r="0" t="0"/>
-                  <wp:docPr id="63" name="image3.jpg"/>
+                  <wp:docPr id="63" name="image2.jpg"/>
                   <a:graphic>
                     <a:graphicData uri="http://schemas.openxmlformats.org/drawingml/2006/picture">
                       <pic:pic>
                         <pic:nvPicPr>
-                          <pic:cNvPr id="0" name="image3.jpg"/>
+                          <pic:cNvPr id="0" name="image2.jpg"/>
                           <pic:cNvPicPr preferRelativeResize="0"/>
                         </pic:nvPicPr>
                         <pic:blipFill>
@@ -13371,12 +13371,12 @@
                 <wp:inline distB="114300" distT="114300" distL="114300" distR="114300">
                   <wp:extent cx="190500" cy="222275"/>
                   <wp:effectExtent b="0" l="0" r="0" t="0"/>
-                  <wp:docPr id="349" name="image3.jpg"/>
+                  <wp:docPr id="349" name="image2.jpg"/>
                   <a:graphic>
                     <a:graphicData uri="http://schemas.openxmlformats.org/drawingml/2006/picture">
                       <pic:pic>
                         <pic:nvPicPr>
-                          <pic:cNvPr id="0" name="image3.jpg"/>
+                          <pic:cNvPr id="0" name="image2.jpg"/>
                           <pic:cNvPicPr preferRelativeResize="0"/>
                         </pic:nvPicPr>
                         <pic:blipFill>
@@ -13429,12 +13429,12 @@
                 <wp:inline distB="114300" distT="114300" distL="114300" distR="114300">
                   <wp:extent cx="190500" cy="222275"/>
                   <wp:effectExtent b="0" l="0" r="0" t="0"/>
-                  <wp:docPr id="310" name="image3.jpg"/>
+                  <wp:docPr id="310" name="image2.jpg"/>
                   <a:graphic>
                     <a:graphicData uri="http://schemas.openxmlformats.org/drawingml/2006/picture">
                       <pic:pic>
                         <pic:nvPicPr>
-                          <pic:cNvPr id="0" name="image3.jpg"/>
+                          <pic:cNvPr id="0" name="image2.jpg"/>
                           <pic:cNvPicPr preferRelativeResize="0"/>
                         </pic:nvPicPr>
                         <pic:blipFill>
@@ -13483,12 +13483,12 @@
                 <wp:inline distB="114300" distT="114300" distL="114300" distR="114300">
                   <wp:extent cx="190500" cy="222275"/>
                   <wp:effectExtent b="0" l="0" r="0" t="0"/>
-                  <wp:docPr id="157" name="image3.jpg"/>
+                  <wp:docPr id="157" name="image2.jpg"/>
                   <a:graphic>
                     <a:graphicData uri="http://schemas.openxmlformats.org/drawingml/2006/picture">
                       <pic:pic>
                         <pic:nvPicPr>
-                          <pic:cNvPr id="0" name="image3.jpg"/>
+                          <pic:cNvPr id="0" name="image2.jpg"/>
                           <pic:cNvPicPr preferRelativeResize="0"/>
                         </pic:nvPicPr>
                         <pic:blipFill>
@@ -14449,12 +14449,12 @@
                 <wp:inline distB="114300" distT="114300" distL="114300" distR="114300">
                   <wp:extent cx="190500" cy="190500"/>
                   <wp:effectExtent b="0" l="0" r="0" t="0"/>
-                  <wp:docPr id="36" name="image2.jpg"/>
+                  <wp:docPr id="36" name="image3.jpg"/>
                   <a:graphic>
                     <a:graphicData uri="http://schemas.openxmlformats.org/drawingml/2006/picture">
                       <pic:pic>
                         <pic:nvPicPr>
-                          <pic:cNvPr id="0" name="image2.jpg"/>
+                          <pic:cNvPr id="0" name="image3.jpg"/>
                           <pic:cNvPicPr preferRelativeResize="0"/>
                         </pic:nvPicPr>
                         <pic:blipFill>
@@ -14509,12 +14509,12 @@
                 <wp:inline distB="114300" distT="114300" distL="114300" distR="114300">
                   <wp:extent cx="190500" cy="190500"/>
                   <wp:effectExtent b="0" l="0" r="0" t="0"/>
-                  <wp:docPr id="175" name="image2.jpg"/>
+                  <wp:docPr id="175" name="image3.jpg"/>
                   <a:graphic>
                     <a:graphicData uri="http://schemas.openxmlformats.org/drawingml/2006/picture">
                       <pic:pic>
                         <pic:nvPicPr>
-                          <pic:cNvPr id="0" name="image2.jpg"/>
+                          <pic:cNvPr id="0" name="image3.jpg"/>
                           <pic:cNvPicPr preferRelativeResize="0"/>
                         </pic:nvPicPr>
                         <pic:blipFill>
@@ -14567,12 +14567,12 @@
                 <wp:inline distB="114300" distT="114300" distL="114300" distR="114300">
                   <wp:extent cx="190500" cy="190500"/>
                   <wp:effectExtent b="0" l="0" r="0" t="0"/>
-                  <wp:docPr id="325" name="image2.jpg"/>
+                  <wp:docPr id="325" name="image3.jpg"/>
                   <a:graphic>
                     <a:graphicData uri="http://schemas.openxmlformats.org/drawingml/2006/picture">
                       <pic:pic>
                         <pic:nvPicPr>
-                          <pic:cNvPr id="0" name="image2.jpg"/>
+                          <pic:cNvPr id="0" name="image3.jpg"/>
                           <pic:cNvPicPr preferRelativeResize="0"/>
                         </pic:nvPicPr>
                         <pic:blipFill>
@@ -14625,12 +14625,12 @@
                 <wp:inline distB="114300" distT="114300" distL="114300" distR="114300">
                   <wp:extent cx="190500" cy="190500"/>
                   <wp:effectExtent b="0" l="0" r="0" t="0"/>
-                  <wp:docPr id="220" name="image2.jpg"/>
+                  <wp:docPr id="220" name="image3.jpg"/>
                   <a:graphic>
                     <a:graphicData uri="http://schemas.openxmlformats.org/drawingml/2006/picture">
                       <pic:pic>
                         <pic:nvPicPr>
-                          <pic:cNvPr id="0" name="image2.jpg"/>
+                          <pic:cNvPr id="0" name="image3.jpg"/>
                           <pic:cNvPicPr preferRelativeResize="0"/>
                         </pic:nvPicPr>
                         <pic:blipFill>
@@ -14683,12 +14683,12 @@
                 <wp:inline distB="114300" distT="114300" distL="114300" distR="114300">
                   <wp:extent cx="190500" cy="190500"/>
                   <wp:effectExtent b="0" l="0" r="0" t="0"/>
-                  <wp:docPr id="195" name="image2.jpg"/>
+                  <wp:docPr id="195" name="image3.jpg"/>
                   <a:graphic>
                     <a:graphicData uri="http://schemas.openxmlformats.org/drawingml/2006/picture">
                       <pic:pic>
                         <pic:nvPicPr>
-                          <pic:cNvPr id="0" name="image2.jpg"/>
+                          <pic:cNvPr id="0" name="image3.jpg"/>
                           <pic:cNvPicPr preferRelativeResize="0"/>
                         </pic:nvPicPr>
                         <pic:blipFill>
@@ -14741,12 +14741,12 @@
                 <wp:inline distB="114300" distT="114300" distL="114300" distR="114300">
                   <wp:extent cx="190500" cy="190500"/>
                   <wp:effectExtent b="0" l="0" r="0" t="0"/>
-                  <wp:docPr id="166" name="image2.jpg"/>
+                  <wp:docPr id="166" name="image3.jpg"/>
                   <a:graphic>
                     <a:graphicData uri="http://schemas.openxmlformats.org/drawingml/2006/picture">
                       <pic:pic>
                         <pic:nvPicPr>
-                          <pic:cNvPr id="0" name="image2.jpg"/>
+                          <pic:cNvPr id="0" name="image3.jpg"/>
                           <pic:cNvPicPr preferRelativeResize="0"/>
                         </pic:nvPicPr>
                         <pic:blipFill>
@@ -14799,12 +14799,12 @@
                 <wp:inline distB="114300" distT="114300" distL="114300" distR="114300">
                   <wp:extent cx="190500" cy="190500"/>
                   <wp:effectExtent b="0" l="0" r="0" t="0"/>
-                  <wp:docPr id="143" name="image2.jpg"/>
+                  <wp:docPr id="143" name="image3.jpg"/>
                   <a:graphic>
                     <a:graphicData uri="http://schemas.openxmlformats.org/drawingml/2006/picture">
                       <pic:pic>
                         <pic:nvPicPr>
-                          <pic:cNvPr id="0" name="image2.jpg"/>
+                          <pic:cNvPr id="0" name="image3.jpg"/>
                           <pic:cNvPicPr preferRelativeResize="0"/>
                         </pic:nvPicPr>
                         <pic:blipFill>
@@ -14857,12 +14857,12 @@
                 <wp:inline distB="114300" distT="114300" distL="114300" distR="114300">
                   <wp:extent cx="190500" cy="190500"/>
                   <wp:effectExtent b="0" l="0" r="0" t="0"/>
-                  <wp:docPr id="318" name="image2.jpg"/>
+                  <wp:docPr id="318" name="image3.jpg"/>
                   <a:graphic>
                     <a:graphicData uri="http://schemas.openxmlformats.org/drawingml/2006/picture">
                       <pic:pic>
                         <pic:nvPicPr>
-                          <pic:cNvPr id="0" name="image2.jpg"/>
+                          <pic:cNvPr id="0" name="image3.jpg"/>
                           <pic:cNvPicPr preferRelativeResize="0"/>
                         </pic:nvPicPr>
                         <pic:blipFill>
@@ -14915,12 +14915,12 @@
                 <wp:inline distB="114300" distT="114300" distL="114300" distR="114300">
                   <wp:extent cx="190500" cy="190500"/>
                   <wp:effectExtent b="0" l="0" r="0" t="0"/>
-                  <wp:docPr id="42" name="image2.jpg"/>
+                  <wp:docPr id="42" name="image3.jpg"/>
                   <a:graphic>
                     <a:graphicData uri="http://schemas.openxmlformats.org/drawingml/2006/picture">
                       <pic:pic>
                         <pic:nvPicPr>
-                          <pic:cNvPr id="0" name="image2.jpg"/>
+                          <pic:cNvPr id="0" name="image3.jpg"/>
                           <pic:cNvPicPr preferRelativeResize="0"/>
                         </pic:nvPicPr>
                         <pic:blipFill>
@@ -14999,12 +14999,12 @@
                 <wp:inline distB="114300" distT="114300" distL="114300" distR="114300">
                   <wp:extent cx="190500" cy="222275"/>
                   <wp:effectExtent b="0" l="0" r="0" t="0"/>
-                  <wp:docPr id="100" name="image3.jpg"/>
+                  <wp:docPr id="100" name="image2.jpg"/>
                   <a:graphic>
                     <a:graphicData uri="http://schemas.openxmlformats.org/drawingml/2006/picture">
                       <pic:pic>
                         <pic:nvPicPr>
-                          <pic:cNvPr id="0" name="image3.jpg"/>
+                          <pic:cNvPr id="0" name="image2.jpg"/>
                           <pic:cNvPicPr preferRelativeResize="0"/>
                         </pic:nvPicPr>
                         <pic:blipFill>
@@ -15053,12 +15053,12 @@
                 <wp:inline distB="114300" distT="114300" distL="114300" distR="114300">
                   <wp:extent cx="190500" cy="222275"/>
                   <wp:effectExtent b="0" l="0" r="0" t="0"/>
-                  <wp:docPr id="87" name="image3.jpg"/>
+                  <wp:docPr id="87" name="image2.jpg"/>
                   <a:graphic>
                     <a:graphicData uri="http://schemas.openxmlformats.org/drawingml/2006/picture">
                       <pic:pic>
                         <pic:nvPicPr>
-                          <pic:cNvPr id="0" name="image3.jpg"/>
+                          <pic:cNvPr id="0" name="image2.jpg"/>
                           <pic:cNvPicPr preferRelativeResize="0"/>
                         </pic:nvPicPr>
                         <pic:blipFill>
@@ -15104,12 +15104,12 @@
                 <wp:inline distB="114300" distT="114300" distL="114300" distR="114300">
                   <wp:extent cx="190500" cy="222275"/>
                   <wp:effectExtent b="0" l="0" r="0" t="0"/>
-                  <wp:docPr id="231" name="image3.jpg"/>
+                  <wp:docPr id="231" name="image2.jpg"/>
                   <a:graphic>
                     <a:graphicData uri="http://schemas.openxmlformats.org/drawingml/2006/picture">
                       <pic:pic>
                         <pic:nvPicPr>
-                          <pic:cNvPr id="0" name="image3.jpg"/>
+                          <pic:cNvPr id="0" name="image2.jpg"/>
                           <pic:cNvPicPr preferRelativeResize="0"/>
                         </pic:nvPicPr>
                         <pic:blipFill>
@@ -15155,12 +15155,12 @@
                 <wp:inline distB="114300" distT="114300" distL="114300" distR="114300">
                   <wp:extent cx="190500" cy="222275"/>
                   <wp:effectExtent b="0" l="0" r="0" t="0"/>
-                  <wp:docPr id="237" name="image3.jpg"/>
+                  <wp:docPr id="237" name="image2.jpg"/>
                   <a:graphic>
                     <a:graphicData uri="http://schemas.openxmlformats.org/drawingml/2006/picture">
                       <pic:pic>
                         <pic:nvPicPr>
-                          <pic:cNvPr id="0" name="image3.jpg"/>
+                          <pic:cNvPr id="0" name="image2.jpg"/>
                           <pic:cNvPicPr preferRelativeResize="0"/>
                         </pic:nvPicPr>
                         <pic:blipFill>
@@ -16390,12 +16390,12 @@
                 <wp:inline distB="114300" distT="114300" distL="114300" distR="114300">
                   <wp:extent cx="190500" cy="190500"/>
                   <wp:effectExtent b="0" l="0" r="0" t="0"/>
-                  <wp:docPr id="334" name="image2.jpg"/>
+                  <wp:docPr id="334" name="image3.jpg"/>
                   <a:graphic>
                     <a:graphicData uri="http://schemas.openxmlformats.org/drawingml/2006/picture">
                       <pic:pic>
                         <pic:nvPicPr>
-                          <pic:cNvPr id="0" name="image2.jpg"/>
+                          <pic:cNvPr id="0" name="image3.jpg"/>
                           <pic:cNvPicPr preferRelativeResize="0"/>
                         </pic:nvPicPr>
                         <pic:blipFill>
@@ -16449,12 +16449,12 @@
                 <wp:inline distB="114300" distT="114300" distL="114300" distR="114300">
                   <wp:extent cx="190500" cy="190500"/>
                   <wp:effectExtent b="0" l="0" r="0" t="0"/>
-                  <wp:docPr id="255" name="image2.jpg"/>
+                  <wp:docPr id="255" name="image3.jpg"/>
                   <a:graphic>
                     <a:graphicData uri="http://schemas.openxmlformats.org/drawingml/2006/picture">
                       <pic:pic>
                         <pic:nvPicPr>
-                          <pic:cNvPr id="0" name="image2.jpg"/>
+                          <pic:cNvPr id="0" name="image3.jpg"/>
                           <pic:cNvPicPr preferRelativeResize="0"/>
                         </pic:nvPicPr>
                         <pic:blipFill>
@@ -16508,12 +16508,12 @@
                 <wp:inline distB="114300" distT="114300" distL="114300" distR="114300">
                   <wp:extent cx="190500" cy="190500"/>
                   <wp:effectExtent b="0" l="0" r="0" t="0"/>
-                  <wp:docPr id="276" name="image2.jpg"/>
+                  <wp:docPr id="276" name="image3.jpg"/>
                   <a:graphic>
                     <a:graphicData uri="http://schemas.openxmlformats.org/drawingml/2006/picture">
                       <pic:pic>
                         <pic:nvPicPr>
-                          <pic:cNvPr id="0" name="image2.jpg"/>
+                          <pic:cNvPr id="0" name="image3.jpg"/>
                           <pic:cNvPicPr preferRelativeResize="0"/>
                         </pic:nvPicPr>
                         <pic:blipFill>
@@ -16567,12 +16567,12 @@
                 <wp:inline distB="114300" distT="114300" distL="114300" distR="114300">
                   <wp:extent cx="190500" cy="190500"/>
                   <wp:effectExtent b="0" l="0" r="0" t="0"/>
-                  <wp:docPr id="109" name="image2.jpg"/>
+                  <wp:docPr id="109" name="image3.jpg"/>
                   <a:graphic>
                     <a:graphicData uri="http://schemas.openxmlformats.org/drawingml/2006/picture">
                       <pic:pic>
                         <pic:nvPicPr>
-                          <pic:cNvPr id="0" name="image2.jpg"/>
+                          <pic:cNvPr id="0" name="image3.jpg"/>
                           <pic:cNvPicPr preferRelativeResize="0"/>
                         </pic:nvPicPr>
                         <pic:blipFill>
@@ -16626,12 +16626,12 @@
                 <wp:inline distB="114300" distT="114300" distL="114300" distR="114300">
                   <wp:extent cx="190500" cy="190500"/>
                   <wp:effectExtent b="0" l="0" r="0" t="0"/>
-                  <wp:docPr id="278" name="image2.jpg"/>
+                  <wp:docPr id="278" name="image3.jpg"/>
                   <a:graphic>
                     <a:graphicData uri="http://schemas.openxmlformats.org/drawingml/2006/picture">
                       <pic:pic>
                         <pic:nvPicPr>
-                          <pic:cNvPr id="0" name="image2.jpg"/>
+                          <pic:cNvPr id="0" name="image3.jpg"/>
                           <pic:cNvPicPr preferRelativeResize="0"/>
                         </pic:nvPicPr>
                         <pic:blipFill>
@@ -16702,12 +16702,12 @@
                 <wp:inline distB="114300" distT="114300" distL="114300" distR="114300">
                   <wp:extent cx="190500" cy="222275"/>
                   <wp:effectExtent b="0" l="0" r="0" t="0"/>
-                  <wp:docPr id="141" name="image3.jpg"/>
+                  <wp:docPr id="141" name="image2.jpg"/>
                   <a:graphic>
                     <a:graphicData uri="http://schemas.openxmlformats.org/drawingml/2006/picture">
                       <pic:pic>
                         <pic:nvPicPr>
-                          <pic:cNvPr id="0" name="image3.jpg"/>
+                          <pic:cNvPr id="0" name="image2.jpg"/>
                           <pic:cNvPicPr preferRelativeResize="0"/>
                         </pic:nvPicPr>
                         <pic:blipFill>
@@ -16761,12 +16761,12 @@
                 <wp:inline distB="114300" distT="114300" distL="114300" distR="114300">
                   <wp:extent cx="190500" cy="222275"/>
                   <wp:effectExtent b="0" l="0" r="0" t="0"/>
-                  <wp:docPr id="217" name="image3.jpg"/>
+                  <wp:docPr id="217" name="image2.jpg"/>
                   <a:graphic>
                     <a:graphicData uri="http://schemas.openxmlformats.org/drawingml/2006/picture">
                       <pic:pic>
                         <pic:nvPicPr>
-                          <pic:cNvPr id="0" name="image3.jpg"/>
+                          <pic:cNvPr id="0" name="image2.jpg"/>
                           <pic:cNvPicPr preferRelativeResize="0"/>
                         </pic:nvPicPr>
                         <pic:blipFill>
@@ -16820,12 +16820,12 @@
                 <wp:inline distB="114300" distT="114300" distL="114300" distR="114300">
                   <wp:extent cx="190500" cy="222275"/>
                   <wp:effectExtent b="0" l="0" r="0" t="0"/>
-                  <wp:docPr id="89" name="image3.jpg"/>
+                  <wp:docPr id="89" name="image2.jpg"/>
                   <a:graphic>
                     <a:graphicData uri="http://schemas.openxmlformats.org/drawingml/2006/picture">
                       <pic:pic>
                         <pic:nvPicPr>
-                          <pic:cNvPr id="0" name="image3.jpg"/>
+                          <pic:cNvPr id="0" name="image2.jpg"/>
                           <pic:cNvPicPr preferRelativeResize="0"/>
                         </pic:nvPicPr>
                         <pic:blipFill>
@@ -16879,12 +16879,12 @@
                 <wp:inline distB="114300" distT="114300" distL="114300" distR="114300">
                   <wp:extent cx="190500" cy="222275"/>
                   <wp:effectExtent b="0" l="0" r="0" t="0"/>
-                  <wp:docPr id="223" name="image3.jpg"/>
+                  <wp:docPr id="223" name="image2.jpg"/>
                   <a:graphic>
                     <a:graphicData uri="http://schemas.openxmlformats.org/drawingml/2006/picture">
                       <pic:pic>
                         <pic:nvPicPr>
-                          <pic:cNvPr id="0" name="image3.jpg"/>
+                          <pic:cNvPr id="0" name="image2.jpg"/>
                           <pic:cNvPicPr preferRelativeResize="0"/>
                         </pic:nvPicPr>
                         <pic:blipFill>
@@ -16938,12 +16938,12 @@
                 <wp:inline distB="114300" distT="114300" distL="114300" distR="114300">
                   <wp:extent cx="190500" cy="222275"/>
                   <wp:effectExtent b="0" l="0" r="0" t="0"/>
-                  <wp:docPr id="129" name="image3.jpg"/>
+                  <wp:docPr id="129" name="image2.jpg"/>
                   <a:graphic>
                     <a:graphicData uri="http://schemas.openxmlformats.org/drawingml/2006/picture">
                       <pic:pic>
                         <pic:nvPicPr>
-                          <pic:cNvPr id="0" name="image3.jpg"/>
+                          <pic:cNvPr id="0" name="image2.jpg"/>
                           <pic:cNvPicPr preferRelativeResize="0"/>
                         </pic:nvPicPr>
                         <pic:blipFill>
@@ -17812,12 +17812,12 @@
                 <wp:inline distB="114300" distT="114300" distL="114300" distR="114300">
                   <wp:extent cx="190500" cy="190500"/>
                   <wp:effectExtent b="0" l="0" r="0" t="0"/>
-                  <wp:docPr id="66" name="image2.jpg"/>
+                  <wp:docPr id="66" name="image3.jpg"/>
                   <a:graphic>
                     <a:graphicData uri="http://schemas.openxmlformats.org/drawingml/2006/picture">
                       <pic:pic>
                         <pic:nvPicPr>
-                          <pic:cNvPr id="0" name="image2.jpg"/>
+                          <pic:cNvPr id="0" name="image3.jpg"/>
                           <pic:cNvPicPr preferRelativeResize="0"/>
                         </pic:nvPicPr>
                         <pic:blipFill>
@@ -17870,12 +17870,12 @@
                 <wp:inline distB="114300" distT="114300" distL="114300" distR="114300">
                   <wp:extent cx="190500" cy="190500"/>
                   <wp:effectExtent b="0" l="0" r="0" t="0"/>
-                  <wp:docPr id="112" name="image2.jpg"/>
+                  <wp:docPr id="112" name="image3.jpg"/>
                   <a:graphic>
                     <a:graphicData uri="http://schemas.openxmlformats.org/drawingml/2006/picture">
                       <pic:pic>
                         <pic:nvPicPr>
-                          <pic:cNvPr id="0" name="image2.jpg"/>
+                          <pic:cNvPr id="0" name="image3.jpg"/>
                           <pic:cNvPicPr preferRelativeResize="0"/>
                         </pic:nvPicPr>
                         <pic:blipFill>
@@ -17928,12 +17928,12 @@
                 <wp:inline distB="114300" distT="114300" distL="114300" distR="114300">
                   <wp:extent cx="190500" cy="190500"/>
                   <wp:effectExtent b="0" l="0" r="0" t="0"/>
-                  <wp:docPr id="10" name="image2.jpg"/>
+                  <wp:docPr id="10" name="image3.jpg"/>
                   <a:graphic>
                     <a:graphicData uri="http://schemas.openxmlformats.org/drawingml/2006/picture">
                       <pic:pic>
                         <pic:nvPicPr>
-                          <pic:cNvPr id="0" name="image2.jpg"/>
+                          <pic:cNvPr id="0" name="image3.jpg"/>
                           <pic:cNvPicPr preferRelativeResize="0"/>
                         </pic:nvPicPr>
                         <pic:blipFill>
@@ -17986,12 +17986,12 @@
                 <wp:inline distB="114300" distT="114300" distL="114300" distR="114300">
                   <wp:extent cx="190500" cy="190500"/>
                   <wp:effectExtent b="0" l="0" r="0" t="0"/>
-                  <wp:docPr id="59" name="image2.jpg"/>
+                  <wp:docPr id="59" name="image3.jpg"/>
                   <a:graphic>
                     <a:graphicData uri="http://schemas.openxmlformats.org/drawingml/2006/picture">
                       <pic:pic>
                         <pic:nvPicPr>
-                          <pic:cNvPr id="0" name="image2.jpg"/>
+                          <pic:cNvPr id="0" name="image3.jpg"/>
                           <pic:cNvPicPr preferRelativeResize="0"/>
                         </pic:nvPicPr>
                         <pic:blipFill>
@@ -18044,12 +18044,12 @@
                 <wp:inline distB="114300" distT="114300" distL="114300" distR="114300">
                   <wp:extent cx="190500" cy="190500"/>
                   <wp:effectExtent b="0" l="0" r="0" t="0"/>
-                  <wp:docPr id="47" name="image2.jpg"/>
+                  <wp:docPr id="47" name="image3.jpg"/>
                   <a:graphic>
                     <a:graphicData uri="http://schemas.openxmlformats.org/drawingml/2006/picture">
                       <pic:pic>
                         <pic:nvPicPr>
-                          <pic:cNvPr id="0" name="image2.jpg"/>
+                          <pic:cNvPr id="0" name="image3.jpg"/>
                           <pic:cNvPicPr preferRelativeResize="0"/>
                         </pic:nvPicPr>
                         <pic:blipFill>
@@ -18102,12 +18102,12 @@
                 <wp:inline distB="114300" distT="114300" distL="114300" distR="114300">
                   <wp:extent cx="190500" cy="190500"/>
                   <wp:effectExtent b="0" l="0" r="0" t="0"/>
-                  <wp:docPr id="74" name="image2.jpg"/>
+                  <wp:docPr id="74" name="image3.jpg"/>
                   <a:graphic>
                     <a:graphicData uri="http://schemas.openxmlformats.org/drawingml/2006/picture">
                       <pic:pic>
                         <pic:nvPicPr>
-                          <pic:cNvPr id="0" name="image2.jpg"/>
+                          <pic:cNvPr id="0" name="image3.jpg"/>
                           <pic:cNvPicPr preferRelativeResize="0"/>
                         </pic:nvPicPr>
                         <pic:blipFill>
@@ -18186,12 +18186,12 @@
                 <wp:inline distB="114300" distT="114300" distL="114300" distR="114300">
                   <wp:extent cx="190500" cy="222275"/>
                   <wp:effectExtent b="0" l="0" r="0" t="0"/>
-                  <wp:docPr id="245" name="image3.jpg"/>
+                  <wp:docPr id="245" name="image2.jpg"/>
                   <a:graphic>
                     <a:graphicData uri="http://schemas.openxmlformats.org/drawingml/2006/picture">
                       <pic:pic>
                         <pic:nvPicPr>
-                          <pic:cNvPr id="0" name="image3.jpg"/>
+                          <pic:cNvPr id="0" name="image2.jpg"/>
                           <pic:cNvPicPr preferRelativeResize="0"/>
                         </pic:nvPicPr>
                         <pic:blipFill>
@@ -18244,12 +18244,12 @@
                 <wp:inline distB="114300" distT="114300" distL="114300" distR="114300">
                   <wp:extent cx="190500" cy="222275"/>
                   <wp:effectExtent b="0" l="0" r="0" t="0"/>
-                  <wp:docPr id="261" name="image3.jpg"/>
+                  <wp:docPr id="261" name="image2.jpg"/>
                   <a:graphic>
                     <a:graphicData uri="http://schemas.openxmlformats.org/drawingml/2006/picture">
                       <pic:pic>
                         <pic:nvPicPr>
-                          <pic:cNvPr id="0" name="image3.jpg"/>
+                          <pic:cNvPr id="0" name="image2.jpg"/>
                           <pic:cNvPicPr preferRelativeResize="0"/>
                         </pic:nvPicPr>
                         <pic:blipFill>
@@ -18302,12 +18302,12 @@
                 <wp:inline distB="114300" distT="114300" distL="114300" distR="114300">
                   <wp:extent cx="190500" cy="222275"/>
                   <wp:effectExtent b="0" l="0" r="0" t="0"/>
-                  <wp:docPr id="205" name="image3.jpg"/>
+                  <wp:docPr id="205" name="image2.jpg"/>
                   <a:graphic>
                     <a:graphicData uri="http://schemas.openxmlformats.org/drawingml/2006/picture">
                       <pic:pic>
                         <pic:nvPicPr>
-                          <pic:cNvPr id="0" name="image3.jpg"/>
+                          <pic:cNvPr id="0" name="image2.jpg"/>
                           <pic:cNvPicPr preferRelativeResize="0"/>
                         </pic:nvPicPr>
                         <pic:blipFill>
@@ -19301,12 +19301,12 @@
                 <wp:inline distB="114300" distT="114300" distL="114300" distR="114300">
                   <wp:extent cx="190500" cy="190500"/>
                   <wp:effectExtent b="0" l="0" r="0" t="0"/>
-                  <wp:docPr id="210" name="image2.jpg"/>
+                  <wp:docPr id="210" name="image3.jpg"/>
                   <a:graphic>
                     <a:graphicData uri="http://schemas.openxmlformats.org/drawingml/2006/picture">
                       <pic:pic>
                         <pic:nvPicPr>
-                          <pic:cNvPr id="0" name="image2.jpg"/>
+                          <pic:cNvPr id="0" name="image3.jpg"/>
                           <pic:cNvPicPr preferRelativeResize="0"/>
                         </pic:nvPicPr>
                         <pic:blipFill>
@@ -19359,12 +19359,12 @@
                 <wp:inline distB="114300" distT="114300" distL="114300" distR="114300">
                   <wp:extent cx="190500" cy="190500"/>
                   <wp:effectExtent b="0" l="0" r="0" t="0"/>
-                  <wp:docPr id="262" name="image2.jpg"/>
+                  <wp:docPr id="262" name="image3.jpg"/>
                   <a:graphic>
                     <a:graphicData uri="http://schemas.openxmlformats.org/drawingml/2006/picture">
                       <pic:pic>
                         <pic:nvPicPr>
-                          <pic:cNvPr id="0" name="image2.jpg"/>
+                          <pic:cNvPr id="0" name="image3.jpg"/>
                           <pic:cNvPicPr preferRelativeResize="0"/>
                         </pic:nvPicPr>
                         <pic:blipFill>
@@ -19417,12 +19417,12 @@
                 <wp:inline distB="114300" distT="114300" distL="114300" distR="114300">
                   <wp:extent cx="190500" cy="190500"/>
                   <wp:effectExtent b="0" l="0" r="0" t="0"/>
-                  <wp:docPr id="110" name="image2.jpg"/>
+                  <wp:docPr id="110" name="image3.jpg"/>
                   <a:graphic>
                     <a:graphicData uri="http://schemas.openxmlformats.org/drawingml/2006/picture">
                       <pic:pic>
                         <pic:nvPicPr>
-                          <pic:cNvPr id="0" name="image2.jpg"/>
+                          <pic:cNvPr id="0" name="image3.jpg"/>
                           <pic:cNvPicPr preferRelativeResize="0"/>
                         </pic:nvPicPr>
                         <pic:blipFill>
@@ -19475,12 +19475,12 @@
                 <wp:inline distB="114300" distT="114300" distL="114300" distR="114300">
                   <wp:extent cx="190500" cy="190500"/>
                   <wp:effectExtent b="0" l="0" r="0" t="0"/>
-                  <wp:docPr id="238" name="image2.jpg"/>
+                  <wp:docPr id="238" name="image3.jpg"/>
                   <a:graphic>
                     <a:graphicData uri="http://schemas.openxmlformats.org/drawingml/2006/picture">
                       <pic:pic>
                         <pic:nvPicPr>
-                          <pic:cNvPr id="0" name="image2.jpg"/>
+                          <pic:cNvPr id="0" name="image3.jpg"/>
                           <pic:cNvPicPr preferRelativeResize="0"/>
                         </pic:nvPicPr>
                         <pic:blipFill>
@@ -19533,12 +19533,12 @@
                 <wp:inline distB="114300" distT="114300" distL="114300" distR="114300">
                   <wp:extent cx="190500" cy="190500"/>
                   <wp:effectExtent b="0" l="0" r="0" t="0"/>
-                  <wp:docPr id="193" name="image2.jpg"/>
+                  <wp:docPr id="193" name="image3.jpg"/>
                   <a:graphic>
                     <a:graphicData uri="http://schemas.openxmlformats.org/drawingml/2006/picture">
                       <pic:pic>
                         <pic:nvPicPr>
-                          <pic:cNvPr id="0" name="image2.jpg"/>
+                          <pic:cNvPr id="0" name="image3.jpg"/>
                           <pic:cNvPicPr preferRelativeResize="0"/>
                         </pic:nvPicPr>
                         <pic:blipFill>
@@ -19591,12 +19591,12 @@
                 <wp:inline distB="114300" distT="114300" distL="114300" distR="114300">
                   <wp:extent cx="190500" cy="190500"/>
                   <wp:effectExtent b="0" l="0" r="0" t="0"/>
-                  <wp:docPr id="151" name="image2.jpg"/>
+                  <wp:docPr id="151" name="image3.jpg"/>
                   <a:graphic>
                     <a:graphicData uri="http://schemas.openxmlformats.org/drawingml/2006/picture">
                       <pic:pic>
                         <pic:nvPicPr>
-                          <pic:cNvPr id="0" name="image2.jpg"/>
+                          <pic:cNvPr id="0" name="image3.jpg"/>
                           <pic:cNvPicPr preferRelativeResize="0"/>
                         </pic:nvPicPr>
                         <pic:blipFill>
@@ -19649,12 +19649,12 @@
                 <wp:inline distB="114300" distT="114300" distL="114300" distR="114300">
                   <wp:extent cx="190500" cy="190500"/>
                   <wp:effectExtent b="0" l="0" r="0" t="0"/>
-                  <wp:docPr id="60" name="image2.jpg"/>
+                  <wp:docPr id="60" name="image3.jpg"/>
                   <a:graphic>
                     <a:graphicData uri="http://schemas.openxmlformats.org/drawingml/2006/picture">
                       <pic:pic>
                         <pic:nvPicPr>
-                          <pic:cNvPr id="0" name="image2.jpg"/>
+                          <pic:cNvPr id="0" name="image3.jpg"/>
                           <pic:cNvPicPr preferRelativeResize="0"/>
                         </pic:nvPicPr>
                         <pic:blipFill>
@@ -19707,12 +19707,12 @@
                 <wp:inline distB="114300" distT="114300" distL="114300" distR="114300">
                   <wp:extent cx="190500" cy="190500"/>
                   <wp:effectExtent b="0" l="0" r="0" t="0"/>
-                  <wp:docPr id="320" name="image2.jpg"/>
+                  <wp:docPr id="320" name="image3.jpg"/>
                   <a:graphic>
                     <a:graphicData uri="http://schemas.openxmlformats.org/drawingml/2006/picture">
                       <pic:pic>
                         <pic:nvPicPr>
-                          <pic:cNvPr id="0" name="image2.jpg"/>
+                          <pic:cNvPr id="0" name="image3.jpg"/>
                           <pic:cNvPicPr preferRelativeResize="0"/>
                         </pic:nvPicPr>
                         <pic:blipFill>
@@ -19791,12 +19791,12 @@
                 <wp:inline distB="114300" distT="114300" distL="114300" distR="114300">
                   <wp:extent cx="190500" cy="222275"/>
                   <wp:effectExtent b="0" l="0" r="0" t="0"/>
-                  <wp:docPr id="142" name="image3.jpg"/>
+                  <wp:docPr id="142" name="image2.jpg"/>
                   <a:graphic>
                     <a:graphicData uri="http://schemas.openxmlformats.org/drawingml/2006/picture">
                       <pic:pic>
                         <pic:nvPicPr>
-                          <pic:cNvPr id="0" name="image3.jpg"/>
+                          <pic:cNvPr id="0" name="image2.jpg"/>
                           <pic:cNvPicPr preferRelativeResize="0"/>
                         </pic:nvPicPr>
                         <pic:blipFill>
@@ -19849,12 +19849,12 @@
                 <wp:inline distB="114300" distT="114300" distL="114300" distR="114300">
                   <wp:extent cx="190500" cy="222275"/>
                   <wp:effectExtent b="0" l="0" r="0" t="0"/>
-                  <wp:docPr id="194" name="image3.jpg"/>
+                  <wp:docPr id="194" name="image2.jpg"/>
                   <a:graphic>
                     <a:graphicData uri="http://schemas.openxmlformats.org/drawingml/2006/picture">
                       <pic:pic>
                         <pic:nvPicPr>
-                          <pic:cNvPr id="0" name="image3.jpg"/>
+                          <pic:cNvPr id="0" name="image2.jpg"/>
                           <pic:cNvPicPr preferRelativeResize="0"/>
                         </pic:nvPicPr>
                         <pic:blipFill>
@@ -19907,12 +19907,12 @@
                 <wp:inline distB="114300" distT="114300" distL="114300" distR="114300">
                   <wp:extent cx="190500" cy="222275"/>
                   <wp:effectExtent b="0" l="0" r="0" t="0"/>
-                  <wp:docPr id="249" name="image3.jpg"/>
+                  <wp:docPr id="249" name="image2.jpg"/>
                   <a:graphic>
                     <a:graphicData uri="http://schemas.openxmlformats.org/drawingml/2006/picture">
                       <pic:pic>
                         <pic:nvPicPr>
-                          <pic:cNvPr id="0" name="image3.jpg"/>
+                          <pic:cNvPr id="0" name="image2.jpg"/>
                           <pic:cNvPicPr preferRelativeResize="0"/>
                         </pic:nvPicPr>
                         <pic:blipFill>
@@ -19965,12 +19965,12 @@
                 <wp:inline distB="114300" distT="114300" distL="114300" distR="114300">
                   <wp:extent cx="190500" cy="222275"/>
                   <wp:effectExtent b="0" l="0" r="0" t="0"/>
-                  <wp:docPr id="233" name="image3.jpg"/>
+                  <wp:docPr id="233" name="image2.jpg"/>
                   <a:graphic>
                     <a:graphicData uri="http://schemas.openxmlformats.org/drawingml/2006/picture">
                       <pic:pic>
                         <pic:nvPicPr>
-                          <pic:cNvPr id="0" name="image3.jpg"/>
+                          <pic:cNvPr id="0" name="image2.jpg"/>
                           <pic:cNvPicPr preferRelativeResize="0"/>
                         </pic:nvPicPr>
                         <pic:blipFill>
@@ -20023,12 +20023,12 @@
                 <wp:inline distB="114300" distT="114300" distL="114300" distR="114300">
                   <wp:extent cx="190500" cy="222275"/>
                   <wp:effectExtent b="0" l="0" r="0" t="0"/>
-                  <wp:docPr id="38" name="image3.jpg"/>
+                  <wp:docPr id="38" name="image2.jpg"/>
                   <a:graphic>
                     <a:graphicData uri="http://schemas.openxmlformats.org/drawingml/2006/picture">
                       <pic:pic>
                         <pic:nvPicPr>
-                          <pic:cNvPr id="0" name="image3.jpg"/>
+                          <pic:cNvPr id="0" name="image2.jpg"/>
                           <pic:cNvPicPr preferRelativeResize="0"/>
                         </pic:nvPicPr>
                         <pic:blipFill>
@@ -21084,12 +21084,12 @@
                 <wp:inline distB="114300" distT="114300" distL="114300" distR="114300">
                   <wp:extent cx="190500" cy="190500"/>
                   <wp:effectExtent b="0" l="0" r="0" t="0"/>
-                  <wp:docPr id="211" name="image2.jpg"/>
+                  <wp:docPr id="211" name="image3.jpg"/>
                   <a:graphic>
                     <a:graphicData uri="http://schemas.openxmlformats.org/drawingml/2006/picture">
                       <pic:pic>
                         <pic:nvPicPr>
-                          <pic:cNvPr id="0" name="image2.jpg"/>
+                          <pic:cNvPr id="0" name="image3.jpg"/>
                           <pic:cNvPicPr preferRelativeResize="0"/>
                         </pic:nvPicPr>
                         <pic:blipFill>
@@ -21142,12 +21142,12 @@
                 <wp:inline distB="114300" distT="114300" distL="114300" distR="114300">
                   <wp:extent cx="190500" cy="190500"/>
                   <wp:effectExtent b="0" l="0" r="0" t="0"/>
-                  <wp:docPr id="150" name="image2.jpg"/>
+                  <wp:docPr id="150" name="image3.jpg"/>
                   <a:graphic>
                     <a:graphicData uri="http://schemas.openxmlformats.org/drawingml/2006/picture">
                       <pic:pic>
                         <pic:nvPicPr>
-                          <pic:cNvPr id="0" name="image2.jpg"/>
+                          <pic:cNvPr id="0" name="image3.jpg"/>
                           <pic:cNvPicPr preferRelativeResize="0"/>
                         </pic:nvPicPr>
                         <pic:blipFill>
@@ -21200,12 +21200,12 @@
                 <wp:inline distB="114300" distT="114300" distL="114300" distR="114300">
                   <wp:extent cx="190500" cy="190500"/>
                   <wp:effectExtent b="0" l="0" r="0" t="0"/>
-                  <wp:docPr id="127" name="image2.jpg"/>
+                  <wp:docPr id="127" name="image3.jpg"/>
                   <a:graphic>
                     <a:graphicData uri="http://schemas.openxmlformats.org/drawingml/2006/picture">
                       <pic:pic>
                         <pic:nvPicPr>
-                          <pic:cNvPr id="0" name="image2.jpg"/>
+                          <pic:cNvPr id="0" name="image3.jpg"/>
                           <pic:cNvPicPr preferRelativeResize="0"/>
                         </pic:nvPicPr>
                         <pic:blipFill>
@@ -21258,12 +21258,12 @@
                 <wp:inline distB="114300" distT="114300" distL="114300" distR="114300">
                   <wp:extent cx="190500" cy="190500"/>
                   <wp:effectExtent b="0" l="0" r="0" t="0"/>
-                  <wp:docPr id="350" name="image2.jpg"/>
+                  <wp:docPr id="350" name="image3.jpg"/>
                   <a:graphic>
                     <a:graphicData uri="http://schemas.openxmlformats.org/drawingml/2006/picture">
                       <pic:pic>
                         <pic:nvPicPr>
-                          <pic:cNvPr id="0" name="image2.jpg"/>
+                          <pic:cNvPr id="0" name="image3.jpg"/>
                           <pic:cNvPicPr preferRelativeResize="0"/>
                         </pic:nvPicPr>
                         <pic:blipFill>
@@ -21316,12 +21316,12 @@
                 <wp:inline distB="114300" distT="114300" distL="114300" distR="114300">
                   <wp:extent cx="190500" cy="190500"/>
                   <wp:effectExtent b="0" l="0" r="0" t="0"/>
-                  <wp:docPr id="53" name="image2.jpg"/>
+                  <wp:docPr id="53" name="image3.jpg"/>
                   <a:graphic>
                     <a:graphicData uri="http://schemas.openxmlformats.org/drawingml/2006/picture">
                       <pic:pic>
                         <pic:nvPicPr>
-                          <pic:cNvPr id="0" name="image2.jpg"/>
+                          <pic:cNvPr id="0" name="image3.jpg"/>
                           <pic:cNvPicPr preferRelativeResize="0"/>
                         </pic:nvPicPr>
                         <pic:blipFill>
@@ -21374,12 +21374,12 @@
                 <wp:inline distB="114300" distT="114300" distL="114300" distR="114300">
                   <wp:extent cx="190500" cy="190500"/>
                   <wp:effectExtent b="0" l="0" r="0" t="0"/>
-                  <wp:docPr id="84" name="image2.jpg"/>
+                  <wp:docPr id="84" name="image3.jpg"/>
                   <a:graphic>
                     <a:graphicData uri="http://schemas.openxmlformats.org/drawingml/2006/picture">
                       <pic:pic>
                         <pic:nvPicPr>
-                          <pic:cNvPr id="0" name="image2.jpg"/>
+                          <pic:cNvPr id="0" name="image3.jpg"/>
                           <pic:cNvPicPr preferRelativeResize="0"/>
                         </pic:nvPicPr>
                         <pic:blipFill>
@@ -21464,12 +21464,12 @@
                 <wp:inline distB="114300" distT="114300" distL="114300" distR="114300">
                   <wp:extent cx="190500" cy="222275"/>
                   <wp:effectExtent b="0" l="0" r="0" t="0"/>
-                  <wp:docPr id="40" name="image3.jpg"/>
+                  <wp:docPr id="40" name="image2.jpg"/>
                   <a:graphic>
                     <a:graphicData uri="http://schemas.openxmlformats.org/drawingml/2006/picture">
                       <pic:pic>
                         <pic:nvPicPr>
-                          <pic:cNvPr id="0" name="image3.jpg"/>
+                          <pic:cNvPr id="0" name="image2.jpg"/>
                           <pic:cNvPicPr preferRelativeResize="0"/>
                         </pic:nvPicPr>
                         <pic:blipFill>
@@ -21522,12 +21522,12 @@
                 <wp:inline distB="114300" distT="114300" distL="114300" distR="114300">
                   <wp:extent cx="190500" cy="222275"/>
                   <wp:effectExtent b="0" l="0" r="0" t="0"/>
-                  <wp:docPr id="31" name="image3.jpg"/>
+                  <wp:docPr id="31" name="image2.jpg"/>
                   <a:graphic>
                     <a:graphicData uri="http://schemas.openxmlformats.org/drawingml/2006/picture">
                       <pic:pic>
                         <pic:nvPicPr>
-                          <pic:cNvPr id="0" name="image3.jpg"/>
+                          <pic:cNvPr id="0" name="image2.jpg"/>
                           <pic:cNvPicPr preferRelativeResize="0"/>
                         </pic:nvPicPr>
                         <pic:blipFill>
@@ -21580,12 +21580,12 @@
                 <wp:inline distB="114300" distT="114300" distL="114300" distR="114300">
                   <wp:extent cx="190500" cy="222275"/>
                   <wp:effectExtent b="0" l="0" r="0" t="0"/>
-                  <wp:docPr id="266" name="image3.jpg"/>
+                  <wp:docPr id="266" name="image2.jpg"/>
                   <a:graphic>
                     <a:graphicData uri="http://schemas.openxmlformats.org/drawingml/2006/picture">
                       <pic:pic>
                         <pic:nvPicPr>
-                          <pic:cNvPr id="0" name="image3.jpg"/>
+                          <pic:cNvPr id="0" name="image2.jpg"/>
                           <pic:cNvPicPr preferRelativeResize="0"/>
                         </pic:nvPicPr>
                         <pic:blipFill>
@@ -21638,12 +21638,12 @@
                 <wp:inline distB="114300" distT="114300" distL="114300" distR="114300">
                   <wp:extent cx="190500" cy="222275"/>
                   <wp:effectExtent b="0" l="0" r="0" t="0"/>
-                  <wp:docPr id="125" name="image3.jpg"/>
+                  <wp:docPr id="125" name="image2.jpg"/>
                   <a:graphic>
                     <a:graphicData uri="http://schemas.openxmlformats.org/drawingml/2006/picture">
                       <pic:pic>
                         <pic:nvPicPr>
-                          <pic:cNvPr id="0" name="image3.jpg"/>
+                          <pic:cNvPr id="0" name="image2.jpg"/>
                           <pic:cNvPicPr preferRelativeResize="0"/>
                         </pic:nvPicPr>
                         <pic:blipFill>
@@ -23067,12 +23067,12 @@
                 <wp:inline distB="114300" distT="114300" distL="114300" distR="114300">
                   <wp:extent cx="190500" cy="190500"/>
                   <wp:effectExtent b="0" l="0" r="0" t="0"/>
-                  <wp:docPr id="229" name="image2.jpg"/>
+                  <wp:docPr id="229" name="image3.jpg"/>
                   <a:graphic>
                     <a:graphicData uri="http://schemas.openxmlformats.org/drawingml/2006/picture">
                       <pic:pic>
                         <pic:nvPicPr>
-                          <pic:cNvPr id="0" name="image2.jpg"/>
+                          <pic:cNvPr id="0" name="image3.jpg"/>
                           <pic:cNvPicPr preferRelativeResize="0"/>
                         </pic:nvPicPr>
                         <pic:blipFill>
@@ -23125,12 +23125,12 @@
                 <wp:inline distB="114300" distT="114300" distL="114300" distR="114300">
                   <wp:extent cx="190500" cy="190500"/>
                   <wp:effectExtent b="0" l="0" r="0" t="0"/>
-                  <wp:docPr id="336" name="image2.jpg"/>
+                  <wp:docPr id="336" name="image3.jpg"/>
                   <a:graphic>
                     <a:graphicData uri="http://schemas.openxmlformats.org/drawingml/2006/picture">
                       <pic:pic>
                         <pic:nvPicPr>
-                          <pic:cNvPr id="0" name="image2.jpg"/>
+                          <pic:cNvPr id="0" name="image3.jpg"/>
                           <pic:cNvPicPr preferRelativeResize="0"/>
                         </pic:nvPicPr>
                         <pic:blipFill>
@@ -23183,12 +23183,12 @@
                 <wp:inline distB="114300" distT="114300" distL="114300" distR="114300">
                   <wp:extent cx="190500" cy="190500"/>
                   <wp:effectExtent b="0" l="0" r="0" t="0"/>
-                  <wp:docPr id="331" name="image2.jpg"/>
+                  <wp:docPr id="331" name="image3.jpg"/>
                   <a:graphic>
                     <a:graphicData uri="http://schemas.openxmlformats.org/drawingml/2006/picture">
                       <pic:pic>
                         <pic:nvPicPr>
-                          <pic:cNvPr id="0" name="image2.jpg"/>
+                          <pic:cNvPr id="0" name="image3.jpg"/>
                           <pic:cNvPicPr preferRelativeResize="0"/>
                         </pic:nvPicPr>
                         <pic:blipFill>
@@ -23241,12 +23241,12 @@
                 <wp:inline distB="114300" distT="114300" distL="114300" distR="114300">
                   <wp:extent cx="190500" cy="190500"/>
                   <wp:effectExtent b="0" l="0" r="0" t="0"/>
-                  <wp:docPr id="228" name="image2.jpg"/>
+                  <wp:docPr id="228" name="image3.jpg"/>
                   <a:graphic>
                     <a:graphicData uri="http://schemas.openxmlformats.org/drawingml/2006/picture">
                       <pic:pic>
                         <pic:nvPicPr>
-                          <pic:cNvPr id="0" name="image2.jpg"/>
+                          <pic:cNvPr id="0" name="image3.jpg"/>
                           <pic:cNvPicPr preferRelativeResize="0"/>
                         </pic:nvPicPr>
                         <pic:blipFill>
@@ -23299,12 +23299,12 @@
                 <wp:inline distB="114300" distT="114300" distL="114300" distR="114300">
                   <wp:extent cx="190500" cy="190500"/>
                   <wp:effectExtent b="0" l="0" r="0" t="0"/>
-                  <wp:docPr id="271" name="image2.jpg"/>
+                  <wp:docPr id="271" name="image3.jpg"/>
                   <a:graphic>
                     <a:graphicData uri="http://schemas.openxmlformats.org/drawingml/2006/picture">
                       <pic:pic>
                         <pic:nvPicPr>
-                          <pic:cNvPr id="0" name="image2.jpg"/>
+                          <pic:cNvPr id="0" name="image3.jpg"/>
                           <pic:cNvPicPr preferRelativeResize="0"/>
                         </pic:nvPicPr>
                         <pic:blipFill>
@@ -23374,12 +23374,12 @@
                 <wp:inline distB="114300" distT="114300" distL="114300" distR="114300">
                   <wp:extent cx="190500" cy="222275"/>
                   <wp:effectExtent b="0" l="0" r="0" t="0"/>
-                  <wp:docPr id="292" name="image3.jpg"/>
+                  <wp:docPr id="292" name="image2.jpg"/>
                   <a:graphic>
                     <a:graphicData uri="http://schemas.openxmlformats.org/drawingml/2006/picture">
                       <pic:pic>
                         <pic:nvPicPr>
-                          <pic:cNvPr id="0" name="image3.jpg"/>
+                          <pic:cNvPr id="0" name="image2.jpg"/>
                           <pic:cNvPicPr preferRelativeResize="0"/>
                         </pic:nvPicPr>
                         <pic:blipFill>
@@ -23432,12 +23432,12 @@
                 <wp:inline distB="114300" distT="114300" distL="114300" distR="114300">
                   <wp:extent cx="190500" cy="222275"/>
                   <wp:effectExtent b="0" l="0" r="0" t="0"/>
-                  <wp:docPr id="347" name="image3.jpg"/>
+                  <wp:docPr id="347" name="image2.jpg"/>
                   <a:graphic>
                     <a:graphicData uri="http://schemas.openxmlformats.org/drawingml/2006/picture">
                       <pic:pic>
                         <pic:nvPicPr>
-                          <pic:cNvPr id="0" name="image3.jpg"/>
+                          <pic:cNvPr id="0" name="image2.jpg"/>
                           <pic:cNvPicPr preferRelativeResize="0"/>
                         </pic:nvPicPr>
                         <pic:blipFill>
@@ -23486,12 +23486,12 @@
                 <wp:inline distB="114300" distT="114300" distL="114300" distR="114300">
                   <wp:extent cx="190500" cy="222275"/>
                   <wp:effectExtent b="0" l="0" r="0" t="0"/>
-                  <wp:docPr id="5" name="image3.jpg"/>
+                  <wp:docPr id="5" name="image2.jpg"/>
                   <a:graphic>
                     <a:graphicData uri="http://schemas.openxmlformats.org/drawingml/2006/picture">
                       <pic:pic>
                         <pic:nvPicPr>
-                          <pic:cNvPr id="0" name="image3.jpg"/>
+                          <pic:cNvPr id="0" name="image2.jpg"/>
                           <pic:cNvPicPr preferRelativeResize="0"/>
                         </pic:nvPicPr>
                         <pic:blipFill>
@@ -23537,12 +23537,12 @@
                 <wp:inline distB="114300" distT="114300" distL="114300" distR="114300">
                   <wp:extent cx="190500" cy="222275"/>
                   <wp:effectExtent b="0" l="0" r="0" t="0"/>
-                  <wp:docPr id="111" name="image3.jpg"/>
+                  <wp:docPr id="111" name="image2.jpg"/>
                   <a:graphic>
                     <a:graphicData uri="http://schemas.openxmlformats.org/drawingml/2006/picture">
                       <pic:pic>
                         <pic:nvPicPr>
-                          <pic:cNvPr id="0" name="image3.jpg"/>
+                          <pic:cNvPr id="0" name="image2.jpg"/>
                           <pic:cNvPicPr preferRelativeResize="0"/>
                         </pic:nvPicPr>
                         <pic:blipFill>
@@ -23601,12 +23601,12 @@
                 <wp:inline distB="114300" distT="114300" distL="114300" distR="114300">
                   <wp:extent cx="190500" cy="222275"/>
                   <wp:effectExtent b="0" l="0" r="0" t="0"/>
-                  <wp:docPr id="132" name="image3.jpg"/>
+                  <wp:docPr id="132" name="image2.jpg"/>
                   <a:graphic>
                     <a:graphicData uri="http://schemas.openxmlformats.org/drawingml/2006/picture">
                       <pic:pic>
                         <pic:nvPicPr>
-                          <pic:cNvPr id="0" name="image3.jpg"/>
+                          <pic:cNvPr id="0" name="image2.jpg"/>
                           <pic:cNvPicPr preferRelativeResize="0"/>
                         </pic:nvPicPr>
                         <pic:blipFill>
@@ -23659,12 +23659,12 @@
                 <wp:inline distB="114300" distT="114300" distL="114300" distR="114300">
                   <wp:extent cx="190500" cy="222275"/>
                   <wp:effectExtent b="0" l="0" r="0" t="0"/>
-                  <wp:docPr id="274" name="image3.jpg"/>
+                  <wp:docPr id="274" name="image2.jpg"/>
                   <a:graphic>
                     <a:graphicData uri="http://schemas.openxmlformats.org/drawingml/2006/picture">
                       <pic:pic>
                         <pic:nvPicPr>
-                          <pic:cNvPr id="0" name="image3.jpg"/>
+                          <pic:cNvPr id="0" name="image2.jpg"/>
                           <pic:cNvPicPr preferRelativeResize="0"/>
                         </pic:nvPicPr>
                         <pic:blipFill>
@@ -23717,12 +23717,12 @@
                 <wp:inline distB="114300" distT="114300" distL="114300" distR="114300">
                   <wp:extent cx="190500" cy="222275"/>
                   <wp:effectExtent b="0" l="0" r="0" t="0"/>
-                  <wp:docPr id="321" name="image3.jpg"/>
+                  <wp:docPr id="321" name="image2.jpg"/>
                   <a:graphic>
                     <a:graphicData uri="http://schemas.openxmlformats.org/drawingml/2006/picture">
                       <pic:pic>
                         <pic:nvPicPr>
-                          <pic:cNvPr id="0" name="image3.jpg"/>
+                          <pic:cNvPr id="0" name="image2.jpg"/>
                           <pic:cNvPicPr preferRelativeResize="0"/>
                         </pic:nvPicPr>
                         <pic:blipFill>
@@ -24688,12 +24688,12 @@
                 <wp:inline distB="114300" distT="114300" distL="114300" distR="114300">
                   <wp:extent cx="190500" cy="190500"/>
                   <wp:effectExtent b="0" l="0" r="0" t="0"/>
-                  <wp:docPr id="90" name="image2.jpg"/>
+                  <wp:docPr id="90" name="image3.jpg"/>
                   <a:graphic>
                     <a:graphicData uri="http://schemas.openxmlformats.org/drawingml/2006/picture">
                       <pic:pic>
                         <pic:nvPicPr>
-                          <pic:cNvPr id="0" name="image2.jpg"/>
+                          <pic:cNvPr id="0" name="image3.jpg"/>
                           <pic:cNvPicPr preferRelativeResize="0"/>
                         </pic:nvPicPr>
                         <pic:blipFill>
@@ -24746,12 +24746,12 @@
                 <wp:inline distB="114300" distT="114300" distL="114300" distR="114300">
                   <wp:extent cx="190500" cy="190500"/>
                   <wp:effectExtent b="0" l="0" r="0" t="0"/>
-                  <wp:docPr id="216" name="image2.jpg"/>
+                  <wp:docPr id="216" name="image3.jpg"/>
                   <a:graphic>
                     <a:graphicData uri="http://schemas.openxmlformats.org/drawingml/2006/picture">
                       <pic:pic>
                         <pic:nvPicPr>
-                          <pic:cNvPr id="0" name="image2.jpg"/>
+                          <pic:cNvPr id="0" name="image3.jpg"/>
                           <pic:cNvPicPr preferRelativeResize="0"/>
                         </pic:nvPicPr>
                         <pic:blipFill>
@@ -24804,12 +24804,12 @@
                 <wp:inline distB="114300" distT="114300" distL="114300" distR="114300">
                   <wp:extent cx="190500" cy="190500"/>
                   <wp:effectExtent b="0" l="0" r="0" t="0"/>
-                  <wp:docPr id="118" name="image2.jpg"/>
+                  <wp:docPr id="118" name="image3.jpg"/>
                   <a:graphic>
                     <a:graphicData uri="http://schemas.openxmlformats.org/drawingml/2006/picture">
                       <pic:pic>
                         <pic:nvPicPr>
-                          <pic:cNvPr id="0" name="image2.jpg"/>
+                          <pic:cNvPr id="0" name="image3.jpg"/>
                           <pic:cNvPicPr preferRelativeResize="0"/>
                         </pic:nvPicPr>
                         <pic:blipFill>
@@ -24862,12 +24862,12 @@
                 <wp:inline distB="114300" distT="114300" distL="114300" distR="114300">
                   <wp:extent cx="190500" cy="190500"/>
                   <wp:effectExtent b="0" l="0" r="0" t="0"/>
-                  <wp:docPr id="290" name="image2.jpg"/>
+                  <wp:docPr id="290" name="image3.jpg"/>
                   <a:graphic>
                     <a:graphicData uri="http://schemas.openxmlformats.org/drawingml/2006/picture">
                       <pic:pic>
                         <pic:nvPicPr>
-                          <pic:cNvPr id="0" name="image2.jpg"/>
+                          <pic:cNvPr id="0" name="image3.jpg"/>
                           <pic:cNvPicPr preferRelativeResize="0"/>
                         </pic:nvPicPr>
                         <pic:blipFill>
@@ -24920,12 +24920,12 @@
                 <wp:inline distB="114300" distT="114300" distL="114300" distR="114300">
                   <wp:extent cx="190500" cy="190500"/>
                   <wp:effectExtent b="0" l="0" r="0" t="0"/>
-                  <wp:docPr id="309" name="image2.jpg"/>
+                  <wp:docPr id="309" name="image3.jpg"/>
                   <a:graphic>
                     <a:graphicData uri="http://schemas.openxmlformats.org/drawingml/2006/picture">
                       <pic:pic>
                         <pic:nvPicPr>
-                          <pic:cNvPr id="0" name="image2.jpg"/>
+                          <pic:cNvPr id="0" name="image3.jpg"/>
                           <pic:cNvPicPr preferRelativeResize="0"/>
                         </pic:nvPicPr>
                         <pic:blipFill>
@@ -24978,12 +24978,12 @@
                 <wp:inline distB="114300" distT="114300" distL="114300" distR="114300">
                   <wp:extent cx="190500" cy="190500"/>
                   <wp:effectExtent b="0" l="0" r="0" t="0"/>
-                  <wp:docPr id="343" name="image2.jpg"/>
+                  <wp:docPr id="343" name="image3.jpg"/>
                   <a:graphic>
                     <a:graphicData uri="http://schemas.openxmlformats.org/drawingml/2006/picture">
                       <pic:pic>
                         <pic:nvPicPr>
-                          <pic:cNvPr id="0" name="image2.jpg"/>
+                          <pic:cNvPr id="0" name="image3.jpg"/>
                           <pic:cNvPicPr preferRelativeResize="0"/>
                         </pic:nvPicPr>
                         <pic:blipFill>
@@ -25036,12 +25036,12 @@
                 <wp:inline distB="114300" distT="114300" distL="114300" distR="114300">
                   <wp:extent cx="190500" cy="190500"/>
                   <wp:effectExtent b="0" l="0" r="0" t="0"/>
-                  <wp:docPr id="242" name="image2.jpg"/>
+                  <wp:docPr id="242" name="image3.jpg"/>
                   <a:graphic>
                     <a:graphicData uri="http://schemas.openxmlformats.org/drawingml/2006/picture">
                       <pic:pic>
                         <pic:nvPicPr>
-                          <pic:cNvPr id="0" name="image2.jpg"/>
+                          <pic:cNvPr id="0" name="image3.jpg"/>
                           <pic:cNvPicPr preferRelativeResize="0"/>
                         </pic:nvPicPr>
                         <pic:blipFill>
@@ -25094,12 +25094,12 @@
                 <wp:inline distB="114300" distT="114300" distL="114300" distR="114300">
                   <wp:extent cx="190500" cy="190500"/>
                   <wp:effectExtent b="0" l="0" r="0" t="0"/>
-                  <wp:docPr id="37" name="image2.jpg"/>
+                  <wp:docPr id="37" name="image3.jpg"/>
                   <a:graphic>
                     <a:graphicData uri="http://schemas.openxmlformats.org/drawingml/2006/picture">
                       <pic:pic>
                         <pic:nvPicPr>
-                          <pic:cNvPr id="0" name="image2.jpg"/>
+                          <pic:cNvPr id="0" name="image3.jpg"/>
                           <pic:cNvPicPr preferRelativeResize="0"/>
                         </pic:nvPicPr>
                         <pic:blipFill>
@@ -25152,12 +25152,12 @@
                 <wp:inline distB="114300" distT="114300" distL="114300" distR="114300">
                   <wp:extent cx="190500" cy="190500"/>
                   <wp:effectExtent b="0" l="0" r="0" t="0"/>
-                  <wp:docPr id="344" name="image2.jpg"/>
+                  <wp:docPr id="344" name="image3.jpg"/>
                   <a:graphic>
                     <a:graphicData uri="http://schemas.openxmlformats.org/drawingml/2006/picture">
                       <pic:pic>
                         <pic:nvPicPr>
-                          <pic:cNvPr id="0" name="image2.jpg"/>
+                          <pic:cNvPr id="0" name="image3.jpg"/>
                           <pic:cNvPicPr preferRelativeResize="0"/>
                         </pic:nvPicPr>
                         <pic:blipFill>
@@ -25210,12 +25210,12 @@
                 <wp:inline distB="114300" distT="114300" distL="114300" distR="114300">
                   <wp:extent cx="190500" cy="190500"/>
                   <wp:effectExtent b="0" l="0" r="0" t="0"/>
-                  <wp:docPr id="33" name="image2.jpg"/>
+                  <wp:docPr id="33" name="image3.jpg"/>
                   <a:graphic>
                     <a:graphicData uri="http://schemas.openxmlformats.org/drawingml/2006/picture">
                       <pic:pic>
                         <pic:nvPicPr>
-                          <pic:cNvPr id="0" name="image2.jpg"/>
+                          <pic:cNvPr id="0" name="image3.jpg"/>
                           <pic:cNvPicPr preferRelativeResize="0"/>
                         </pic:nvPicPr>
                         <pic:blipFill>
@@ -25268,12 +25268,12 @@
                 <wp:inline distB="114300" distT="114300" distL="114300" distR="114300">
                   <wp:extent cx="190500" cy="190500"/>
                   <wp:effectExtent b="0" l="0" r="0" t="0"/>
-                  <wp:docPr id="123" name="image2.jpg"/>
+                  <wp:docPr id="123" name="image3.jpg"/>
                   <a:graphic>
                     <a:graphicData uri="http://schemas.openxmlformats.org/drawingml/2006/picture">
                       <pic:pic>
                         <pic:nvPicPr>
-                          <pic:cNvPr id="0" name="image2.jpg"/>
+                          <pic:cNvPr id="0" name="image3.jpg"/>
                           <pic:cNvPicPr preferRelativeResize="0"/>
                         </pic:nvPicPr>
                         <pic:blipFill>
@@ -25326,12 +25326,12 @@
                 <wp:inline distB="114300" distT="114300" distL="114300" distR="114300">
                   <wp:extent cx="190500" cy="190500"/>
                   <wp:effectExtent b="0" l="0" r="0" t="0"/>
-                  <wp:docPr id="18" name="image2.jpg"/>
+                  <wp:docPr id="18" name="image3.jpg"/>
                   <a:graphic>
                     <a:graphicData uri="http://schemas.openxmlformats.org/drawingml/2006/picture">
                       <pic:pic>
                         <pic:nvPicPr>
-                          <pic:cNvPr id="0" name="image2.jpg"/>
+                          <pic:cNvPr id="0" name="image3.jpg"/>
                           <pic:cNvPicPr preferRelativeResize="0"/>
                         </pic:nvPicPr>
                         <pic:blipFill>
@@ -25397,12 +25397,12 @@
                 <wp:inline distB="114300" distT="114300" distL="114300" distR="114300">
                   <wp:extent cx="190500" cy="222275"/>
                   <wp:effectExtent b="0" l="0" r="0" t="0"/>
-                  <wp:docPr id="16" name="image3.jpg"/>
+                  <wp:docPr id="16" name="image2.jpg"/>
                   <a:graphic>
                     <a:graphicData uri="http://schemas.openxmlformats.org/drawingml/2006/picture">
                       <pic:pic>
                         <pic:nvPicPr>
-                          <pic:cNvPr id="0" name="image3.jpg"/>
+                          <pic:cNvPr id="0" name="image2.jpg"/>
                           <pic:cNvPicPr preferRelativeResize="0"/>
                         </pic:nvPicPr>
                         <pic:blipFill>
@@ -25455,12 +25455,12 @@
                 <wp:inline distB="114300" distT="114300" distL="114300" distR="114300">
                   <wp:extent cx="190500" cy="222275"/>
                   <wp:effectExtent b="0" l="0" r="0" t="0"/>
-                  <wp:docPr id="130" name="image3.jpg"/>
+                  <wp:docPr id="130" name="image2.jpg"/>
                   <a:graphic>
                     <a:graphicData uri="http://schemas.openxmlformats.org/drawingml/2006/picture">
                       <pic:pic>
                         <pic:nvPicPr>
-                          <pic:cNvPr id="0" name="image3.jpg"/>
+                          <pic:cNvPr id="0" name="image2.jpg"/>
                           <pic:cNvPicPr preferRelativeResize="0"/>
                         </pic:nvPicPr>
                         <pic:blipFill>
@@ -25513,12 +25513,12 @@
                 <wp:inline distB="114300" distT="114300" distL="114300" distR="114300">
                   <wp:extent cx="190500" cy="222275"/>
                   <wp:effectExtent b="0" l="0" r="0" t="0"/>
-                  <wp:docPr id="27" name="image3.jpg"/>
+                  <wp:docPr id="27" name="image2.jpg"/>
                   <a:graphic>
                     <a:graphicData uri="http://schemas.openxmlformats.org/drawingml/2006/picture">
                       <pic:pic>
                         <pic:nvPicPr>
-                          <pic:cNvPr id="0" name="image3.jpg"/>
+                          <pic:cNvPr id="0" name="image2.jpg"/>
                           <pic:cNvPicPr preferRelativeResize="0"/>
                         </pic:nvPicPr>
                         <pic:blipFill>
@@ -25571,12 +25571,12 @@
                 <wp:inline distB="114300" distT="114300" distL="114300" distR="114300">
                   <wp:extent cx="190500" cy="222275"/>
                   <wp:effectExtent b="0" l="0" r="0" t="0"/>
-                  <wp:docPr id="280" name="image3.jpg"/>
+                  <wp:docPr id="280" name="image2.jpg"/>
                   <a:graphic>
                     <a:graphicData uri="http://schemas.openxmlformats.org/drawingml/2006/picture">
                       <pic:pic>
                         <pic:nvPicPr>
-                          <pic:cNvPr id="0" name="image3.jpg"/>
+                          <pic:cNvPr id="0" name="image2.jpg"/>
                           <pic:cNvPicPr preferRelativeResize="0"/>
                         </pic:nvPicPr>
                         <pic:blipFill>
@@ -25629,12 +25629,12 @@
                 <wp:inline distB="114300" distT="114300" distL="114300" distR="114300">
                   <wp:extent cx="190500" cy="222275"/>
                   <wp:effectExtent b="0" l="0" r="0" t="0"/>
-                  <wp:docPr id="340" name="image3.jpg"/>
+                  <wp:docPr id="340" name="image2.jpg"/>
                   <a:graphic>
                     <a:graphicData uri="http://schemas.openxmlformats.org/drawingml/2006/picture">
                       <pic:pic>
                         <pic:nvPicPr>
-                          <pic:cNvPr id="0" name="image3.jpg"/>
+                          <pic:cNvPr id="0" name="image2.jpg"/>
                           <pic:cNvPicPr preferRelativeResize="0"/>
                         </pic:nvPicPr>
                         <pic:blipFill>
@@ -25687,12 +25687,12 @@
                 <wp:inline distB="114300" distT="114300" distL="114300" distR="114300">
                   <wp:extent cx="190500" cy="222275"/>
                   <wp:effectExtent b="0" l="0" r="0" t="0"/>
-                  <wp:docPr id="50" name="image3.jpg"/>
+                  <wp:docPr id="50" name="image2.jpg"/>
                   <a:graphic>
                     <a:graphicData uri="http://schemas.openxmlformats.org/drawingml/2006/picture">
                       <pic:pic>
                         <pic:nvPicPr>
-                          <pic:cNvPr id="0" name="image3.jpg"/>
+                          <pic:cNvPr id="0" name="image2.jpg"/>
                           <pic:cNvPicPr preferRelativeResize="0"/>
                         </pic:nvPicPr>
                         <pic:blipFill>
@@ -25745,12 +25745,12 @@
                 <wp:inline distB="114300" distT="114300" distL="114300" distR="114300">
                   <wp:extent cx="190500" cy="222275"/>
                   <wp:effectExtent b="0" l="0" r="0" t="0"/>
-                  <wp:docPr id="106" name="image3.jpg"/>
+                  <wp:docPr id="106" name="image2.jpg"/>
                   <a:graphic>
                     <a:graphicData uri="http://schemas.openxmlformats.org/drawingml/2006/picture">
                       <pic:pic>
                         <pic:nvPicPr>
-                          <pic:cNvPr id="0" name="image3.jpg"/>
+                          <pic:cNvPr id="0" name="image2.jpg"/>
                           <pic:cNvPicPr preferRelativeResize="0"/>
                         </pic:nvPicPr>
                         <pic:blipFill>
@@ -26835,12 +26835,12 @@
                 <wp:inline distB="114300" distT="114300" distL="114300" distR="114300">
                   <wp:extent cx="190500" cy="190500"/>
                   <wp:effectExtent b="0" l="0" r="0" t="0"/>
-                  <wp:docPr id="80" name="image2.jpg"/>
+                  <wp:docPr id="80" name="image3.jpg"/>
                   <a:graphic>
                     <a:graphicData uri="http://schemas.openxmlformats.org/drawingml/2006/picture">
                       <pic:pic>
                         <pic:nvPicPr>
-                          <pic:cNvPr id="0" name="image2.jpg"/>
+                          <pic:cNvPr id="0" name="image3.jpg"/>
                           <pic:cNvPicPr preferRelativeResize="0"/>
                         </pic:nvPicPr>
                         <pic:blipFill>
@@ -26893,12 +26893,12 @@
                 <wp:inline distB="114300" distT="114300" distL="114300" distR="114300">
                   <wp:extent cx="190500" cy="190500"/>
                   <wp:effectExtent b="0" l="0" r="0" t="0"/>
-                  <wp:docPr id="219" name="image2.jpg"/>
+                  <wp:docPr id="219" name="image3.jpg"/>
                   <a:graphic>
                     <a:graphicData uri="http://schemas.openxmlformats.org/drawingml/2006/picture">
                       <pic:pic>
                         <pic:nvPicPr>
-                          <pic:cNvPr id="0" name="image2.jpg"/>
+                          <pic:cNvPr id="0" name="image3.jpg"/>
                           <pic:cNvPicPr preferRelativeResize="0"/>
                         </pic:nvPicPr>
                         <pic:blipFill>
@@ -26947,12 +26947,12 @@
                 <wp:inline distB="114300" distT="114300" distL="114300" distR="114300">
                   <wp:extent cx="190500" cy="190500"/>
                   <wp:effectExtent b="0" l="0" r="0" t="0"/>
-                  <wp:docPr id="284" name="image2.jpg"/>
+                  <wp:docPr id="284" name="image3.jpg"/>
                   <a:graphic>
                     <a:graphicData uri="http://schemas.openxmlformats.org/drawingml/2006/picture">
                       <pic:pic>
                         <pic:nvPicPr>
-                          <pic:cNvPr id="0" name="image2.jpg"/>
+                          <pic:cNvPr id="0" name="image3.jpg"/>
                           <pic:cNvPicPr preferRelativeResize="0"/>
                         </pic:nvPicPr>
                         <pic:blipFill>
@@ -27002,12 +27002,12 @@
                 <wp:inline distB="114300" distT="114300" distL="114300" distR="114300">
                   <wp:extent cx="190500" cy="190500"/>
                   <wp:effectExtent b="0" l="0" r="0" t="0"/>
-                  <wp:docPr id="311" name="image2.jpg"/>
+                  <wp:docPr id="311" name="image3.jpg"/>
                   <a:graphic>
                     <a:graphicData uri="http://schemas.openxmlformats.org/drawingml/2006/picture">
                       <pic:pic>
                         <pic:nvPicPr>
-                          <pic:cNvPr id="0" name="image2.jpg"/>
+                          <pic:cNvPr id="0" name="image3.jpg"/>
                           <pic:cNvPicPr preferRelativeResize="0"/>
                         </pic:nvPicPr>
                         <pic:blipFill>
@@ -27060,12 +27060,12 @@
                 <wp:inline distB="114300" distT="114300" distL="114300" distR="114300">
                   <wp:extent cx="190500" cy="190500"/>
                   <wp:effectExtent b="0" l="0" r="0" t="0"/>
-                  <wp:docPr id="120" name="image2.jpg"/>
+                  <wp:docPr id="120" name="image3.jpg"/>
                   <a:graphic>
                     <a:graphicData uri="http://schemas.openxmlformats.org/drawingml/2006/picture">
                       <pic:pic>
                         <pic:nvPicPr>
-                          <pic:cNvPr id="0" name="image2.jpg"/>
+                          <pic:cNvPr id="0" name="image3.jpg"/>
                           <pic:cNvPicPr preferRelativeResize="0"/>
                         </pic:nvPicPr>
                         <pic:blipFill>
@@ -27118,12 +27118,12 @@
                 <wp:inline distB="114300" distT="114300" distL="114300" distR="114300">
                   <wp:extent cx="190500" cy="190500"/>
                   <wp:effectExtent b="0" l="0" r="0" t="0"/>
-                  <wp:docPr id="122" name="image2.jpg"/>
+                  <wp:docPr id="122" name="image3.jpg"/>
                   <a:graphic>
                     <a:graphicData uri="http://schemas.openxmlformats.org/drawingml/2006/picture">
                       <pic:pic>
                         <pic:nvPicPr>
-                          <pic:cNvPr id="0" name="image2.jpg"/>
+                          <pic:cNvPr id="0" name="image3.jpg"/>
                           <pic:cNvPicPr preferRelativeResize="0"/>
                         </pic:nvPicPr>
                         <pic:blipFill>
@@ -27176,12 +27176,12 @@
                 <wp:inline distB="114300" distT="114300" distL="114300" distR="114300">
                   <wp:extent cx="190500" cy="190500"/>
                   <wp:effectExtent b="0" l="0" r="0" t="0"/>
-                  <wp:docPr id="346" name="image2.jpg"/>
+                  <wp:docPr id="346" name="image3.jpg"/>
                   <a:graphic>
                     <a:graphicData uri="http://schemas.openxmlformats.org/drawingml/2006/picture">
                       <pic:pic>
                         <pic:nvPicPr>
-                          <pic:cNvPr id="0" name="image2.jpg"/>
+                          <pic:cNvPr id="0" name="image3.jpg"/>
                           <pic:cNvPicPr preferRelativeResize="0"/>
                         </pic:nvPicPr>
                         <pic:blipFill>
@@ -27234,12 +27234,12 @@
                 <wp:inline distB="114300" distT="114300" distL="114300" distR="114300">
                   <wp:extent cx="190500" cy="190500"/>
                   <wp:effectExtent b="0" l="0" r="0" t="0"/>
-                  <wp:docPr id="314" name="image2.jpg"/>
+                  <wp:docPr id="314" name="image3.jpg"/>
                   <a:graphic>
                     <a:graphicData uri="http://schemas.openxmlformats.org/drawingml/2006/picture">
                       <pic:pic>
                         <pic:nvPicPr>
-                          <pic:cNvPr id="0" name="image2.jpg"/>
+                          <pic:cNvPr id="0" name="image3.jpg"/>
                           <pic:cNvPicPr preferRelativeResize="0"/>
                         </pic:nvPicPr>
                         <pic:blipFill>
@@ -27323,12 +27323,12 @@
                 <wp:inline distB="114300" distT="114300" distL="114300" distR="114300">
                   <wp:extent cx="190500" cy="222275"/>
                   <wp:effectExtent b="0" l="0" r="0" t="0"/>
-                  <wp:docPr id="131" name="image3.jpg"/>
+                  <wp:docPr id="131" name="image2.jpg"/>
                   <a:graphic>
                     <a:graphicData uri="http://schemas.openxmlformats.org/drawingml/2006/picture">
                       <pic:pic>
                         <pic:nvPicPr>
-                          <pic:cNvPr id="0" name="image3.jpg"/>
+                          <pic:cNvPr id="0" name="image2.jpg"/>
                           <pic:cNvPicPr preferRelativeResize="0"/>
                         </pic:nvPicPr>
                         <pic:blipFill>
@@ -27381,12 +27381,12 @@
                 <wp:inline distB="114300" distT="114300" distL="114300" distR="114300">
                   <wp:extent cx="190500" cy="222275"/>
                   <wp:effectExtent b="0" l="0" r="0" t="0"/>
-                  <wp:docPr id="116" name="image3.jpg"/>
+                  <wp:docPr id="116" name="image2.jpg"/>
                   <a:graphic>
                     <a:graphicData uri="http://schemas.openxmlformats.org/drawingml/2006/picture">
                       <pic:pic>
                         <pic:nvPicPr>
-                          <pic:cNvPr id="0" name="image3.jpg"/>
+                          <pic:cNvPr id="0" name="image2.jpg"/>
                           <pic:cNvPicPr preferRelativeResize="0"/>
                         </pic:nvPicPr>
                         <pic:blipFill>
@@ -27439,12 +27439,12 @@
                 <wp:inline distB="114300" distT="114300" distL="114300" distR="114300">
                   <wp:extent cx="190500" cy="222275"/>
                   <wp:effectExtent b="0" l="0" r="0" t="0"/>
-                  <wp:docPr id="154" name="image3.jpg"/>
+                  <wp:docPr id="154" name="image2.jpg"/>
                   <a:graphic>
                     <a:graphicData uri="http://schemas.openxmlformats.org/drawingml/2006/picture">
                       <pic:pic>
                         <pic:nvPicPr>
-                          <pic:cNvPr id="0" name="image3.jpg"/>
+                          <pic:cNvPr id="0" name="image2.jpg"/>
                           <pic:cNvPicPr preferRelativeResize="0"/>
                         </pic:nvPicPr>
                         <pic:blipFill>
@@ -27497,12 +27497,12 @@
                 <wp:inline distB="114300" distT="114300" distL="114300" distR="114300">
                   <wp:extent cx="190500" cy="222275"/>
                   <wp:effectExtent b="0" l="0" r="0" t="0"/>
-                  <wp:docPr id="61" name="image3.jpg"/>
+                  <wp:docPr id="61" name="image2.jpg"/>
                   <a:graphic>
                     <a:graphicData uri="http://schemas.openxmlformats.org/drawingml/2006/picture">
                       <pic:pic>
                         <pic:nvPicPr>
-                          <pic:cNvPr id="0" name="image3.jpg"/>
+                          <pic:cNvPr id="0" name="image2.jpg"/>
                           <pic:cNvPicPr preferRelativeResize="0"/>
                         </pic:nvPicPr>
                         <pic:blipFill>
@@ -27555,12 +27555,12 @@
                 <wp:inline distB="114300" distT="114300" distL="114300" distR="114300">
                   <wp:extent cx="190500" cy="222275"/>
                   <wp:effectExtent b="0" l="0" r="0" t="0"/>
-                  <wp:docPr id="232" name="image3.jpg"/>
+                  <wp:docPr id="232" name="image2.jpg"/>
                   <a:graphic>
                     <a:graphicData uri="http://schemas.openxmlformats.org/drawingml/2006/picture">
                       <pic:pic>
                         <pic:nvPicPr>
-                          <pic:cNvPr id="0" name="image3.jpg"/>
+                          <pic:cNvPr id="0" name="image2.jpg"/>
                           <pic:cNvPicPr preferRelativeResize="0"/>
                         </pic:nvPicPr>
                         <pic:blipFill>
@@ -27613,12 +27613,12 @@
                 <wp:inline distB="114300" distT="114300" distL="114300" distR="114300">
                   <wp:extent cx="190500" cy="222275"/>
                   <wp:effectExtent b="0" l="0" r="0" t="0"/>
-                  <wp:docPr id="182" name="image3.jpg"/>
+                  <wp:docPr id="182" name="image2.jpg"/>
                   <a:graphic>
                     <a:graphicData uri="http://schemas.openxmlformats.org/drawingml/2006/picture">
                       <pic:pic>
                         <pic:nvPicPr>
-                          <pic:cNvPr id="0" name="image3.jpg"/>
+                          <pic:cNvPr id="0" name="image2.jpg"/>
                           <pic:cNvPicPr preferRelativeResize="0"/>
                         </pic:nvPicPr>
                         <pic:blipFill>
@@ -28728,12 +28728,12 @@
                 <wp:inline distB="114300" distT="114300" distL="114300" distR="114300">
                   <wp:extent cx="190500" cy="190500"/>
                   <wp:effectExtent b="0" l="0" r="0" t="0"/>
-                  <wp:docPr id="277" name="image2.jpg"/>
+                  <wp:docPr id="277" name="image3.jpg"/>
                   <a:graphic>
                     <a:graphicData uri="http://schemas.openxmlformats.org/drawingml/2006/picture">
                       <pic:pic>
                         <pic:nvPicPr>
-                          <pic:cNvPr id="0" name="image2.jpg"/>
+                          <pic:cNvPr id="0" name="image3.jpg"/>
                           <pic:cNvPicPr preferRelativeResize="0"/>
                         </pic:nvPicPr>
                         <pic:blipFill>
@@ -28786,12 +28786,12 @@
                 <wp:inline distB="114300" distT="114300" distL="114300" distR="114300">
                   <wp:extent cx="190500" cy="190500"/>
                   <wp:effectExtent b="0" l="0" r="0" t="0"/>
-                  <wp:docPr id="99" name="image2.jpg"/>
+                  <wp:docPr id="99" name="image3.jpg"/>
                   <a:graphic>
                     <a:graphicData uri="http://schemas.openxmlformats.org/drawingml/2006/picture">
                       <pic:pic>
                         <pic:nvPicPr>
-                          <pic:cNvPr id="0" name="image2.jpg"/>
+                          <pic:cNvPr id="0" name="image3.jpg"/>
                           <pic:cNvPicPr preferRelativeResize="0"/>
                         </pic:nvPicPr>
                         <pic:blipFill>
@@ -28844,12 +28844,12 @@
                 <wp:inline distB="114300" distT="114300" distL="114300" distR="114300">
                   <wp:extent cx="190500" cy="190500"/>
                   <wp:effectExtent b="0" l="0" r="0" t="0"/>
-                  <wp:docPr id="263" name="image2.jpg"/>
+                  <wp:docPr id="263" name="image3.jpg"/>
                   <a:graphic>
                     <a:graphicData uri="http://schemas.openxmlformats.org/drawingml/2006/picture">
                       <pic:pic>
                         <pic:nvPicPr>
-                          <pic:cNvPr id="0" name="image2.jpg"/>
+                          <pic:cNvPr id="0" name="image3.jpg"/>
                           <pic:cNvPicPr preferRelativeResize="0"/>
                         </pic:nvPicPr>
                         <pic:blipFill>
@@ -28902,12 +28902,12 @@
                 <wp:inline distB="114300" distT="114300" distL="114300" distR="114300">
                   <wp:extent cx="190500" cy="190500"/>
                   <wp:effectExtent b="0" l="0" r="0" t="0"/>
-                  <wp:docPr id="312" name="image2.jpg"/>
+                  <wp:docPr id="312" name="image3.jpg"/>
                   <a:graphic>
                     <a:graphicData uri="http://schemas.openxmlformats.org/drawingml/2006/picture">
                       <pic:pic>
                         <pic:nvPicPr>
-                          <pic:cNvPr id="0" name="image2.jpg"/>
+                          <pic:cNvPr id="0" name="image3.jpg"/>
                           <pic:cNvPicPr preferRelativeResize="0"/>
                         </pic:nvPicPr>
                         <pic:blipFill>
@@ -28960,12 +28960,12 @@
                 <wp:inline distB="114300" distT="114300" distL="114300" distR="114300">
                   <wp:extent cx="190500" cy="190500"/>
                   <wp:effectExtent b="0" l="0" r="0" t="0"/>
-                  <wp:docPr id="32" name="image2.jpg"/>
+                  <wp:docPr id="32" name="image3.jpg"/>
                   <a:graphic>
                     <a:graphicData uri="http://schemas.openxmlformats.org/drawingml/2006/picture">
                       <pic:pic>
                         <pic:nvPicPr>
-                          <pic:cNvPr id="0" name="image2.jpg"/>
+                          <pic:cNvPr id="0" name="image3.jpg"/>
                           <pic:cNvPicPr preferRelativeResize="0"/>
                         </pic:nvPicPr>
                         <pic:blipFill>
@@ -29018,12 +29018,12 @@
                 <wp:inline distB="114300" distT="114300" distL="114300" distR="114300">
                   <wp:extent cx="190500" cy="190500"/>
                   <wp:effectExtent b="0" l="0" r="0" t="0"/>
-                  <wp:docPr id="236" name="image2.jpg"/>
+                  <wp:docPr id="236" name="image3.jpg"/>
                   <a:graphic>
                     <a:graphicData uri="http://schemas.openxmlformats.org/drawingml/2006/picture">
                       <pic:pic>
                         <pic:nvPicPr>
-                          <pic:cNvPr id="0" name="image2.jpg"/>
+                          <pic:cNvPr id="0" name="image3.jpg"/>
                           <pic:cNvPicPr preferRelativeResize="0"/>
                         </pic:nvPicPr>
                         <pic:blipFill>
@@ -29076,12 +29076,12 @@
                 <wp:inline distB="114300" distT="114300" distL="114300" distR="114300">
                   <wp:extent cx="190500" cy="190500"/>
                   <wp:effectExtent b="0" l="0" r="0" t="0"/>
-                  <wp:docPr id="104" name="image2.jpg"/>
+                  <wp:docPr id="104" name="image3.jpg"/>
                   <a:graphic>
                     <a:graphicData uri="http://schemas.openxmlformats.org/drawingml/2006/picture">
                       <pic:pic>
                         <pic:nvPicPr>
-                          <pic:cNvPr id="0" name="image2.jpg"/>
+                          <pic:cNvPr id="0" name="image3.jpg"/>
                           <pic:cNvPicPr preferRelativeResize="0"/>
                         </pic:nvPicPr>
                         <pic:blipFill>
@@ -29175,12 +29175,12 @@
                 <wp:inline distB="114300" distT="114300" distL="114300" distR="114300">
                   <wp:extent cx="190500" cy="222275"/>
                   <wp:effectExtent b="0" l="0" r="0" t="0"/>
-                  <wp:docPr id="243" name="image3.jpg"/>
+                  <wp:docPr id="243" name="image2.jpg"/>
                   <a:graphic>
                     <a:graphicData uri="http://schemas.openxmlformats.org/drawingml/2006/picture">
                       <pic:pic>
                         <pic:nvPicPr>
-                          <pic:cNvPr id="0" name="image3.jpg"/>
+                          <pic:cNvPr id="0" name="image2.jpg"/>
                           <pic:cNvPicPr preferRelativeResize="0"/>
                         </pic:nvPicPr>
                         <pic:blipFill>
@@ -29233,12 +29233,12 @@
                 <wp:inline distB="114300" distT="114300" distL="114300" distR="114300">
                   <wp:extent cx="190500" cy="222275"/>
                   <wp:effectExtent b="0" l="0" r="0" t="0"/>
-                  <wp:docPr id="173" name="image3.jpg"/>
+                  <wp:docPr id="173" name="image2.jpg"/>
                   <a:graphic>
                     <a:graphicData uri="http://schemas.openxmlformats.org/drawingml/2006/picture">
                       <pic:pic>
                         <pic:nvPicPr>
-                          <pic:cNvPr id="0" name="image3.jpg"/>
+                          <pic:cNvPr id="0" name="image2.jpg"/>
                           <pic:cNvPicPr preferRelativeResize="0"/>
                         </pic:nvPicPr>
                         <pic:blipFill>
@@ -29291,12 +29291,12 @@
                 <wp:inline distB="114300" distT="114300" distL="114300" distR="114300">
                   <wp:extent cx="190500" cy="222275"/>
                   <wp:effectExtent b="0" l="0" r="0" t="0"/>
-                  <wp:docPr id="139" name="image3.jpg"/>
+                  <wp:docPr id="139" name="image2.jpg"/>
                   <a:graphic>
                     <a:graphicData uri="http://schemas.openxmlformats.org/drawingml/2006/picture">
                       <pic:pic>
                         <pic:nvPicPr>
-                          <pic:cNvPr id="0" name="image3.jpg"/>
+                          <pic:cNvPr id="0" name="image2.jpg"/>
                           <pic:cNvPicPr preferRelativeResize="0"/>
                         </pic:nvPicPr>
                         <pic:blipFill>
@@ -29349,12 +29349,12 @@
                 <wp:inline distB="114300" distT="114300" distL="114300" distR="114300">
                   <wp:extent cx="190500" cy="222275"/>
                   <wp:effectExtent b="0" l="0" r="0" t="0"/>
-                  <wp:docPr id="101" name="image3.jpg"/>
+                  <wp:docPr id="101" name="image2.jpg"/>
                   <a:graphic>
                     <a:graphicData uri="http://schemas.openxmlformats.org/drawingml/2006/picture">
                       <pic:pic>
                         <pic:nvPicPr>
-                          <pic:cNvPr id="0" name="image3.jpg"/>
+                          <pic:cNvPr id="0" name="image2.jpg"/>
                           <pic:cNvPicPr preferRelativeResize="0"/>
                         </pic:nvPicPr>
                         <pic:blipFill>
@@ -30401,12 +30401,12 @@
                 <wp:inline distB="114300" distT="114300" distL="114300" distR="114300">
                   <wp:extent cx="190500" cy="190500"/>
                   <wp:effectExtent b="0" l="0" r="0" t="0"/>
-                  <wp:docPr id="246" name="image2.jpg"/>
+                  <wp:docPr id="246" name="image3.jpg"/>
                   <a:graphic>
                     <a:graphicData uri="http://schemas.openxmlformats.org/drawingml/2006/picture">
                       <pic:pic>
                         <pic:nvPicPr>
-                          <pic:cNvPr id="0" name="image2.jpg"/>
+                          <pic:cNvPr id="0" name="image3.jpg"/>
                           <pic:cNvPicPr preferRelativeResize="0"/>
                         </pic:nvPicPr>
                         <pic:blipFill>
@@ -30459,12 +30459,12 @@
                 <wp:inline distB="114300" distT="114300" distL="114300" distR="114300">
                   <wp:extent cx="190500" cy="190500"/>
                   <wp:effectExtent b="0" l="0" r="0" t="0"/>
-                  <wp:docPr id="222" name="image2.jpg"/>
+                  <wp:docPr id="222" name="image3.jpg"/>
                   <a:graphic>
                     <a:graphicData uri="http://schemas.openxmlformats.org/drawingml/2006/picture">
                       <pic:pic>
                         <pic:nvPicPr>
-                          <pic:cNvPr id="0" name="image2.jpg"/>
+                          <pic:cNvPr id="0" name="image3.jpg"/>
                           <pic:cNvPicPr preferRelativeResize="0"/>
                         </pic:nvPicPr>
                         <pic:blipFill>
@@ -30517,12 +30517,12 @@
                 <wp:inline distB="114300" distT="114300" distL="114300" distR="114300">
                   <wp:extent cx="190500" cy="190500"/>
                   <wp:effectExtent b="0" l="0" r="0" t="0"/>
-                  <wp:docPr id="201" name="image2.jpg"/>
+                  <wp:docPr id="201" name="image3.jpg"/>
                   <a:graphic>
                     <a:graphicData uri="http://schemas.openxmlformats.org/drawingml/2006/picture">
                       <pic:pic>
                         <pic:nvPicPr>
-                          <pic:cNvPr id="0" name="image2.jpg"/>
+                          <pic:cNvPr id="0" name="image3.jpg"/>
                           <pic:cNvPicPr preferRelativeResize="0"/>
                         </pic:nvPicPr>
                         <pic:blipFill>
@@ -30575,12 +30575,12 @@
                 <wp:inline distB="114300" distT="114300" distL="114300" distR="114300">
                   <wp:extent cx="190500" cy="190500"/>
                   <wp:effectExtent b="0" l="0" r="0" t="0"/>
-                  <wp:docPr id="19" name="image2.jpg"/>
+                  <wp:docPr id="19" name="image3.jpg"/>
                   <a:graphic>
                     <a:graphicData uri="http://schemas.openxmlformats.org/drawingml/2006/picture">
                       <pic:pic>
                         <pic:nvPicPr>
-                          <pic:cNvPr id="0" name="image2.jpg"/>
+                          <pic:cNvPr id="0" name="image3.jpg"/>
                           <pic:cNvPicPr preferRelativeResize="0"/>
                         </pic:nvPicPr>
                         <pic:blipFill>
@@ -30633,12 +30633,12 @@
                 <wp:inline distB="114300" distT="114300" distL="114300" distR="114300">
                   <wp:extent cx="190500" cy="190500"/>
                   <wp:effectExtent b="0" l="0" r="0" t="0"/>
-                  <wp:docPr id="134" name="image2.jpg"/>
+                  <wp:docPr id="134" name="image3.jpg"/>
                   <a:graphic>
                     <a:graphicData uri="http://schemas.openxmlformats.org/drawingml/2006/picture">
                       <pic:pic>
                         <pic:nvPicPr>
-                          <pic:cNvPr id="0" name="image2.jpg"/>
+                          <pic:cNvPr id="0" name="image3.jpg"/>
                           <pic:cNvPicPr preferRelativeResize="0"/>
                         </pic:nvPicPr>
                         <pic:blipFill>
@@ -30691,12 +30691,12 @@
                 <wp:inline distB="114300" distT="114300" distL="114300" distR="114300">
                   <wp:extent cx="190500" cy="190500"/>
                   <wp:effectExtent b="0" l="0" r="0" t="0"/>
-                  <wp:docPr id="113" name="image2.jpg"/>
+                  <wp:docPr id="113" name="image3.jpg"/>
                   <a:graphic>
                     <a:graphicData uri="http://schemas.openxmlformats.org/drawingml/2006/picture">
                       <pic:pic>
                         <pic:nvPicPr>
-                          <pic:cNvPr id="0" name="image2.jpg"/>
+                          <pic:cNvPr id="0" name="image3.jpg"/>
                           <pic:cNvPicPr preferRelativeResize="0"/>
                         </pic:nvPicPr>
                         <pic:blipFill>
@@ -30749,12 +30749,12 @@
                 <wp:inline distB="114300" distT="114300" distL="114300" distR="114300">
                   <wp:extent cx="190500" cy="190500"/>
                   <wp:effectExtent b="0" l="0" r="0" t="0"/>
-                  <wp:docPr id="185" name="image2.jpg"/>
+                  <wp:docPr id="185" name="image3.jpg"/>
                   <a:graphic>
                     <a:graphicData uri="http://schemas.openxmlformats.org/drawingml/2006/picture">
                       <pic:pic>
                         <pic:nvPicPr>
-                          <pic:cNvPr id="0" name="image2.jpg"/>
+                          <pic:cNvPr id="0" name="image3.jpg"/>
                           <pic:cNvPicPr preferRelativeResize="0"/>
                         </pic:nvPicPr>
                         <pic:blipFill>
@@ -30807,12 +30807,12 @@
                 <wp:inline distB="114300" distT="114300" distL="114300" distR="114300">
                   <wp:extent cx="190500" cy="190500"/>
                   <wp:effectExtent b="0" l="0" r="0" t="0"/>
-                  <wp:docPr id="293" name="image2.jpg"/>
+                  <wp:docPr id="293" name="image3.jpg"/>
                   <a:graphic>
                     <a:graphicData uri="http://schemas.openxmlformats.org/drawingml/2006/picture">
                       <pic:pic>
                         <pic:nvPicPr>
-                          <pic:cNvPr id="0" name="image2.jpg"/>
+                          <pic:cNvPr id="0" name="image3.jpg"/>
                           <pic:cNvPicPr preferRelativeResize="0"/>
                         </pic:nvPicPr>
                         <pic:blipFill>
@@ -30861,12 +30861,12 @@
                 <wp:inline distB="114300" distT="114300" distL="114300" distR="114300">
                   <wp:extent cx="190500" cy="190500"/>
                   <wp:effectExtent b="0" l="0" r="0" t="0"/>
-                  <wp:docPr id="34" name="image2.jpg"/>
+                  <wp:docPr id="34" name="image3.jpg"/>
                   <a:graphic>
                     <a:graphicData uri="http://schemas.openxmlformats.org/drawingml/2006/picture">
                       <pic:pic>
                         <pic:nvPicPr>
-                          <pic:cNvPr id="0" name="image2.jpg"/>
+                          <pic:cNvPr id="0" name="image3.jpg"/>
                           <pic:cNvPicPr preferRelativeResize="0"/>
                         </pic:nvPicPr>
                         <pic:blipFill>
@@ -30916,12 +30916,12 @@
                 <wp:inline distB="114300" distT="114300" distL="114300" distR="114300">
                   <wp:extent cx="190500" cy="190500"/>
                   <wp:effectExtent b="0" l="0" r="0" t="0"/>
-                  <wp:docPr id="248" name="image2.jpg"/>
+                  <wp:docPr id="248" name="image3.jpg"/>
                   <a:graphic>
                     <a:graphicData uri="http://schemas.openxmlformats.org/drawingml/2006/picture">
                       <pic:pic>
                         <pic:nvPicPr>
-                          <pic:cNvPr id="0" name="image2.jpg"/>
+                          <pic:cNvPr id="0" name="image3.jpg"/>
                           <pic:cNvPicPr preferRelativeResize="0"/>
                         </pic:nvPicPr>
                         <pic:blipFill>
@@ -30974,12 +30974,12 @@
                 <wp:inline distB="114300" distT="114300" distL="114300" distR="114300">
                   <wp:extent cx="190500" cy="190500"/>
                   <wp:effectExtent b="0" l="0" r="0" t="0"/>
-                  <wp:docPr id="305" name="image2.jpg"/>
+                  <wp:docPr id="305" name="image3.jpg"/>
                   <a:graphic>
                     <a:graphicData uri="http://schemas.openxmlformats.org/drawingml/2006/picture">
                       <pic:pic>
                         <pic:nvPicPr>
-                          <pic:cNvPr id="0" name="image2.jpg"/>
+                          <pic:cNvPr id="0" name="image3.jpg"/>
                           <pic:cNvPicPr preferRelativeResize="0"/>
                         </pic:nvPicPr>
                         <pic:blipFill>
@@ -31032,12 +31032,12 @@
                 <wp:inline distB="114300" distT="114300" distL="114300" distR="114300">
                   <wp:extent cx="190500" cy="190500"/>
                   <wp:effectExtent b="0" l="0" r="0" t="0"/>
-                  <wp:docPr id="148" name="image2.jpg"/>
+                  <wp:docPr id="148" name="image3.jpg"/>
                   <a:graphic>
                     <a:graphicData uri="http://schemas.openxmlformats.org/drawingml/2006/picture">
                       <pic:pic>
                         <pic:nvPicPr>
-                          <pic:cNvPr id="0" name="image2.jpg"/>
+                          <pic:cNvPr id="0" name="image3.jpg"/>
                           <pic:cNvPicPr preferRelativeResize="0"/>
                         </pic:nvPicPr>
                         <pic:blipFill>
@@ -31090,12 +31090,12 @@
                 <wp:inline distB="114300" distT="114300" distL="114300" distR="114300">
                   <wp:extent cx="190500" cy="190500"/>
                   <wp:effectExtent b="0" l="0" r="0" t="0"/>
-                  <wp:docPr id="291" name="image2.jpg"/>
+                  <wp:docPr id="291" name="image3.jpg"/>
                   <a:graphic>
                     <a:graphicData uri="http://schemas.openxmlformats.org/drawingml/2006/picture">
                       <pic:pic>
                         <pic:nvPicPr>
-                          <pic:cNvPr id="0" name="image2.jpg"/>
+                          <pic:cNvPr id="0" name="image3.jpg"/>
                           <pic:cNvPicPr preferRelativeResize="0"/>
                         </pic:nvPicPr>
                         <pic:blipFill>
@@ -31179,12 +31179,12 @@
                 <wp:inline distB="114300" distT="114300" distL="114300" distR="114300">
                   <wp:extent cx="190500" cy="222275"/>
                   <wp:effectExtent b="0" l="0" r="0" t="0"/>
-                  <wp:docPr id="124" name="image3.jpg"/>
+                  <wp:docPr id="124" name="image2.jpg"/>
                   <a:graphic>
                     <a:graphicData uri="http://schemas.openxmlformats.org/drawingml/2006/picture">
                       <pic:pic>
                         <pic:nvPicPr>
-                          <pic:cNvPr id="0" name="image3.jpg"/>
+                          <pic:cNvPr id="0" name="image2.jpg"/>
                           <pic:cNvPicPr preferRelativeResize="0"/>
                         </pic:nvPicPr>
                         <pic:blipFill>
@@ -31237,12 +31237,12 @@
                 <wp:inline distB="114300" distT="114300" distL="114300" distR="114300">
                   <wp:extent cx="190500" cy="222275"/>
                   <wp:effectExtent b="0" l="0" r="0" t="0"/>
-                  <wp:docPr id="24" name="image3.jpg"/>
+                  <wp:docPr id="24" name="image2.jpg"/>
                   <a:graphic>
                     <a:graphicData uri="http://schemas.openxmlformats.org/drawingml/2006/picture">
                       <pic:pic>
                         <pic:nvPicPr>
-                          <pic:cNvPr id="0" name="image3.jpg"/>
+                          <pic:cNvPr id="0" name="image2.jpg"/>
                           <pic:cNvPicPr preferRelativeResize="0"/>
                         </pic:nvPicPr>
                         <pic:blipFill>
@@ -31295,12 +31295,12 @@
                 <wp:inline distB="114300" distT="114300" distL="114300" distR="114300">
                   <wp:extent cx="190500" cy="222275"/>
                   <wp:effectExtent b="0" l="0" r="0" t="0"/>
-                  <wp:docPr id="279" name="image3.jpg"/>
+                  <wp:docPr id="279" name="image2.jpg"/>
                   <a:graphic>
                     <a:graphicData uri="http://schemas.openxmlformats.org/drawingml/2006/picture">
                       <pic:pic>
                         <pic:nvPicPr>
-                          <pic:cNvPr id="0" name="image3.jpg"/>
+                          <pic:cNvPr id="0" name="image2.jpg"/>
                           <pic:cNvPicPr preferRelativeResize="0"/>
                         </pic:nvPicPr>
                         <pic:blipFill>
@@ -31353,12 +31353,12 @@
                 <wp:inline distB="114300" distT="114300" distL="114300" distR="114300">
                   <wp:extent cx="190500" cy="222275"/>
                   <wp:effectExtent b="0" l="0" r="0" t="0"/>
-                  <wp:docPr id="69" name="image3.jpg"/>
+                  <wp:docPr id="69" name="image2.jpg"/>
                   <a:graphic>
                     <a:graphicData uri="http://schemas.openxmlformats.org/drawingml/2006/picture">
                       <pic:pic>
                         <pic:nvPicPr>
-                          <pic:cNvPr id="0" name="image3.jpg"/>
+                          <pic:cNvPr id="0" name="image2.jpg"/>
                           <pic:cNvPicPr preferRelativeResize="0"/>
                         </pic:nvPicPr>
                         <pic:blipFill>
@@ -31411,12 +31411,12 @@
                 <wp:inline distB="114300" distT="114300" distL="114300" distR="114300">
                   <wp:extent cx="190500" cy="222275"/>
                   <wp:effectExtent b="0" l="0" r="0" t="0"/>
-                  <wp:docPr id="20" name="image3.jpg"/>
+                  <wp:docPr id="20" name="image2.jpg"/>
                   <a:graphic>
                     <a:graphicData uri="http://schemas.openxmlformats.org/drawingml/2006/picture">
                       <pic:pic>
                         <pic:nvPicPr>
-                          <pic:cNvPr id="0" name="image3.jpg"/>
+                          <pic:cNvPr id="0" name="image2.jpg"/>
                           <pic:cNvPicPr preferRelativeResize="0"/>
                         </pic:nvPicPr>
                         <pic:blipFill>
@@ -31469,12 +31469,12 @@
                 <wp:inline distB="114300" distT="114300" distL="114300" distR="114300">
                   <wp:extent cx="190500" cy="222275"/>
                   <wp:effectExtent b="0" l="0" r="0" t="0"/>
-                  <wp:docPr id="72" name="image3.jpg"/>
+                  <wp:docPr id="72" name="image2.jpg"/>
                   <a:graphic>
                     <a:graphicData uri="http://schemas.openxmlformats.org/drawingml/2006/picture">
                       <pic:pic>
                         <pic:nvPicPr>
-                          <pic:cNvPr id="0" name="image3.jpg"/>
+                          <pic:cNvPr id="0" name="image2.jpg"/>
                           <pic:cNvPicPr preferRelativeResize="0"/>
                         </pic:nvPicPr>
                         <pic:blipFill>
@@ -32348,12 +32348,12 @@
                 <wp:inline distB="114300" distT="114300" distL="114300" distR="114300">
                   <wp:extent cx="190500" cy="190500"/>
                   <wp:effectExtent b="0" l="0" r="0" t="0"/>
-                  <wp:docPr id="184" name="image2.jpg"/>
+                  <wp:docPr id="184" name="image3.jpg"/>
                   <a:graphic>
                     <a:graphicData uri="http://schemas.openxmlformats.org/drawingml/2006/picture">
                       <pic:pic>
                         <pic:nvPicPr>
-                          <pic:cNvPr id="0" name="image2.jpg"/>
+                          <pic:cNvPr id="0" name="image3.jpg"/>
                           <pic:cNvPicPr preferRelativeResize="0"/>
                         </pic:nvPicPr>
                         <pic:blipFill>
@@ -32406,12 +32406,12 @@
                 <wp:inline distB="114300" distT="114300" distL="114300" distR="114300">
                   <wp:extent cx="190500" cy="190500"/>
                   <wp:effectExtent b="0" l="0" r="0" t="0"/>
-                  <wp:docPr id="49" name="image2.jpg"/>
+                  <wp:docPr id="49" name="image3.jpg"/>
                   <a:graphic>
                     <a:graphicData uri="http://schemas.openxmlformats.org/drawingml/2006/picture">
                       <pic:pic>
                         <pic:nvPicPr>
-                          <pic:cNvPr id="0" name="image2.jpg"/>
+                          <pic:cNvPr id="0" name="image3.jpg"/>
                           <pic:cNvPicPr preferRelativeResize="0"/>
                         </pic:nvPicPr>
                         <pic:blipFill>
@@ -32464,12 +32464,12 @@
                 <wp:inline distB="114300" distT="114300" distL="114300" distR="114300">
                   <wp:extent cx="190500" cy="190500"/>
                   <wp:effectExtent b="0" l="0" r="0" t="0"/>
-                  <wp:docPr id="295" name="image2.jpg"/>
+                  <wp:docPr id="295" name="image3.jpg"/>
                   <a:graphic>
                     <a:graphicData uri="http://schemas.openxmlformats.org/drawingml/2006/picture">
                       <pic:pic>
                         <pic:nvPicPr>
-                          <pic:cNvPr id="0" name="image2.jpg"/>
+                          <pic:cNvPr id="0" name="image3.jpg"/>
                           <pic:cNvPicPr preferRelativeResize="0"/>
                         </pic:nvPicPr>
                         <pic:blipFill>
@@ -32522,12 +32522,12 @@
                 <wp:inline distB="114300" distT="114300" distL="114300" distR="114300">
                   <wp:extent cx="190500" cy="190500"/>
                   <wp:effectExtent b="0" l="0" r="0" t="0"/>
-                  <wp:docPr id="97" name="image2.jpg"/>
+                  <wp:docPr id="97" name="image3.jpg"/>
                   <a:graphic>
                     <a:graphicData uri="http://schemas.openxmlformats.org/drawingml/2006/picture">
                       <pic:pic>
                         <pic:nvPicPr>
-                          <pic:cNvPr id="0" name="image2.jpg"/>
+                          <pic:cNvPr id="0" name="image3.jpg"/>
                           <pic:cNvPicPr preferRelativeResize="0"/>
                         </pic:nvPicPr>
                         <pic:blipFill>
@@ -32580,12 +32580,12 @@
                 <wp:inline distB="114300" distT="114300" distL="114300" distR="114300">
                   <wp:extent cx="190500" cy="190500"/>
                   <wp:effectExtent b="0" l="0" r="0" t="0"/>
-                  <wp:docPr id="304" name="image2.jpg"/>
+                  <wp:docPr id="304" name="image3.jpg"/>
                   <a:graphic>
                     <a:graphicData uri="http://schemas.openxmlformats.org/drawingml/2006/picture">
                       <pic:pic>
                         <pic:nvPicPr>
-                          <pic:cNvPr id="0" name="image2.jpg"/>
+                          <pic:cNvPr id="0" name="image3.jpg"/>
                           <pic:cNvPicPr preferRelativeResize="0"/>
                         </pic:nvPicPr>
                         <pic:blipFill>
@@ -32638,12 +32638,12 @@
                 <wp:inline distB="114300" distT="114300" distL="114300" distR="114300">
                   <wp:extent cx="190500" cy="190500"/>
                   <wp:effectExtent b="0" l="0" r="0" t="0"/>
-                  <wp:docPr id="28" name="image2.jpg"/>
+                  <wp:docPr id="28" name="image3.jpg"/>
                   <a:graphic>
                     <a:graphicData uri="http://schemas.openxmlformats.org/drawingml/2006/picture">
                       <pic:pic>
                         <pic:nvPicPr>
-                          <pic:cNvPr id="0" name="image2.jpg"/>
+                          <pic:cNvPr id="0" name="image3.jpg"/>
                           <pic:cNvPicPr preferRelativeResize="0"/>
                         </pic:nvPicPr>
                         <pic:blipFill>
@@ -32696,12 +32696,12 @@
                 <wp:inline distB="114300" distT="114300" distL="114300" distR="114300">
                   <wp:extent cx="190500" cy="190500"/>
                   <wp:effectExtent b="0" l="0" r="0" t="0"/>
-                  <wp:docPr id="270" name="image2.jpg"/>
+                  <wp:docPr id="270" name="image3.jpg"/>
                   <a:graphic>
                     <a:graphicData uri="http://schemas.openxmlformats.org/drawingml/2006/picture">
                       <pic:pic>
                         <pic:nvPicPr>
-                          <pic:cNvPr id="0" name="image2.jpg"/>
+                          <pic:cNvPr id="0" name="image3.jpg"/>
                           <pic:cNvPicPr preferRelativeResize="0"/>
                         </pic:nvPicPr>
                         <pic:blipFill>
@@ -32771,12 +32771,12 @@
                 <wp:inline distB="114300" distT="114300" distL="114300" distR="114300">
                   <wp:extent cx="190500" cy="222275"/>
                   <wp:effectExtent b="0" l="0" r="0" t="0"/>
-                  <wp:docPr id="288" name="image3.jpg"/>
+                  <wp:docPr id="288" name="image2.jpg"/>
                   <a:graphic>
                     <a:graphicData uri="http://schemas.openxmlformats.org/drawingml/2006/picture">
                       <pic:pic>
                         <pic:nvPicPr>
-                          <pic:cNvPr id="0" name="image3.jpg"/>
+                          <pic:cNvPr id="0" name="image2.jpg"/>
                           <pic:cNvPicPr preferRelativeResize="0"/>
                         </pic:nvPicPr>
                         <pic:blipFill>
@@ -32829,12 +32829,12 @@
                 <wp:inline distB="114300" distT="114300" distL="114300" distR="114300">
                   <wp:extent cx="190500" cy="222275"/>
                   <wp:effectExtent b="0" l="0" r="0" t="0"/>
-                  <wp:docPr id="7" name="image3.jpg"/>
+                  <wp:docPr id="7" name="image2.jpg"/>
                   <a:graphic>
                     <a:graphicData uri="http://schemas.openxmlformats.org/drawingml/2006/picture">
                       <pic:pic>
                         <pic:nvPicPr>
-                          <pic:cNvPr id="0" name="image3.jpg"/>
+                          <pic:cNvPr id="0" name="image2.jpg"/>
                           <pic:cNvPicPr preferRelativeResize="0"/>
                         </pic:nvPicPr>
                         <pic:blipFill>
@@ -32887,12 +32887,12 @@
                 <wp:inline distB="114300" distT="114300" distL="114300" distR="114300">
                   <wp:extent cx="190500" cy="222275"/>
                   <wp:effectExtent b="0" l="0" r="0" t="0"/>
-                  <wp:docPr id="227" name="image3.jpg"/>
+                  <wp:docPr id="227" name="image2.jpg"/>
                   <a:graphic>
                     <a:graphicData uri="http://schemas.openxmlformats.org/drawingml/2006/picture">
                       <pic:pic>
                         <pic:nvPicPr>
-                          <pic:cNvPr id="0" name="image3.jpg"/>
+                          <pic:cNvPr id="0" name="image2.jpg"/>
                           <pic:cNvPicPr preferRelativeResize="0"/>
                         </pic:nvPicPr>
                         <pic:blipFill>
@@ -32945,12 +32945,12 @@
                 <wp:inline distB="114300" distT="114300" distL="114300" distR="114300">
                   <wp:extent cx="190500" cy="222275"/>
                   <wp:effectExtent b="0" l="0" r="0" t="0"/>
-                  <wp:docPr id="287" name="image3.jpg"/>
+                  <wp:docPr id="287" name="image2.jpg"/>
                   <a:graphic>
                     <a:graphicData uri="http://schemas.openxmlformats.org/drawingml/2006/picture">
                       <pic:pic>
                         <pic:nvPicPr>
-                          <pic:cNvPr id="0" name="image3.jpg"/>
+                          <pic:cNvPr id="0" name="image2.jpg"/>
                           <pic:cNvPicPr preferRelativeResize="0"/>
                         </pic:nvPicPr>
                         <pic:blipFill>
@@ -33003,12 +33003,12 @@
                 <wp:inline distB="114300" distT="114300" distL="114300" distR="114300">
                   <wp:extent cx="190500" cy="222275"/>
                   <wp:effectExtent b="0" l="0" r="0" t="0"/>
-                  <wp:docPr id="192" name="image3.jpg"/>
+                  <wp:docPr id="192" name="image2.jpg"/>
                   <a:graphic>
                     <a:graphicData uri="http://schemas.openxmlformats.org/drawingml/2006/picture">
                       <pic:pic>
                         <pic:nvPicPr>
-                          <pic:cNvPr id="0" name="image3.jpg"/>
+                          <pic:cNvPr id="0" name="image2.jpg"/>
                           <pic:cNvPicPr preferRelativeResize="0"/>
                         </pic:nvPicPr>
                         <pic:blipFill>
@@ -33585,7 +33585,7 @@
             <w:u w:val="single"/>
             <w:rtl w:val="0"/>
           </w:rPr>
-          <w:t xml:space="preserve">https://github.com/00014812/CSF_CW1_00014812</w:t>
+          <w:t xml:space="preserve">https://github.com/westminster-bis/csf2022-cw1-00014812_alone</w:t>
         </w:r>
       </w:hyperlink>
       <w:r>
@@ -33595,7 +33595,49 @@
           <w:szCs w:val="24"/>
           <w:rtl w:val="0"/>
         </w:rPr>
-        <w:t xml:space="preserve">)</w:t>
+        <w:t xml:space="preserve"> -the main github repository) </w:t>
+      </w:r>
+    </w:p>
+    <w:p>
+      <w:pPr>
+        <w:spacing w:line="480" w:lineRule="auto"/>
+        <w:ind w:left="0" w:right="720" w:firstLine="0"/>
+        <w:rPr>
+          <w:rFonts w:ascii="Times New Roman" w:cs="Times New Roman" w:eastAsia="Times New Roman" w:hAnsi="Times New Roman"/>
+          <w:sz w:val="24"/>
+          <w:szCs w:val="24"/>
+        </w:rPr>
+      </w:pPr>
+      <w:r>
+        <w:rPr>
+          <w:rFonts w:ascii="Times New Roman" w:cs="Times New Roman" w:eastAsia="Times New Roman" w:hAnsi="Times New Roman"/>
+          <w:sz w:val="24"/>
+          <w:szCs w:val="24"/>
+          <w:rtl w:val="0"/>
+        </w:rPr>
+        <w:t xml:space="preserve">(</w:t>
+      </w:r>
+      <w:hyperlink r:id="rId25">
+        <w:r>
+          <w:rPr>
+            <w:rFonts w:ascii="Times New Roman" w:cs="Times New Roman" w:eastAsia="Times New Roman" w:hAnsi="Times New Roman"/>
+            <w:color w:val="1155cc"/>
+            <w:sz w:val="24"/>
+            <w:szCs w:val="24"/>
+            <w:u w:val="single"/>
+            <w:rtl w:val="0"/>
+          </w:rPr>
+          <w:t xml:space="preserve">https://github.com/00014812/CSF_CW1_00014812.git</w:t>
+        </w:r>
+      </w:hyperlink>
+      <w:r>
+        <w:rPr>
+          <w:rFonts w:ascii="Times New Roman" w:cs="Times New Roman" w:eastAsia="Times New Roman" w:hAnsi="Times New Roman"/>
+          <w:sz w:val="24"/>
+          <w:szCs w:val="24"/>
+          <w:rtl w:val="0"/>
+        </w:rPr>
+        <w:t xml:space="preserve"> -another github repository) </w:t>
       </w:r>
     </w:p>
     <w:p>
@@ -33762,7 +33804,7 @@
         </w:rPr>
         <w:t xml:space="preserve">. Available from</w:t>
       </w:r>
-      <w:hyperlink r:id="rId25">
+      <w:hyperlink r:id="rId26">
         <w:r>
           <w:rPr>
             <w:rFonts w:ascii="Times New Roman" w:cs="Times New Roman" w:eastAsia="Times New Roman" w:hAnsi="Times New Roman"/>
@@ -33773,7 +33815,7 @@
           <w:t xml:space="preserve"> </w:t>
         </w:r>
       </w:hyperlink>
-      <w:hyperlink r:id="rId26">
+      <w:hyperlink r:id="rId27">
         <w:r>
           <w:rPr>
             <w:rFonts w:ascii="Times New Roman" w:cs="Times New Roman" w:eastAsia="Times New Roman" w:hAnsi="Times New Roman"/>
@@ -33839,7 +33881,7 @@
         </w:rPr>
         <w:t xml:space="preserve">, 2020, </w:t>
       </w:r>
-      <w:hyperlink r:id="rId27">
+      <w:hyperlink r:id="rId28">
         <w:r>
           <w:rPr>
             <w:rFonts w:ascii="Times New Roman" w:cs="Times New Roman" w:eastAsia="Times New Roman" w:hAnsi="Times New Roman"/>
@@ -33990,7 +34032,7 @@
         </w:rPr>
         <w:t xml:space="preserve">. Available from</w:t>
       </w:r>
-      <w:hyperlink r:id="rId28">
+      <w:hyperlink r:id="rId29">
         <w:r>
           <w:rPr>
             <w:rFonts w:ascii="Times New Roman" w:cs="Times New Roman" w:eastAsia="Times New Roman" w:hAnsi="Times New Roman"/>
@@ -34001,7 +34043,7 @@
           <w:t xml:space="preserve"> </w:t>
         </w:r>
       </w:hyperlink>
-      <w:hyperlink r:id="rId29">
+      <w:hyperlink r:id="rId30">
         <w:r>
           <w:rPr>
             <w:rFonts w:ascii="Times New Roman" w:cs="Times New Roman" w:eastAsia="Times New Roman" w:hAnsi="Times New Roman"/>
@@ -34152,7 +34194,7 @@
         </w:rPr>
         <w:t xml:space="preserve">, </w:t>
       </w:r>
-      <w:hyperlink r:id="rId30">
+      <w:hyperlink r:id="rId31">
         <w:r>
           <w:rPr>
             <w:rFonts w:ascii="Times New Roman" w:cs="Times New Roman" w:eastAsia="Times New Roman" w:hAnsi="Times New Roman"/>
@@ -34260,7 +34302,7 @@
         </w:rPr>
         <w:t xml:space="preserve">. Available from</w:t>
       </w:r>
-      <w:hyperlink r:id="rId31">
+      <w:hyperlink r:id="rId32">
         <w:r>
           <w:rPr>
             <w:rFonts w:ascii="Times New Roman" w:cs="Times New Roman" w:eastAsia="Times New Roman" w:hAnsi="Times New Roman"/>
@@ -34271,7 +34313,7 @@
           <w:t xml:space="preserve"> </w:t>
         </w:r>
       </w:hyperlink>
-      <w:hyperlink r:id="rId32">
+      <w:hyperlink r:id="rId33">
         <w:r>
           <w:rPr>
             <w:rFonts w:ascii="Times New Roman" w:cs="Times New Roman" w:eastAsia="Times New Roman" w:hAnsi="Times New Roman"/>
@@ -34336,7 +34378,7 @@
         </w:rPr>
         <w:t xml:space="preserve">. Available from</w:t>
       </w:r>
-      <w:hyperlink r:id="rId33">
+      <w:hyperlink r:id="rId34">
         <w:r>
           <w:rPr>
             <w:rFonts w:ascii="Times New Roman" w:cs="Times New Roman" w:eastAsia="Times New Roman" w:hAnsi="Times New Roman"/>
@@ -34347,7 +34389,7 @@
           <w:t xml:space="preserve"> </w:t>
         </w:r>
       </w:hyperlink>
-      <w:hyperlink r:id="rId34">
+      <w:hyperlink r:id="rId35">
         <w:r>
           <w:rPr>
             <w:rFonts w:ascii="Times New Roman" w:cs="Times New Roman" w:eastAsia="Times New Roman" w:hAnsi="Times New Roman"/>
@@ -34541,7 +34583,7 @@
         </w:rPr>
         <w:t xml:space="preserve">, </w:t>
       </w:r>
-      <w:hyperlink r:id="rId35">
+      <w:hyperlink r:id="rId36">
         <w:r>
           <w:rPr>
             <w:rFonts w:ascii="Times New Roman" w:cs="Times New Roman" w:eastAsia="Times New Roman" w:hAnsi="Times New Roman"/>
@@ -34692,7 +34734,7 @@
         </w:rPr>
         <w:t xml:space="preserve">, </w:t>
       </w:r>
-      <w:hyperlink r:id="rId36">
+      <w:hyperlink r:id="rId37">
         <w:r>
           <w:rPr>
             <w:rFonts w:ascii="Times New Roman" w:cs="Times New Roman" w:eastAsia="Times New Roman" w:hAnsi="Times New Roman"/>
@@ -34757,7 +34799,7 @@
         </w:rPr>
         <w:t xml:space="preserve">, </w:t>
       </w:r>
-      <w:hyperlink r:id="rId37">
+      <w:hyperlink r:id="rId38">
         <w:r>
           <w:rPr>
             <w:rFonts w:ascii="Times New Roman" w:cs="Times New Roman" w:eastAsia="Times New Roman" w:hAnsi="Times New Roman"/>
@@ -34822,7 +34864,7 @@
         </w:rPr>
         <w:t xml:space="preserve">. Available from  </w:t>
       </w:r>
-      <w:hyperlink r:id="rId38">
+      <w:hyperlink r:id="rId39">
         <w:r>
           <w:rPr>
             <w:rFonts w:ascii="Times New Roman" w:cs="Times New Roman" w:eastAsia="Times New Roman" w:hAnsi="Times New Roman"/>
@@ -34954,7 +34996,7 @@
         </w:rPr>
         <w:t xml:space="preserve">Reasons Why You Should Choose Java as a Programming Language for Mobile Apps in 2021. (2021).  Available from</w:t>
       </w:r>
-      <w:hyperlink r:id="rId39">
+      <w:hyperlink r:id="rId40">
         <w:r>
           <w:rPr>
             <w:rFonts w:ascii="Times New Roman" w:cs="Times New Roman" w:eastAsia="Times New Roman" w:hAnsi="Times New Roman"/>
@@ -34965,7 +35007,7 @@
           <w:t xml:space="preserve"> </w:t>
         </w:r>
       </w:hyperlink>
-      <w:hyperlink r:id="rId40">
+      <w:hyperlink r:id="rId41">
         <w:r>
           <w:rPr>
             <w:rFonts w:ascii="Times New Roman" w:cs="Times New Roman" w:eastAsia="Times New Roman" w:hAnsi="Times New Roman"/>
@@ -35209,9 +35251,10 @@
       </w:r>
     </w:p>
     <w:sectPr>
-      <w:headerReference r:id="rId41" w:type="first"/>
-      <w:footerReference r:id="rId42" w:type="default"/>
-      <w:footerReference r:id="rId43" w:type="first"/>
+      <w:headerReference r:id="rId42" w:type="default"/>
+      <w:headerReference r:id="rId43" w:type="first"/>
+      <w:footerReference r:id="rId44" w:type="default"/>
+      <w:footerReference r:id="rId45" w:type="first"/>
       <w:pgSz w:h="15840" w:w="12240" w:orient="portrait"/>
       <w:pgMar w:bottom="1440" w:top="1440" w:left="720" w:right="0" w:header="720" w:footer="720"/>
       <w:pgNumType w:start="1"/>
@@ -35258,6 +35301,28 @@
     <w:pPr>
       <w:rPr/>
     </w:pPr>
+    <w:r>
+      <w:rPr>
+        <w:rtl w:val="0"/>
+      </w:rPr>
+    </w:r>
+  </w:p>
+</w:hdr>
+</file>
+
+<file path=word/header2.xml><?xml version="1.0" encoding="utf-8"?>
+<w:hdr xmlns:mc="http://schemas.openxmlformats.org/markup-compatibility/2006" xmlns:o="urn:schemas-microsoft-com:office:office" xmlns:r="http://schemas.openxmlformats.org/officeDocument/2006/relationships" xmlns:m="http://schemas.openxmlformats.org/officeDocument/2006/math" xmlns:v="urn:schemas-microsoft-com:vml" xmlns:wp="http://schemas.openxmlformats.org/drawingml/2006/wordprocessingDrawing" xmlns:w10="urn:schemas-microsoft-com:office:word" xmlns:w="http://schemas.openxmlformats.org/wordprocessingml/2006/main" xmlns:wne="http://schemas.microsoft.com/office/word/2006/wordml" xmlns:sl="http://schemas.openxmlformats.org/schemaLibrary/2006/main" xmlns:a="http://schemas.openxmlformats.org/drawingml/2006/main" xmlns:pic="http://schemas.openxmlformats.org/drawingml/2006/picture" xmlns:c="http://schemas.openxmlformats.org/drawingml/2006/chart" xmlns:lc="http://schemas.openxmlformats.org/drawingml/2006/lockedCanvas" xmlns:dgm="http://schemas.openxmlformats.org/drawingml/2006/diagram" xmlns:wps="http://schemas.microsoft.com/office/word/2010/wordprocessingShape" xmlns:wpg="http://schemas.microsoft.com/office/word/2010/wordprocessingGroup" xmlns:w14="http://schemas.microsoft.com/office/word/2010/wordml" xmlns:w15="http://schemas.microsoft.com/office/word/2012/wordml">
+  <w:p>
+    <w:pPr>
+      <w:rPr/>
+    </w:pPr>
+    <w:r>
+      <w:rPr/>
+      <w:fldChar w:fldCharType="begin"/>
+      <w:instrText xml:space="preserve">PAGE</w:instrText>
+      <w:fldChar w:fldCharType="separate"/>
+      <w:fldChar w:fldCharType="end"/>
+    </w:r>
     <w:r>
       <w:rPr>
         <w:rtl w:val="0"/>

</xml_diff>